<commit_message>
Added plans for week 4
</commit_message>
<xml_diff>
--- a/Plany_pracy.docx
+++ b/Plany_pracy.docx
@@ -1,6 +1,6 @@
 
 <file path=word/document.xml><?xml version="1.0" encoding="utf-8"?>
-<w:document xmlns:wpc="http://schemas.microsoft.com/office/word/2010/wordprocessingCanvas" xmlns:cx="http://schemas.microsoft.com/office/drawing/2014/chartex" xmlns:cx1="http://schemas.microsoft.com/office/drawing/2015/9/8/chartex" xmlns:mc="http://schemas.openxmlformats.org/markup-compatibility/2006" xmlns:o="urn:schemas-microsoft-com:office:office" xmlns:r="http://schemas.openxmlformats.org/officeDocument/2006/relationships" xmlns:m="http://schemas.openxmlformats.org/officeDocument/2006/math" xmlns:v="urn:schemas-microsoft-com:vml" xmlns:wp14="http://schemas.microsoft.com/office/word/2010/wordprocessingDrawing" xmlns:wp="http://schemas.openxmlformats.org/drawingml/2006/wordprocessingDrawing" xmlns:w10="urn:schemas-microsoft-com:office:word" xmlns:w="http://schemas.openxmlformats.org/wordprocessingml/2006/main" xmlns:w14="http://schemas.microsoft.com/office/word/2010/wordml" xmlns:w15="http://schemas.microsoft.com/office/word/2012/wordml" xmlns:w16se="http://schemas.microsoft.com/office/word/2015/wordml/symex" xmlns:wpg="http://schemas.microsoft.com/office/word/2010/wordprocessingGroup" xmlns:wpi="http://schemas.microsoft.com/office/word/2010/wordprocessingInk" xmlns:wne="http://schemas.microsoft.com/office/word/2006/wordml" xmlns:wps="http://schemas.microsoft.com/office/word/2010/wordprocessingShape" mc:Ignorable="w14 w15 w16se wp14">
+<w:document xmlns:wpc="http://schemas.microsoft.com/office/word/2010/wordprocessingCanvas" xmlns:cx="http://schemas.microsoft.com/office/drawing/2014/chartex" xmlns:cx1="http://schemas.microsoft.com/office/drawing/2015/9/8/chartex" xmlns:cx2="http://schemas.microsoft.com/office/drawing/2015/10/21/chartex" xmlns:cx3="http://schemas.microsoft.com/office/drawing/2016/5/9/chartex" xmlns:cx4="http://schemas.microsoft.com/office/drawing/2016/5/10/chartex" xmlns:cx5="http://schemas.microsoft.com/office/drawing/2016/5/11/chartex" xmlns:cx6="http://schemas.microsoft.com/office/drawing/2016/5/12/chartex" xmlns:cx7="http://schemas.microsoft.com/office/drawing/2016/5/13/chartex" xmlns:cx8="http://schemas.microsoft.com/office/drawing/2016/5/14/chartex" xmlns:mc="http://schemas.openxmlformats.org/markup-compatibility/2006" xmlns:aink="http://schemas.microsoft.com/office/drawing/2016/ink" xmlns:am3d="http://schemas.microsoft.com/office/drawing/2017/model3d" xmlns:o="urn:schemas-microsoft-com:office:office" xmlns:r="http://schemas.openxmlformats.org/officeDocument/2006/relationships" xmlns:m="http://schemas.openxmlformats.org/officeDocument/2006/math" xmlns:v="urn:schemas-microsoft-com:vml" xmlns:wp14="http://schemas.microsoft.com/office/word/2010/wordprocessingDrawing" xmlns:wp="http://schemas.openxmlformats.org/drawingml/2006/wordprocessingDrawing" xmlns:w10="urn:schemas-microsoft-com:office:word" xmlns:w="http://schemas.openxmlformats.org/wordprocessingml/2006/main" xmlns:w14="http://schemas.microsoft.com/office/word/2010/wordml" xmlns:w15="http://schemas.microsoft.com/office/word/2012/wordml" xmlns:w16cex="http://schemas.microsoft.com/office/word/2018/wordml/cex" xmlns:w16cid="http://schemas.microsoft.com/office/word/2016/wordml/cid" xmlns:w16="http://schemas.microsoft.com/office/word/2018/wordml" xmlns:w16se="http://schemas.microsoft.com/office/word/2015/wordml/symex" xmlns:wpg="http://schemas.microsoft.com/office/word/2010/wordprocessingGroup" xmlns:wpi="http://schemas.microsoft.com/office/word/2010/wordprocessingInk" xmlns:wne="http://schemas.microsoft.com/office/word/2006/wordml" xmlns:wps="http://schemas.microsoft.com/office/word/2010/wordprocessingShape" mc:Ignorable="w14 w15 w16se w16cid w16 w16cex wp14">
   <w:body>
     <w:p/>
     <w:tbl>
@@ -20,10 +20,10 @@
           <w:tcPr>
             <w:tcW w:w="2689" w:type="dxa"/>
             <w:tcBorders>
-              <w:top w:val="single" w:color="auto" w:sz="4" w:space="0"/>
-              <w:left w:val="single" w:color="auto" w:sz="4" w:space="0"/>
-              <w:bottom w:val="single" w:color="auto" w:sz="4" w:space="0"/>
-              <w:right w:val="single" w:color="auto" w:sz="4" w:space="0"/>
+              <w:top w:val="single" w:sz="4" w:space="0" w:color="auto"/>
+              <w:left w:val="single" w:sz="4" w:space="0" w:color="auto"/>
+              <w:bottom w:val="single" w:sz="4" w:space="0" w:color="auto"/>
+              <w:right w:val="single" w:sz="4" w:space="0" w:color="auto"/>
             </w:tcBorders>
             <w:hideMark/>
           </w:tcPr>
@@ -47,10 +47,10 @@
           <w:tcPr>
             <w:tcW w:w="1416" w:type="dxa"/>
             <w:tcBorders>
-              <w:top w:val="single" w:color="auto" w:sz="4" w:space="0"/>
-              <w:left w:val="single" w:color="auto" w:sz="4" w:space="0"/>
-              <w:bottom w:val="single" w:color="auto" w:sz="4" w:space="0"/>
-              <w:right w:val="single" w:color="auto" w:sz="4" w:space="0"/>
+              <w:top w:val="single" w:sz="4" w:space="0" w:color="auto"/>
+              <w:left w:val="single" w:sz="4" w:space="0" w:color="auto"/>
+              <w:bottom w:val="single" w:sz="4" w:space="0" w:color="auto"/>
+              <w:right w:val="single" w:sz="4" w:space="0" w:color="auto"/>
             </w:tcBorders>
             <w:hideMark/>
           </w:tcPr>
@@ -70,10 +70,10 @@
           <w:tcPr>
             <w:tcW w:w="2689" w:type="dxa"/>
             <w:tcBorders>
-              <w:top w:val="single" w:color="auto" w:sz="4" w:space="0"/>
-              <w:left w:val="single" w:color="auto" w:sz="4" w:space="0"/>
-              <w:bottom w:val="single" w:color="auto" w:sz="4" w:space="0"/>
-              <w:right w:val="single" w:color="auto" w:sz="4" w:space="0"/>
+              <w:top w:val="single" w:sz="4" w:space="0" w:color="auto"/>
+              <w:left w:val="single" w:sz="4" w:space="0" w:color="auto"/>
+              <w:bottom w:val="single" w:sz="4" w:space="0" w:color="auto"/>
+              <w:right w:val="single" w:sz="4" w:space="0" w:color="auto"/>
             </w:tcBorders>
             <w:hideMark/>
           </w:tcPr>
@@ -91,10 +91,10 @@
           <w:tcPr>
             <w:tcW w:w="1416" w:type="dxa"/>
             <w:tcBorders>
-              <w:top w:val="single" w:color="auto" w:sz="4" w:space="0"/>
-              <w:left w:val="single" w:color="auto" w:sz="4" w:space="0"/>
-              <w:bottom w:val="single" w:color="auto" w:sz="4" w:space="0"/>
-              <w:right w:val="single" w:color="auto" w:sz="4" w:space="0"/>
+              <w:top w:val="single" w:sz="4" w:space="0" w:color="auto"/>
+              <w:left w:val="single" w:sz="4" w:space="0" w:color="auto"/>
+              <w:bottom w:val="single" w:sz="4" w:space="0" w:color="auto"/>
+              <w:right w:val="single" w:sz="4" w:space="0" w:color="auto"/>
             </w:tcBorders>
             <w:hideMark/>
           </w:tcPr>
@@ -114,10 +114,10 @@
           <w:tcPr>
             <w:tcW w:w="2689" w:type="dxa"/>
             <w:tcBorders>
-              <w:top w:val="single" w:color="auto" w:sz="4" w:space="0"/>
-              <w:left w:val="single" w:color="auto" w:sz="4" w:space="0"/>
-              <w:bottom w:val="single" w:color="auto" w:sz="4" w:space="0"/>
-              <w:right w:val="single" w:color="auto" w:sz="4" w:space="0"/>
+              <w:top w:val="single" w:sz="4" w:space="0" w:color="auto"/>
+              <w:left w:val="single" w:sz="4" w:space="0" w:color="auto"/>
+              <w:bottom w:val="single" w:sz="4" w:space="0" w:color="auto"/>
+              <w:right w:val="single" w:sz="4" w:space="0" w:color="auto"/>
             </w:tcBorders>
             <w:hideMark/>
           </w:tcPr>
@@ -135,10 +135,10 @@
           <w:tcPr>
             <w:tcW w:w="1416" w:type="dxa"/>
             <w:tcBorders>
-              <w:top w:val="single" w:color="auto" w:sz="4" w:space="0"/>
-              <w:left w:val="single" w:color="auto" w:sz="4" w:space="0"/>
-              <w:bottom w:val="single" w:color="auto" w:sz="4" w:space="0"/>
-              <w:right w:val="single" w:color="auto" w:sz="4" w:space="0"/>
+              <w:top w:val="single" w:sz="4" w:space="0" w:color="auto"/>
+              <w:left w:val="single" w:sz="4" w:space="0" w:color="auto"/>
+              <w:bottom w:val="single" w:sz="4" w:space="0" w:color="auto"/>
+              <w:right w:val="single" w:sz="4" w:space="0" w:color="auto"/>
             </w:tcBorders>
             <w:hideMark/>
           </w:tcPr>
@@ -158,10 +158,10 @@
           <w:tcPr>
             <w:tcW w:w="2689" w:type="dxa"/>
             <w:tcBorders>
-              <w:top w:val="single" w:color="auto" w:sz="4" w:space="0"/>
-              <w:left w:val="single" w:color="auto" w:sz="4" w:space="0"/>
-              <w:bottom w:val="single" w:color="auto" w:sz="4" w:space="0"/>
-              <w:right w:val="single" w:color="auto" w:sz="4" w:space="0"/>
+              <w:top w:val="single" w:sz="4" w:space="0" w:color="auto"/>
+              <w:left w:val="single" w:sz="4" w:space="0" w:color="auto"/>
+              <w:bottom w:val="single" w:sz="4" w:space="0" w:color="auto"/>
+              <w:right w:val="single" w:sz="4" w:space="0" w:color="auto"/>
             </w:tcBorders>
             <w:hideMark/>
           </w:tcPr>
@@ -179,10 +179,10 @@
           <w:tcPr>
             <w:tcW w:w="1416" w:type="dxa"/>
             <w:tcBorders>
-              <w:top w:val="single" w:color="auto" w:sz="4" w:space="0"/>
-              <w:left w:val="single" w:color="auto" w:sz="4" w:space="0"/>
-              <w:bottom w:val="single" w:color="auto" w:sz="4" w:space="0"/>
-              <w:right w:val="single" w:color="auto" w:sz="4" w:space="0"/>
+              <w:top w:val="single" w:sz="4" w:space="0" w:color="auto"/>
+              <w:left w:val="single" w:sz="4" w:space="0" w:color="auto"/>
+              <w:bottom w:val="single" w:sz="4" w:space="0" w:color="auto"/>
+              <w:right w:val="single" w:sz="4" w:space="0" w:color="auto"/>
             </w:tcBorders>
             <w:hideMark/>
           </w:tcPr>
@@ -202,10 +202,10 @@
           <w:tcPr>
             <w:tcW w:w="2689" w:type="dxa"/>
             <w:tcBorders>
-              <w:top w:val="single" w:color="auto" w:sz="4" w:space="0"/>
-              <w:left w:val="single" w:color="auto" w:sz="4" w:space="0"/>
-              <w:bottom w:val="single" w:color="auto" w:sz="4" w:space="0"/>
-              <w:right w:val="single" w:color="auto" w:sz="4" w:space="0"/>
+              <w:top w:val="single" w:sz="4" w:space="0" w:color="auto"/>
+              <w:left w:val="single" w:sz="4" w:space="0" w:color="auto"/>
+              <w:bottom w:val="single" w:sz="4" w:space="0" w:color="auto"/>
+              <w:right w:val="single" w:sz="4" w:space="0" w:color="auto"/>
             </w:tcBorders>
             <w:hideMark/>
           </w:tcPr>
@@ -228,10 +228,10 @@
           <w:tcPr>
             <w:tcW w:w="1416" w:type="dxa"/>
             <w:tcBorders>
-              <w:top w:val="single" w:color="auto" w:sz="4" w:space="0"/>
-              <w:left w:val="single" w:color="auto" w:sz="4" w:space="0"/>
-              <w:bottom w:val="single" w:color="auto" w:sz="4" w:space="0"/>
-              <w:right w:val="single" w:color="auto" w:sz="4" w:space="0"/>
+              <w:top w:val="single" w:sz="4" w:space="0" w:color="auto"/>
+              <w:left w:val="single" w:sz="4" w:space="0" w:color="auto"/>
+              <w:bottom w:val="single" w:sz="4" w:space="0" w:color="auto"/>
+              <w:right w:val="single" w:sz="4" w:space="0" w:color="auto"/>
             </w:tcBorders>
             <w:hideMark/>
           </w:tcPr>
@@ -369,10 +369,10 @@
           <w:tcPr>
             <w:tcW w:w="554" w:type="dxa"/>
             <w:tcBorders>
-              <w:top w:val="single" w:color="auto" w:sz="4" w:space="0"/>
-              <w:left w:val="single" w:color="auto" w:sz="4" w:space="0"/>
-              <w:bottom w:val="single" w:color="auto" w:sz="4" w:space="0"/>
-              <w:right w:val="single" w:color="auto" w:sz="4" w:space="0"/>
+              <w:top w:val="single" w:sz="4" w:space="0" w:color="auto"/>
+              <w:left w:val="single" w:sz="4" w:space="0" w:color="auto"/>
+              <w:bottom w:val="single" w:sz="4" w:space="0" w:color="auto"/>
+              <w:right w:val="single" w:sz="4" w:space="0" w:color="auto"/>
             </w:tcBorders>
             <w:hideMark/>
           </w:tcPr>
@@ -392,10 +392,10 @@
           <w:tcPr>
             <w:tcW w:w="4261" w:type="dxa"/>
             <w:tcBorders>
-              <w:top w:val="single" w:color="auto" w:sz="4" w:space="0"/>
-              <w:left w:val="single" w:color="auto" w:sz="4" w:space="0"/>
-              <w:bottom w:val="single" w:color="auto" w:sz="4" w:space="0"/>
-              <w:right w:val="single" w:color="auto" w:sz="4" w:space="0"/>
+              <w:top w:val="single" w:sz="4" w:space="0" w:color="auto"/>
+              <w:left w:val="single" w:sz="4" w:space="0" w:color="auto"/>
+              <w:bottom w:val="single" w:sz="4" w:space="0" w:color="auto"/>
+              <w:right w:val="single" w:sz="4" w:space="0" w:color="auto"/>
             </w:tcBorders>
             <w:hideMark/>
           </w:tcPr>
@@ -413,10 +413,10 @@
           <w:tcPr>
             <w:tcW w:w="2835" w:type="dxa"/>
             <w:tcBorders>
-              <w:top w:val="single" w:color="auto" w:sz="4" w:space="0"/>
-              <w:left w:val="single" w:color="auto" w:sz="4" w:space="0"/>
-              <w:bottom w:val="single" w:color="auto" w:sz="4" w:space="0"/>
-              <w:right w:val="single" w:color="auto" w:sz="4" w:space="0"/>
+              <w:top w:val="single" w:sz="4" w:space="0" w:color="auto"/>
+              <w:left w:val="single" w:sz="4" w:space="0" w:color="auto"/>
+              <w:bottom w:val="single" w:sz="4" w:space="0" w:color="auto"/>
+              <w:right w:val="single" w:sz="4" w:space="0" w:color="auto"/>
             </w:tcBorders>
             <w:hideMark/>
           </w:tcPr>
@@ -434,10 +434,10 @@
           <w:tcPr>
             <w:tcW w:w="1993" w:type="dxa"/>
             <w:tcBorders>
-              <w:top w:val="single" w:color="auto" w:sz="4" w:space="0"/>
-              <w:left w:val="single" w:color="auto" w:sz="4" w:space="0"/>
-              <w:bottom w:val="single" w:color="auto" w:sz="4" w:space="0"/>
-              <w:right w:val="single" w:color="auto" w:sz="4" w:space="0"/>
+              <w:top w:val="single" w:sz="4" w:space="0" w:color="auto"/>
+              <w:left w:val="single" w:sz="4" w:space="0" w:color="auto"/>
+              <w:bottom w:val="single" w:sz="4" w:space="0" w:color="auto"/>
+              <w:right w:val="single" w:sz="4" w:space="0" w:color="auto"/>
             </w:tcBorders>
             <w:hideMark/>
           </w:tcPr>
@@ -460,10 +460,10 @@
           <w:tcPr>
             <w:tcW w:w="554" w:type="dxa"/>
             <w:tcBorders>
-              <w:top w:val="single" w:color="auto" w:sz="4" w:space="0"/>
-              <w:left w:val="single" w:color="auto" w:sz="4" w:space="0"/>
-              <w:bottom w:val="single" w:color="auto" w:sz="4" w:space="0"/>
-              <w:right w:val="single" w:color="auto" w:sz="4" w:space="0"/>
+              <w:top w:val="single" w:sz="4" w:space="0" w:color="auto"/>
+              <w:left w:val="single" w:sz="4" w:space="0" w:color="auto"/>
+              <w:bottom w:val="single" w:sz="4" w:space="0" w:color="auto"/>
+              <w:right w:val="single" w:sz="4" w:space="0" w:color="auto"/>
             </w:tcBorders>
             <w:hideMark/>
           </w:tcPr>
@@ -481,10 +481,10 @@
           <w:tcPr>
             <w:tcW w:w="4261" w:type="dxa"/>
             <w:tcBorders>
-              <w:top w:val="single" w:color="auto" w:sz="4" w:space="0"/>
-              <w:left w:val="single" w:color="auto" w:sz="4" w:space="0"/>
-              <w:bottom w:val="single" w:color="auto" w:sz="4" w:space="0"/>
-              <w:right w:val="single" w:color="auto" w:sz="4" w:space="0"/>
+              <w:top w:val="single" w:sz="4" w:space="0" w:color="auto"/>
+              <w:left w:val="single" w:sz="4" w:space="0" w:color="auto"/>
+              <w:bottom w:val="single" w:sz="4" w:space="0" w:color="auto"/>
+              <w:right w:val="single" w:sz="4" w:space="0" w:color="auto"/>
             </w:tcBorders>
           </w:tcPr>
           <w:p>
@@ -513,10 +513,10 @@
           <w:tcPr>
             <w:tcW w:w="2835" w:type="dxa"/>
             <w:tcBorders>
-              <w:top w:val="single" w:color="auto" w:sz="4" w:space="0"/>
-              <w:left w:val="single" w:color="auto" w:sz="4" w:space="0"/>
-              <w:bottom w:val="single" w:color="auto" w:sz="4" w:space="0"/>
-              <w:right w:val="single" w:color="auto" w:sz="4" w:space="0"/>
+              <w:top w:val="single" w:sz="4" w:space="0" w:color="auto"/>
+              <w:left w:val="single" w:sz="4" w:space="0" w:color="auto"/>
+              <w:bottom w:val="single" w:sz="4" w:space="0" w:color="auto"/>
+              <w:right w:val="single" w:sz="4" w:space="0" w:color="auto"/>
             </w:tcBorders>
           </w:tcPr>
           <w:p>
@@ -533,10 +533,10 @@
           <w:tcPr>
             <w:tcW w:w="1993" w:type="dxa"/>
             <w:tcBorders>
-              <w:top w:val="single" w:color="auto" w:sz="4" w:space="0"/>
-              <w:left w:val="single" w:color="auto" w:sz="4" w:space="0"/>
-              <w:bottom w:val="single" w:color="auto" w:sz="4" w:space="0"/>
-              <w:right w:val="single" w:color="auto" w:sz="4" w:space="0"/>
+              <w:top w:val="single" w:sz="4" w:space="0" w:color="auto"/>
+              <w:left w:val="single" w:sz="4" w:space="0" w:color="auto"/>
+              <w:bottom w:val="single" w:sz="4" w:space="0" w:color="auto"/>
+              <w:right w:val="single" w:sz="4" w:space="0" w:color="auto"/>
             </w:tcBorders>
           </w:tcPr>
           <w:p>
@@ -563,10 +563,10 @@
           <w:tcPr>
             <w:tcW w:w="554" w:type="dxa"/>
             <w:tcBorders>
-              <w:top w:val="single" w:color="auto" w:sz="4" w:space="0"/>
-              <w:left w:val="single" w:color="auto" w:sz="4" w:space="0"/>
-              <w:bottom w:val="single" w:color="auto" w:sz="4" w:space="0"/>
-              <w:right w:val="single" w:color="auto" w:sz="4" w:space="0"/>
+              <w:top w:val="single" w:sz="4" w:space="0" w:color="auto"/>
+              <w:left w:val="single" w:sz="4" w:space="0" w:color="auto"/>
+              <w:bottom w:val="single" w:sz="4" w:space="0" w:color="auto"/>
+              <w:right w:val="single" w:sz="4" w:space="0" w:color="auto"/>
             </w:tcBorders>
             <w:hideMark/>
           </w:tcPr>
@@ -584,10 +584,10 @@
           <w:tcPr>
             <w:tcW w:w="4261" w:type="dxa"/>
             <w:tcBorders>
-              <w:top w:val="single" w:color="auto" w:sz="4" w:space="0"/>
-              <w:left w:val="single" w:color="auto" w:sz="4" w:space="0"/>
-              <w:bottom w:val="single" w:color="auto" w:sz="4" w:space="0"/>
-              <w:right w:val="single" w:color="auto" w:sz="4" w:space="0"/>
+              <w:top w:val="single" w:sz="4" w:space="0" w:color="auto"/>
+              <w:left w:val="single" w:sz="4" w:space="0" w:color="auto"/>
+              <w:bottom w:val="single" w:sz="4" w:space="0" w:color="auto"/>
+              <w:right w:val="single" w:sz="4" w:space="0" w:color="auto"/>
             </w:tcBorders>
           </w:tcPr>
           <w:p>
@@ -616,10 +616,10 @@
           <w:tcPr>
             <w:tcW w:w="2835" w:type="dxa"/>
             <w:tcBorders>
-              <w:top w:val="single" w:color="auto" w:sz="4" w:space="0"/>
-              <w:left w:val="single" w:color="auto" w:sz="4" w:space="0"/>
-              <w:bottom w:val="single" w:color="auto" w:sz="4" w:space="0"/>
-              <w:right w:val="single" w:color="auto" w:sz="4" w:space="0"/>
+              <w:top w:val="single" w:sz="4" w:space="0" w:color="auto"/>
+              <w:left w:val="single" w:sz="4" w:space="0" w:color="auto"/>
+              <w:bottom w:val="single" w:sz="4" w:space="0" w:color="auto"/>
+              <w:right w:val="single" w:sz="4" w:space="0" w:color="auto"/>
             </w:tcBorders>
           </w:tcPr>
           <w:p>
@@ -636,10 +636,10 @@
           <w:tcPr>
             <w:tcW w:w="1993" w:type="dxa"/>
             <w:tcBorders>
-              <w:top w:val="single" w:color="auto" w:sz="4" w:space="0"/>
-              <w:left w:val="single" w:color="auto" w:sz="4" w:space="0"/>
-              <w:bottom w:val="single" w:color="auto" w:sz="4" w:space="0"/>
-              <w:right w:val="single" w:color="auto" w:sz="4" w:space="0"/>
+              <w:top w:val="single" w:sz="4" w:space="0" w:color="auto"/>
+              <w:left w:val="single" w:sz="4" w:space="0" w:color="auto"/>
+              <w:bottom w:val="single" w:sz="4" w:space="0" w:color="auto"/>
+              <w:right w:val="single" w:sz="4" w:space="0" w:color="auto"/>
             </w:tcBorders>
           </w:tcPr>
           <w:p>
@@ -666,10 +666,10 @@
           <w:tcPr>
             <w:tcW w:w="554" w:type="dxa"/>
             <w:tcBorders>
-              <w:top w:val="single" w:color="auto" w:sz="4" w:space="0"/>
-              <w:left w:val="single" w:color="auto" w:sz="4" w:space="0"/>
-              <w:bottom w:val="single" w:color="auto" w:sz="4" w:space="0"/>
-              <w:right w:val="single" w:color="auto" w:sz="4" w:space="0"/>
+              <w:top w:val="single" w:sz="4" w:space="0" w:color="auto"/>
+              <w:left w:val="single" w:sz="4" w:space="0" w:color="auto"/>
+              <w:bottom w:val="single" w:sz="4" w:space="0" w:color="auto"/>
+              <w:right w:val="single" w:sz="4" w:space="0" w:color="auto"/>
             </w:tcBorders>
             <w:hideMark/>
           </w:tcPr>
@@ -687,10 +687,10 @@
           <w:tcPr>
             <w:tcW w:w="4261" w:type="dxa"/>
             <w:tcBorders>
-              <w:top w:val="single" w:color="auto" w:sz="4" w:space="0"/>
-              <w:left w:val="single" w:color="auto" w:sz="4" w:space="0"/>
-              <w:bottom w:val="single" w:color="auto" w:sz="4" w:space="0"/>
-              <w:right w:val="single" w:color="auto" w:sz="4" w:space="0"/>
+              <w:top w:val="single" w:sz="4" w:space="0" w:color="auto"/>
+              <w:left w:val="single" w:sz="4" w:space="0" w:color="auto"/>
+              <w:bottom w:val="single" w:sz="4" w:space="0" w:color="auto"/>
+              <w:right w:val="single" w:sz="4" w:space="0" w:color="auto"/>
             </w:tcBorders>
           </w:tcPr>
           <w:p>
@@ -719,10 +719,10 @@
           <w:tcPr>
             <w:tcW w:w="2835" w:type="dxa"/>
             <w:tcBorders>
-              <w:top w:val="single" w:color="auto" w:sz="4" w:space="0"/>
-              <w:left w:val="single" w:color="auto" w:sz="4" w:space="0"/>
-              <w:bottom w:val="single" w:color="auto" w:sz="4" w:space="0"/>
-              <w:right w:val="single" w:color="auto" w:sz="4" w:space="0"/>
+              <w:top w:val="single" w:sz="4" w:space="0" w:color="auto"/>
+              <w:left w:val="single" w:sz="4" w:space="0" w:color="auto"/>
+              <w:bottom w:val="single" w:sz="4" w:space="0" w:color="auto"/>
+              <w:right w:val="single" w:sz="4" w:space="0" w:color="auto"/>
             </w:tcBorders>
           </w:tcPr>
           <w:p>
@@ -739,10 +739,10 @@
           <w:tcPr>
             <w:tcW w:w="1993" w:type="dxa"/>
             <w:tcBorders>
-              <w:top w:val="single" w:color="auto" w:sz="4" w:space="0"/>
-              <w:left w:val="single" w:color="auto" w:sz="4" w:space="0"/>
-              <w:bottom w:val="single" w:color="auto" w:sz="4" w:space="0"/>
-              <w:right w:val="single" w:color="auto" w:sz="4" w:space="0"/>
+              <w:top w:val="single" w:sz="4" w:space="0" w:color="auto"/>
+              <w:left w:val="single" w:sz="4" w:space="0" w:color="auto"/>
+              <w:bottom w:val="single" w:sz="4" w:space="0" w:color="auto"/>
+              <w:right w:val="single" w:sz="4" w:space="0" w:color="auto"/>
             </w:tcBorders>
           </w:tcPr>
           <w:p>
@@ -764,10 +764,10 @@
           <w:tcPr>
             <w:tcW w:w="554" w:type="dxa"/>
             <w:tcBorders>
-              <w:top w:val="single" w:color="auto" w:sz="4" w:space="0"/>
-              <w:left w:val="single" w:color="auto" w:sz="4" w:space="0"/>
-              <w:bottom w:val="single" w:color="auto" w:sz="4" w:space="0"/>
-              <w:right w:val="single" w:color="auto" w:sz="4" w:space="0"/>
+              <w:top w:val="single" w:sz="4" w:space="0" w:color="auto"/>
+              <w:left w:val="single" w:sz="4" w:space="0" w:color="auto"/>
+              <w:bottom w:val="single" w:sz="4" w:space="0" w:color="auto"/>
+              <w:right w:val="single" w:sz="4" w:space="0" w:color="auto"/>
             </w:tcBorders>
             <w:hideMark/>
           </w:tcPr>
@@ -785,10 +785,10 @@
           <w:tcPr>
             <w:tcW w:w="4261" w:type="dxa"/>
             <w:tcBorders>
-              <w:top w:val="single" w:color="auto" w:sz="4" w:space="0"/>
-              <w:left w:val="single" w:color="auto" w:sz="4" w:space="0"/>
-              <w:bottom w:val="single" w:color="auto" w:sz="4" w:space="0"/>
-              <w:right w:val="single" w:color="auto" w:sz="4" w:space="0"/>
+              <w:top w:val="single" w:sz="4" w:space="0" w:color="auto"/>
+              <w:left w:val="single" w:sz="4" w:space="0" w:color="auto"/>
+              <w:bottom w:val="single" w:sz="4" w:space="0" w:color="auto"/>
+              <w:right w:val="single" w:sz="4" w:space="0" w:color="auto"/>
             </w:tcBorders>
           </w:tcPr>
           <w:p>
@@ -817,10 +817,10 @@
           <w:tcPr>
             <w:tcW w:w="2835" w:type="dxa"/>
             <w:tcBorders>
-              <w:top w:val="single" w:color="auto" w:sz="4" w:space="0"/>
-              <w:left w:val="single" w:color="auto" w:sz="4" w:space="0"/>
-              <w:bottom w:val="single" w:color="auto" w:sz="4" w:space="0"/>
-              <w:right w:val="single" w:color="auto" w:sz="4" w:space="0"/>
+              <w:top w:val="single" w:sz="4" w:space="0" w:color="auto"/>
+              <w:left w:val="single" w:sz="4" w:space="0" w:color="auto"/>
+              <w:bottom w:val="single" w:sz="4" w:space="0" w:color="auto"/>
+              <w:right w:val="single" w:sz="4" w:space="0" w:color="auto"/>
             </w:tcBorders>
           </w:tcPr>
           <w:p>
@@ -837,10 +837,10 @@
           <w:tcPr>
             <w:tcW w:w="1993" w:type="dxa"/>
             <w:tcBorders>
-              <w:top w:val="single" w:color="auto" w:sz="4" w:space="0"/>
-              <w:left w:val="single" w:color="auto" w:sz="4" w:space="0"/>
-              <w:bottom w:val="single" w:color="auto" w:sz="4" w:space="0"/>
-              <w:right w:val="single" w:color="auto" w:sz="4" w:space="0"/>
+              <w:top w:val="single" w:sz="4" w:space="0" w:color="auto"/>
+              <w:left w:val="single" w:sz="4" w:space="0" w:color="auto"/>
+              <w:bottom w:val="single" w:sz="4" w:space="0" w:color="auto"/>
+              <w:right w:val="single" w:sz="4" w:space="0" w:color="auto"/>
             </w:tcBorders>
           </w:tcPr>
           <w:p>
@@ -862,10 +862,10 @@
           <w:tcPr>
             <w:tcW w:w="554" w:type="dxa"/>
             <w:tcBorders>
-              <w:top w:val="single" w:color="auto" w:sz="4" w:space="0"/>
-              <w:left w:val="single" w:color="auto" w:sz="4" w:space="0"/>
-              <w:bottom w:val="single" w:color="auto" w:sz="4" w:space="0"/>
-              <w:right w:val="single" w:color="auto" w:sz="4" w:space="0"/>
+              <w:top w:val="single" w:sz="4" w:space="0" w:color="auto"/>
+              <w:left w:val="single" w:sz="4" w:space="0" w:color="auto"/>
+              <w:bottom w:val="single" w:sz="4" w:space="0" w:color="auto"/>
+              <w:right w:val="single" w:sz="4" w:space="0" w:color="auto"/>
             </w:tcBorders>
             <w:hideMark/>
           </w:tcPr>
@@ -883,10 +883,10 @@
           <w:tcPr>
             <w:tcW w:w="4261" w:type="dxa"/>
             <w:tcBorders>
-              <w:top w:val="single" w:color="auto" w:sz="4" w:space="0"/>
-              <w:left w:val="single" w:color="auto" w:sz="4" w:space="0"/>
-              <w:bottom w:val="single" w:color="auto" w:sz="4" w:space="0"/>
-              <w:right w:val="single" w:color="auto" w:sz="4" w:space="0"/>
+              <w:top w:val="single" w:sz="4" w:space="0" w:color="auto"/>
+              <w:left w:val="single" w:sz="4" w:space="0" w:color="auto"/>
+              <w:bottom w:val="single" w:sz="4" w:space="0" w:color="auto"/>
+              <w:right w:val="single" w:sz="4" w:space="0" w:color="auto"/>
             </w:tcBorders>
           </w:tcPr>
           <w:p>
@@ -920,10 +920,10 @@
           <w:tcPr>
             <w:tcW w:w="2835" w:type="dxa"/>
             <w:tcBorders>
-              <w:top w:val="single" w:color="auto" w:sz="4" w:space="0"/>
-              <w:left w:val="single" w:color="auto" w:sz="4" w:space="0"/>
-              <w:bottom w:val="single" w:color="auto" w:sz="4" w:space="0"/>
-              <w:right w:val="single" w:color="auto" w:sz="4" w:space="0"/>
+              <w:top w:val="single" w:sz="4" w:space="0" w:color="auto"/>
+              <w:left w:val="single" w:sz="4" w:space="0" w:color="auto"/>
+              <w:bottom w:val="single" w:sz="4" w:space="0" w:color="auto"/>
+              <w:right w:val="single" w:sz="4" w:space="0" w:color="auto"/>
             </w:tcBorders>
           </w:tcPr>
           <w:p>
@@ -940,10 +940,10 @@
           <w:tcPr>
             <w:tcW w:w="1993" w:type="dxa"/>
             <w:tcBorders>
-              <w:top w:val="single" w:color="auto" w:sz="4" w:space="0"/>
-              <w:left w:val="single" w:color="auto" w:sz="4" w:space="0"/>
-              <w:bottom w:val="single" w:color="auto" w:sz="4" w:space="0"/>
-              <w:right w:val="single" w:color="auto" w:sz="4" w:space="0"/>
+              <w:top w:val="single" w:sz="4" w:space="0" w:color="auto"/>
+              <w:left w:val="single" w:sz="4" w:space="0" w:color="auto"/>
+              <w:bottom w:val="single" w:sz="4" w:space="0" w:color="auto"/>
+              <w:right w:val="single" w:sz="4" w:space="0" w:color="auto"/>
             </w:tcBorders>
           </w:tcPr>
           <w:p>
@@ -965,10 +965,10 @@
           <w:tcPr>
             <w:tcW w:w="554" w:type="dxa"/>
             <w:tcBorders>
-              <w:top w:val="single" w:color="auto" w:sz="4" w:space="0"/>
-              <w:left w:val="single" w:color="auto" w:sz="4" w:space="0"/>
-              <w:bottom w:val="single" w:color="auto" w:sz="4" w:space="0"/>
-              <w:right w:val="single" w:color="auto" w:sz="4" w:space="0"/>
+              <w:top w:val="single" w:sz="4" w:space="0" w:color="auto"/>
+              <w:left w:val="single" w:sz="4" w:space="0" w:color="auto"/>
+              <w:bottom w:val="single" w:sz="4" w:space="0" w:color="auto"/>
+              <w:right w:val="single" w:sz="4" w:space="0" w:color="auto"/>
             </w:tcBorders>
             <w:hideMark/>
           </w:tcPr>
@@ -986,10 +986,10 @@
           <w:tcPr>
             <w:tcW w:w="4261" w:type="dxa"/>
             <w:tcBorders>
-              <w:top w:val="single" w:color="auto" w:sz="4" w:space="0"/>
-              <w:left w:val="single" w:color="auto" w:sz="4" w:space="0"/>
-              <w:bottom w:val="single" w:color="auto" w:sz="4" w:space="0"/>
-              <w:right w:val="single" w:color="auto" w:sz="4" w:space="0"/>
+              <w:top w:val="single" w:sz="4" w:space="0" w:color="auto"/>
+              <w:left w:val="single" w:sz="4" w:space="0" w:color="auto"/>
+              <w:bottom w:val="single" w:sz="4" w:space="0" w:color="auto"/>
+              <w:right w:val="single" w:sz="4" w:space="0" w:color="auto"/>
             </w:tcBorders>
           </w:tcPr>
           <w:p>
@@ -1023,10 +1023,10 @@
           <w:tcPr>
             <w:tcW w:w="2835" w:type="dxa"/>
             <w:tcBorders>
-              <w:top w:val="single" w:color="auto" w:sz="4" w:space="0"/>
-              <w:left w:val="single" w:color="auto" w:sz="4" w:space="0"/>
-              <w:bottom w:val="single" w:color="auto" w:sz="4" w:space="0"/>
-              <w:right w:val="single" w:color="auto" w:sz="4" w:space="0"/>
+              <w:top w:val="single" w:sz="4" w:space="0" w:color="auto"/>
+              <w:left w:val="single" w:sz="4" w:space="0" w:color="auto"/>
+              <w:bottom w:val="single" w:sz="4" w:space="0" w:color="auto"/>
+              <w:right w:val="single" w:sz="4" w:space="0" w:color="auto"/>
             </w:tcBorders>
           </w:tcPr>
           <w:p>
@@ -1043,10 +1043,10 @@
           <w:tcPr>
             <w:tcW w:w="1993" w:type="dxa"/>
             <w:tcBorders>
-              <w:top w:val="single" w:color="auto" w:sz="4" w:space="0"/>
-              <w:left w:val="single" w:color="auto" w:sz="4" w:space="0"/>
-              <w:bottom w:val="single" w:color="auto" w:sz="4" w:space="0"/>
-              <w:right w:val="single" w:color="auto" w:sz="4" w:space="0"/>
+              <w:top w:val="single" w:sz="4" w:space="0" w:color="auto"/>
+              <w:left w:val="single" w:sz="4" w:space="0" w:color="auto"/>
+              <w:bottom w:val="single" w:sz="4" w:space="0" w:color="auto"/>
+              <w:right w:val="single" w:sz="4" w:space="0" w:color="auto"/>
             </w:tcBorders>
           </w:tcPr>
           <w:p>
@@ -1068,10 +1068,10 @@
           <w:tcPr>
             <w:tcW w:w="554" w:type="dxa"/>
             <w:tcBorders>
-              <w:top w:val="single" w:color="auto" w:sz="4" w:space="0"/>
-              <w:left w:val="single" w:color="auto" w:sz="4" w:space="0"/>
-              <w:bottom w:val="single" w:color="auto" w:sz="4" w:space="0"/>
-              <w:right w:val="single" w:color="auto" w:sz="4" w:space="0"/>
+              <w:top w:val="single" w:sz="4" w:space="0" w:color="auto"/>
+              <w:left w:val="single" w:sz="4" w:space="0" w:color="auto"/>
+              <w:bottom w:val="single" w:sz="4" w:space="0" w:color="auto"/>
+              <w:right w:val="single" w:sz="4" w:space="0" w:color="auto"/>
             </w:tcBorders>
             <w:hideMark/>
           </w:tcPr>
@@ -1089,10 +1089,10 @@
           <w:tcPr>
             <w:tcW w:w="4261" w:type="dxa"/>
             <w:tcBorders>
-              <w:top w:val="single" w:color="auto" w:sz="4" w:space="0"/>
-              <w:left w:val="single" w:color="auto" w:sz="4" w:space="0"/>
-              <w:bottom w:val="single" w:color="auto" w:sz="4" w:space="0"/>
-              <w:right w:val="single" w:color="auto" w:sz="4" w:space="0"/>
+              <w:top w:val="single" w:sz="4" w:space="0" w:color="auto"/>
+              <w:left w:val="single" w:sz="4" w:space="0" w:color="auto"/>
+              <w:bottom w:val="single" w:sz="4" w:space="0" w:color="auto"/>
+              <w:right w:val="single" w:sz="4" w:space="0" w:color="auto"/>
             </w:tcBorders>
             <w:hideMark/>
           </w:tcPr>
@@ -1116,10 +1116,10 @@
           <w:tcPr>
             <w:tcW w:w="2835" w:type="dxa"/>
             <w:tcBorders>
-              <w:top w:val="single" w:color="auto" w:sz="4" w:space="0"/>
-              <w:left w:val="single" w:color="auto" w:sz="4" w:space="0"/>
-              <w:bottom w:val="single" w:color="auto" w:sz="4" w:space="0"/>
-              <w:right w:val="single" w:color="auto" w:sz="4" w:space="0"/>
+              <w:top w:val="single" w:sz="4" w:space="0" w:color="auto"/>
+              <w:left w:val="single" w:sz="4" w:space="0" w:color="auto"/>
+              <w:bottom w:val="single" w:sz="4" w:space="0" w:color="auto"/>
+              <w:right w:val="single" w:sz="4" w:space="0" w:color="auto"/>
             </w:tcBorders>
             <w:hideMark/>
           </w:tcPr>
@@ -1137,10 +1137,10 @@
           <w:tcPr>
             <w:tcW w:w="1993" w:type="dxa"/>
             <w:tcBorders>
-              <w:top w:val="single" w:color="auto" w:sz="4" w:space="0"/>
-              <w:left w:val="single" w:color="auto" w:sz="4" w:space="0"/>
-              <w:bottom w:val="single" w:color="auto" w:sz="4" w:space="0"/>
-              <w:right w:val="single" w:color="auto" w:sz="4" w:space="0"/>
+              <w:top w:val="single" w:sz="4" w:space="0" w:color="auto"/>
+              <w:left w:val="single" w:sz="4" w:space="0" w:color="auto"/>
+              <w:bottom w:val="single" w:sz="4" w:space="0" w:color="auto"/>
+              <w:right w:val="single" w:sz="4" w:space="0" w:color="auto"/>
             </w:tcBorders>
             <w:hideMark/>
           </w:tcPr>
@@ -1163,10 +1163,10 @@
           <w:tcPr>
             <w:tcW w:w="554" w:type="dxa"/>
             <w:tcBorders>
-              <w:top w:val="single" w:color="auto" w:sz="4" w:space="0"/>
-              <w:left w:val="single" w:color="auto" w:sz="4" w:space="0"/>
-              <w:bottom w:val="single" w:color="auto" w:sz="4" w:space="0"/>
-              <w:right w:val="single" w:color="auto" w:sz="4" w:space="0"/>
+              <w:top w:val="single" w:sz="4" w:space="0" w:color="auto"/>
+              <w:left w:val="single" w:sz="4" w:space="0" w:color="auto"/>
+              <w:bottom w:val="single" w:sz="4" w:space="0" w:color="auto"/>
+              <w:right w:val="single" w:sz="4" w:space="0" w:color="auto"/>
             </w:tcBorders>
           </w:tcPr>
           <w:p>
@@ -1183,10 +1183,10 @@
           <w:tcPr>
             <w:tcW w:w="4261" w:type="dxa"/>
             <w:tcBorders>
-              <w:top w:val="single" w:color="auto" w:sz="4" w:space="0"/>
-              <w:left w:val="single" w:color="auto" w:sz="4" w:space="0"/>
-              <w:bottom w:val="single" w:color="auto" w:sz="4" w:space="0"/>
-              <w:right w:val="single" w:color="auto" w:sz="4" w:space="0"/>
+              <w:top w:val="single" w:sz="4" w:space="0" w:color="auto"/>
+              <w:left w:val="single" w:sz="4" w:space="0" w:color="auto"/>
+              <w:bottom w:val="single" w:sz="4" w:space="0" w:color="auto"/>
+              <w:right w:val="single" w:sz="4" w:space="0" w:color="auto"/>
             </w:tcBorders>
           </w:tcPr>
           <w:p>
@@ -1208,10 +1208,10 @@
           <w:tcPr>
             <w:tcW w:w="2835" w:type="dxa"/>
             <w:tcBorders>
-              <w:top w:val="single" w:color="auto" w:sz="4" w:space="0"/>
-              <w:left w:val="single" w:color="auto" w:sz="4" w:space="0"/>
-              <w:bottom w:val="single" w:color="auto" w:sz="4" w:space="0"/>
-              <w:right w:val="single" w:color="auto" w:sz="4" w:space="0"/>
+              <w:top w:val="single" w:sz="4" w:space="0" w:color="auto"/>
+              <w:left w:val="single" w:sz="4" w:space="0" w:color="auto"/>
+              <w:bottom w:val="single" w:sz="4" w:space="0" w:color="auto"/>
+              <w:right w:val="single" w:sz="4" w:space="0" w:color="auto"/>
             </w:tcBorders>
           </w:tcPr>
           <w:p>
@@ -1228,10 +1228,10 @@
           <w:tcPr>
             <w:tcW w:w="1993" w:type="dxa"/>
             <w:tcBorders>
-              <w:top w:val="single" w:color="auto" w:sz="4" w:space="0"/>
-              <w:left w:val="single" w:color="auto" w:sz="4" w:space="0"/>
-              <w:bottom w:val="single" w:color="auto" w:sz="4" w:space="0"/>
-              <w:right w:val="single" w:color="auto" w:sz="4" w:space="0"/>
+              <w:top w:val="single" w:sz="4" w:space="0" w:color="auto"/>
+              <w:left w:val="single" w:sz="4" w:space="0" w:color="auto"/>
+              <w:bottom w:val="single" w:sz="4" w:space="0" w:color="auto"/>
+              <w:right w:val="single" w:sz="4" w:space="0" w:color="auto"/>
             </w:tcBorders>
           </w:tcPr>
           <w:p>
@@ -1284,10 +1284,10 @@
           <w:tcPr>
             <w:tcW w:w="554" w:type="dxa"/>
             <w:tcBorders>
-              <w:top w:val="single" w:color="auto" w:sz="4" w:space="0"/>
-              <w:left w:val="single" w:color="auto" w:sz="4" w:space="0"/>
-              <w:bottom w:val="single" w:color="auto" w:sz="4" w:space="0"/>
-              <w:right w:val="single" w:color="auto" w:sz="4" w:space="0"/>
+              <w:top w:val="single" w:sz="4" w:space="0" w:color="auto"/>
+              <w:left w:val="single" w:sz="4" w:space="0" w:color="auto"/>
+              <w:bottom w:val="single" w:sz="4" w:space="0" w:color="auto"/>
+              <w:right w:val="single" w:sz="4" w:space="0" w:color="auto"/>
             </w:tcBorders>
             <w:hideMark/>
           </w:tcPr>
@@ -1307,10 +1307,10 @@
           <w:tcPr>
             <w:tcW w:w="4261" w:type="dxa"/>
             <w:tcBorders>
-              <w:top w:val="single" w:color="auto" w:sz="4" w:space="0"/>
-              <w:left w:val="single" w:color="auto" w:sz="4" w:space="0"/>
-              <w:bottom w:val="single" w:color="auto" w:sz="4" w:space="0"/>
-              <w:right w:val="single" w:color="auto" w:sz="4" w:space="0"/>
+              <w:top w:val="single" w:sz="4" w:space="0" w:color="auto"/>
+              <w:left w:val="single" w:sz="4" w:space="0" w:color="auto"/>
+              <w:bottom w:val="single" w:sz="4" w:space="0" w:color="auto"/>
+              <w:right w:val="single" w:sz="4" w:space="0" w:color="auto"/>
             </w:tcBorders>
             <w:hideMark/>
           </w:tcPr>
@@ -1328,10 +1328,10 @@
           <w:tcPr>
             <w:tcW w:w="2835" w:type="dxa"/>
             <w:tcBorders>
-              <w:top w:val="single" w:color="auto" w:sz="4" w:space="0"/>
-              <w:left w:val="single" w:color="auto" w:sz="4" w:space="0"/>
-              <w:bottom w:val="single" w:color="auto" w:sz="4" w:space="0"/>
-              <w:right w:val="single" w:color="auto" w:sz="4" w:space="0"/>
+              <w:top w:val="single" w:sz="4" w:space="0" w:color="auto"/>
+              <w:left w:val="single" w:sz="4" w:space="0" w:color="auto"/>
+              <w:bottom w:val="single" w:sz="4" w:space="0" w:color="auto"/>
+              <w:right w:val="single" w:sz="4" w:space="0" w:color="auto"/>
             </w:tcBorders>
             <w:hideMark/>
           </w:tcPr>
@@ -1349,10 +1349,10 @@
           <w:tcPr>
             <w:tcW w:w="1993" w:type="dxa"/>
             <w:tcBorders>
-              <w:top w:val="single" w:color="auto" w:sz="4" w:space="0"/>
-              <w:left w:val="single" w:color="auto" w:sz="4" w:space="0"/>
-              <w:bottom w:val="single" w:color="auto" w:sz="4" w:space="0"/>
-              <w:right w:val="single" w:color="auto" w:sz="4" w:space="0"/>
+              <w:top w:val="single" w:sz="4" w:space="0" w:color="auto"/>
+              <w:left w:val="single" w:sz="4" w:space="0" w:color="auto"/>
+              <w:bottom w:val="single" w:sz="4" w:space="0" w:color="auto"/>
+              <w:right w:val="single" w:sz="4" w:space="0" w:color="auto"/>
             </w:tcBorders>
             <w:hideMark/>
           </w:tcPr>
@@ -1375,10 +1375,10 @@
           <w:tcPr>
             <w:tcW w:w="554" w:type="dxa"/>
             <w:tcBorders>
-              <w:top w:val="single" w:color="auto" w:sz="4" w:space="0"/>
-              <w:left w:val="single" w:color="auto" w:sz="4" w:space="0"/>
-              <w:bottom w:val="single" w:color="auto" w:sz="4" w:space="0"/>
-              <w:right w:val="single" w:color="auto" w:sz="4" w:space="0"/>
+              <w:top w:val="single" w:sz="4" w:space="0" w:color="auto"/>
+              <w:left w:val="single" w:sz="4" w:space="0" w:color="auto"/>
+              <w:bottom w:val="single" w:sz="4" w:space="0" w:color="auto"/>
+              <w:right w:val="single" w:sz="4" w:space="0" w:color="auto"/>
             </w:tcBorders>
             <w:hideMark/>
           </w:tcPr>
@@ -1396,10 +1396,10 @@
           <w:tcPr>
             <w:tcW w:w="4261" w:type="dxa"/>
             <w:tcBorders>
-              <w:top w:val="single" w:color="auto" w:sz="4" w:space="0"/>
-              <w:left w:val="single" w:color="auto" w:sz="4" w:space="0"/>
-              <w:bottom w:val="single" w:color="auto" w:sz="4" w:space="0"/>
-              <w:right w:val="single" w:color="auto" w:sz="4" w:space="0"/>
+              <w:top w:val="single" w:sz="4" w:space="0" w:color="auto"/>
+              <w:left w:val="single" w:sz="4" w:space="0" w:color="auto"/>
+              <w:bottom w:val="single" w:sz="4" w:space="0" w:color="auto"/>
+              <w:right w:val="single" w:sz="4" w:space="0" w:color="auto"/>
             </w:tcBorders>
           </w:tcPr>
           <w:p>
@@ -1428,10 +1428,10 @@
           <w:tcPr>
             <w:tcW w:w="2835" w:type="dxa"/>
             <w:tcBorders>
-              <w:top w:val="single" w:color="auto" w:sz="4" w:space="0"/>
-              <w:left w:val="single" w:color="auto" w:sz="4" w:space="0"/>
-              <w:bottom w:val="single" w:color="auto" w:sz="4" w:space="0"/>
-              <w:right w:val="single" w:color="auto" w:sz="4" w:space="0"/>
+              <w:top w:val="single" w:sz="4" w:space="0" w:color="auto"/>
+              <w:left w:val="single" w:sz="4" w:space="0" w:color="auto"/>
+              <w:bottom w:val="single" w:sz="4" w:space="0" w:color="auto"/>
+              <w:right w:val="single" w:sz="4" w:space="0" w:color="auto"/>
             </w:tcBorders>
             <w:shd w:val="clear" w:color="auto" w:fill="70AD47" w:themeFill="accent6"/>
           </w:tcPr>
@@ -1446,10 +1446,10 @@
           <w:tcPr>
             <w:tcW w:w="1993" w:type="dxa"/>
             <w:tcBorders>
-              <w:top w:val="single" w:color="auto" w:sz="4" w:space="0"/>
-              <w:left w:val="single" w:color="auto" w:sz="4" w:space="0"/>
-              <w:bottom w:val="single" w:color="auto" w:sz="4" w:space="0"/>
-              <w:right w:val="single" w:color="auto" w:sz="4" w:space="0"/>
+              <w:top w:val="single" w:sz="4" w:space="0" w:color="auto"/>
+              <w:left w:val="single" w:sz="4" w:space="0" w:color="auto"/>
+              <w:bottom w:val="single" w:sz="4" w:space="0" w:color="auto"/>
+              <w:right w:val="single" w:sz="4" w:space="0" w:color="auto"/>
             </w:tcBorders>
           </w:tcPr>
           <w:p>
@@ -1476,10 +1476,10 @@
           <w:tcPr>
             <w:tcW w:w="554" w:type="dxa"/>
             <w:tcBorders>
-              <w:top w:val="single" w:color="auto" w:sz="4" w:space="0"/>
-              <w:left w:val="single" w:color="auto" w:sz="4" w:space="0"/>
-              <w:bottom w:val="single" w:color="auto" w:sz="4" w:space="0"/>
-              <w:right w:val="single" w:color="auto" w:sz="4" w:space="0"/>
+              <w:top w:val="single" w:sz="4" w:space="0" w:color="auto"/>
+              <w:left w:val="single" w:sz="4" w:space="0" w:color="auto"/>
+              <w:bottom w:val="single" w:sz="4" w:space="0" w:color="auto"/>
+              <w:right w:val="single" w:sz="4" w:space="0" w:color="auto"/>
             </w:tcBorders>
             <w:hideMark/>
           </w:tcPr>
@@ -1497,10 +1497,10 @@
           <w:tcPr>
             <w:tcW w:w="4261" w:type="dxa"/>
             <w:tcBorders>
-              <w:top w:val="single" w:color="auto" w:sz="4" w:space="0"/>
-              <w:left w:val="single" w:color="auto" w:sz="4" w:space="0"/>
-              <w:bottom w:val="single" w:color="auto" w:sz="4" w:space="0"/>
-              <w:right w:val="single" w:color="auto" w:sz="4" w:space="0"/>
+              <w:top w:val="single" w:sz="4" w:space="0" w:color="auto"/>
+              <w:left w:val="single" w:sz="4" w:space="0" w:color="auto"/>
+              <w:bottom w:val="single" w:sz="4" w:space="0" w:color="auto"/>
+              <w:right w:val="single" w:sz="4" w:space="0" w:color="auto"/>
             </w:tcBorders>
           </w:tcPr>
           <w:p>
@@ -1529,10 +1529,10 @@
           <w:tcPr>
             <w:tcW w:w="2835" w:type="dxa"/>
             <w:tcBorders>
-              <w:top w:val="single" w:color="auto" w:sz="4" w:space="0"/>
-              <w:left w:val="single" w:color="auto" w:sz="4" w:space="0"/>
-              <w:bottom w:val="single" w:color="auto" w:sz="4" w:space="0"/>
-              <w:right w:val="single" w:color="auto" w:sz="4" w:space="0"/>
+              <w:top w:val="single" w:sz="4" w:space="0" w:color="auto"/>
+              <w:left w:val="single" w:sz="4" w:space="0" w:color="auto"/>
+              <w:bottom w:val="single" w:sz="4" w:space="0" w:color="auto"/>
+              <w:right w:val="single" w:sz="4" w:space="0" w:color="auto"/>
             </w:tcBorders>
             <w:shd w:val="clear" w:color="auto" w:fill="70AD47" w:themeFill="accent6"/>
           </w:tcPr>
@@ -1547,10 +1547,10 @@
           <w:tcPr>
             <w:tcW w:w="1993" w:type="dxa"/>
             <w:tcBorders>
-              <w:top w:val="single" w:color="auto" w:sz="4" w:space="0"/>
-              <w:left w:val="single" w:color="auto" w:sz="4" w:space="0"/>
-              <w:bottom w:val="single" w:color="auto" w:sz="4" w:space="0"/>
-              <w:right w:val="single" w:color="auto" w:sz="4" w:space="0"/>
+              <w:top w:val="single" w:sz="4" w:space="0" w:color="auto"/>
+              <w:left w:val="single" w:sz="4" w:space="0" w:color="auto"/>
+              <w:bottom w:val="single" w:sz="4" w:space="0" w:color="auto"/>
+              <w:right w:val="single" w:sz="4" w:space="0" w:color="auto"/>
             </w:tcBorders>
           </w:tcPr>
           <w:p>
@@ -1577,10 +1577,10 @@
           <w:tcPr>
             <w:tcW w:w="554" w:type="dxa"/>
             <w:tcBorders>
-              <w:top w:val="single" w:color="auto" w:sz="4" w:space="0"/>
-              <w:left w:val="single" w:color="auto" w:sz="4" w:space="0"/>
-              <w:bottom w:val="single" w:color="auto" w:sz="4" w:space="0"/>
-              <w:right w:val="single" w:color="auto" w:sz="4" w:space="0"/>
+              <w:top w:val="single" w:sz="4" w:space="0" w:color="auto"/>
+              <w:left w:val="single" w:sz="4" w:space="0" w:color="auto"/>
+              <w:bottom w:val="single" w:sz="4" w:space="0" w:color="auto"/>
+              <w:right w:val="single" w:sz="4" w:space="0" w:color="auto"/>
             </w:tcBorders>
             <w:hideMark/>
           </w:tcPr>
@@ -1598,10 +1598,10 @@
           <w:tcPr>
             <w:tcW w:w="4261" w:type="dxa"/>
             <w:tcBorders>
-              <w:top w:val="single" w:color="auto" w:sz="4" w:space="0"/>
-              <w:left w:val="single" w:color="auto" w:sz="4" w:space="0"/>
-              <w:bottom w:val="single" w:color="auto" w:sz="4" w:space="0"/>
-              <w:right w:val="single" w:color="auto" w:sz="4" w:space="0"/>
+              <w:top w:val="single" w:sz="4" w:space="0" w:color="auto"/>
+              <w:left w:val="single" w:sz="4" w:space="0" w:color="auto"/>
+              <w:bottom w:val="single" w:sz="4" w:space="0" w:color="auto"/>
+              <w:right w:val="single" w:sz="4" w:space="0" w:color="auto"/>
             </w:tcBorders>
           </w:tcPr>
           <w:p>
@@ -1630,10 +1630,10 @@
           <w:tcPr>
             <w:tcW w:w="2835" w:type="dxa"/>
             <w:tcBorders>
-              <w:top w:val="single" w:color="auto" w:sz="4" w:space="0"/>
-              <w:left w:val="single" w:color="auto" w:sz="4" w:space="0"/>
-              <w:bottom w:val="single" w:color="auto" w:sz="4" w:space="0"/>
-              <w:right w:val="single" w:color="auto" w:sz="4" w:space="0"/>
+              <w:top w:val="single" w:sz="4" w:space="0" w:color="auto"/>
+              <w:left w:val="single" w:sz="4" w:space="0" w:color="auto"/>
+              <w:bottom w:val="single" w:sz="4" w:space="0" w:color="auto"/>
+              <w:right w:val="single" w:sz="4" w:space="0" w:color="auto"/>
             </w:tcBorders>
             <w:shd w:val="clear" w:color="auto" w:fill="70AD47" w:themeFill="accent6"/>
           </w:tcPr>
@@ -1648,10 +1648,10 @@
           <w:tcPr>
             <w:tcW w:w="1993" w:type="dxa"/>
             <w:tcBorders>
-              <w:top w:val="single" w:color="auto" w:sz="4" w:space="0"/>
-              <w:left w:val="single" w:color="auto" w:sz="4" w:space="0"/>
-              <w:bottom w:val="single" w:color="auto" w:sz="4" w:space="0"/>
-              <w:right w:val="single" w:color="auto" w:sz="4" w:space="0"/>
+              <w:top w:val="single" w:sz="4" w:space="0" w:color="auto"/>
+              <w:left w:val="single" w:sz="4" w:space="0" w:color="auto"/>
+              <w:bottom w:val="single" w:sz="4" w:space="0" w:color="auto"/>
+              <w:right w:val="single" w:sz="4" w:space="0" w:color="auto"/>
             </w:tcBorders>
           </w:tcPr>
           <w:p>
@@ -1673,10 +1673,10 @@
           <w:tcPr>
             <w:tcW w:w="554" w:type="dxa"/>
             <w:tcBorders>
-              <w:top w:val="single" w:color="auto" w:sz="4" w:space="0"/>
-              <w:left w:val="single" w:color="auto" w:sz="4" w:space="0"/>
-              <w:bottom w:val="single" w:color="auto" w:sz="4" w:space="0"/>
-              <w:right w:val="single" w:color="auto" w:sz="4" w:space="0"/>
+              <w:top w:val="single" w:sz="4" w:space="0" w:color="auto"/>
+              <w:left w:val="single" w:sz="4" w:space="0" w:color="auto"/>
+              <w:bottom w:val="single" w:sz="4" w:space="0" w:color="auto"/>
+              <w:right w:val="single" w:sz="4" w:space="0" w:color="auto"/>
             </w:tcBorders>
             <w:hideMark/>
           </w:tcPr>
@@ -1694,10 +1694,10 @@
           <w:tcPr>
             <w:tcW w:w="4261" w:type="dxa"/>
             <w:tcBorders>
-              <w:top w:val="single" w:color="auto" w:sz="4" w:space="0"/>
-              <w:left w:val="single" w:color="auto" w:sz="4" w:space="0"/>
-              <w:bottom w:val="single" w:color="auto" w:sz="4" w:space="0"/>
-              <w:right w:val="single" w:color="auto" w:sz="4" w:space="0"/>
+              <w:top w:val="single" w:sz="4" w:space="0" w:color="auto"/>
+              <w:left w:val="single" w:sz="4" w:space="0" w:color="auto"/>
+              <w:bottom w:val="single" w:sz="4" w:space="0" w:color="auto"/>
+              <w:right w:val="single" w:sz="4" w:space="0" w:color="auto"/>
             </w:tcBorders>
           </w:tcPr>
           <w:p>
@@ -1726,10 +1726,10 @@
           <w:tcPr>
             <w:tcW w:w="2835" w:type="dxa"/>
             <w:tcBorders>
-              <w:top w:val="single" w:color="auto" w:sz="4" w:space="0"/>
-              <w:left w:val="single" w:color="auto" w:sz="4" w:space="0"/>
-              <w:bottom w:val="single" w:color="auto" w:sz="4" w:space="0"/>
-              <w:right w:val="single" w:color="auto" w:sz="4" w:space="0"/>
+              <w:top w:val="single" w:sz="4" w:space="0" w:color="auto"/>
+              <w:left w:val="single" w:sz="4" w:space="0" w:color="auto"/>
+              <w:bottom w:val="single" w:sz="4" w:space="0" w:color="auto"/>
+              <w:right w:val="single" w:sz="4" w:space="0" w:color="auto"/>
             </w:tcBorders>
             <w:shd w:val="clear" w:color="auto" w:fill="70AD47" w:themeFill="accent6"/>
           </w:tcPr>
@@ -1744,10 +1744,10 @@
           <w:tcPr>
             <w:tcW w:w="1993" w:type="dxa"/>
             <w:tcBorders>
-              <w:top w:val="single" w:color="auto" w:sz="4" w:space="0"/>
-              <w:left w:val="single" w:color="auto" w:sz="4" w:space="0"/>
-              <w:bottom w:val="single" w:color="auto" w:sz="4" w:space="0"/>
-              <w:right w:val="single" w:color="auto" w:sz="4" w:space="0"/>
+              <w:top w:val="single" w:sz="4" w:space="0" w:color="auto"/>
+              <w:left w:val="single" w:sz="4" w:space="0" w:color="auto"/>
+              <w:bottom w:val="single" w:sz="4" w:space="0" w:color="auto"/>
+              <w:right w:val="single" w:sz="4" w:space="0" w:color="auto"/>
             </w:tcBorders>
           </w:tcPr>
           <w:p>
@@ -1769,10 +1769,10 @@
           <w:tcPr>
             <w:tcW w:w="554" w:type="dxa"/>
             <w:tcBorders>
-              <w:top w:val="single" w:color="auto" w:sz="4" w:space="0"/>
-              <w:left w:val="single" w:color="auto" w:sz="4" w:space="0"/>
-              <w:bottom w:val="single" w:color="auto" w:sz="4" w:space="0"/>
-              <w:right w:val="single" w:color="auto" w:sz="4" w:space="0"/>
+              <w:top w:val="single" w:sz="4" w:space="0" w:color="auto"/>
+              <w:left w:val="single" w:sz="4" w:space="0" w:color="auto"/>
+              <w:bottom w:val="single" w:sz="4" w:space="0" w:color="auto"/>
+              <w:right w:val="single" w:sz="4" w:space="0" w:color="auto"/>
             </w:tcBorders>
             <w:hideMark/>
           </w:tcPr>
@@ -1790,10 +1790,10 @@
           <w:tcPr>
             <w:tcW w:w="4261" w:type="dxa"/>
             <w:tcBorders>
-              <w:top w:val="single" w:color="auto" w:sz="4" w:space="0"/>
-              <w:left w:val="single" w:color="auto" w:sz="4" w:space="0"/>
-              <w:bottom w:val="single" w:color="auto" w:sz="4" w:space="0"/>
-              <w:right w:val="single" w:color="auto" w:sz="4" w:space="0"/>
+              <w:top w:val="single" w:sz="4" w:space="0" w:color="auto"/>
+              <w:left w:val="single" w:sz="4" w:space="0" w:color="auto"/>
+              <w:bottom w:val="single" w:sz="4" w:space="0" w:color="auto"/>
+              <w:right w:val="single" w:sz="4" w:space="0" w:color="auto"/>
             </w:tcBorders>
           </w:tcPr>
           <w:p>
@@ -1827,10 +1827,10 @@
           <w:tcPr>
             <w:tcW w:w="2835" w:type="dxa"/>
             <w:tcBorders>
-              <w:top w:val="single" w:color="auto" w:sz="4" w:space="0"/>
-              <w:left w:val="single" w:color="auto" w:sz="4" w:space="0"/>
-              <w:bottom w:val="single" w:color="auto" w:sz="4" w:space="0"/>
-              <w:right w:val="single" w:color="auto" w:sz="4" w:space="0"/>
+              <w:top w:val="single" w:sz="4" w:space="0" w:color="auto"/>
+              <w:left w:val="single" w:sz="4" w:space="0" w:color="auto"/>
+              <w:bottom w:val="single" w:sz="4" w:space="0" w:color="auto"/>
+              <w:right w:val="single" w:sz="4" w:space="0" w:color="auto"/>
             </w:tcBorders>
             <w:shd w:val="clear" w:color="auto" w:fill="70AD47" w:themeFill="accent6"/>
           </w:tcPr>
@@ -1845,10 +1845,10 @@
           <w:tcPr>
             <w:tcW w:w="1993" w:type="dxa"/>
             <w:tcBorders>
-              <w:top w:val="single" w:color="auto" w:sz="4" w:space="0"/>
-              <w:left w:val="single" w:color="auto" w:sz="4" w:space="0"/>
-              <w:bottom w:val="single" w:color="auto" w:sz="4" w:space="0"/>
-              <w:right w:val="single" w:color="auto" w:sz="4" w:space="0"/>
+              <w:top w:val="single" w:sz="4" w:space="0" w:color="auto"/>
+              <w:left w:val="single" w:sz="4" w:space="0" w:color="auto"/>
+              <w:bottom w:val="single" w:sz="4" w:space="0" w:color="auto"/>
+              <w:right w:val="single" w:sz="4" w:space="0" w:color="auto"/>
             </w:tcBorders>
           </w:tcPr>
           <w:p>
@@ -1870,10 +1870,10 @@
           <w:tcPr>
             <w:tcW w:w="554" w:type="dxa"/>
             <w:tcBorders>
-              <w:top w:val="single" w:color="auto" w:sz="4" w:space="0"/>
-              <w:left w:val="single" w:color="auto" w:sz="4" w:space="0"/>
-              <w:bottom w:val="single" w:color="auto" w:sz="4" w:space="0"/>
-              <w:right w:val="single" w:color="auto" w:sz="4" w:space="0"/>
+              <w:top w:val="single" w:sz="4" w:space="0" w:color="auto"/>
+              <w:left w:val="single" w:sz="4" w:space="0" w:color="auto"/>
+              <w:bottom w:val="single" w:sz="4" w:space="0" w:color="auto"/>
+              <w:right w:val="single" w:sz="4" w:space="0" w:color="auto"/>
             </w:tcBorders>
             <w:hideMark/>
           </w:tcPr>
@@ -1891,10 +1891,10 @@
           <w:tcPr>
             <w:tcW w:w="4261" w:type="dxa"/>
             <w:tcBorders>
-              <w:top w:val="single" w:color="auto" w:sz="4" w:space="0"/>
-              <w:left w:val="single" w:color="auto" w:sz="4" w:space="0"/>
-              <w:bottom w:val="single" w:color="auto" w:sz="4" w:space="0"/>
-              <w:right w:val="single" w:color="auto" w:sz="4" w:space="0"/>
+              <w:top w:val="single" w:sz="4" w:space="0" w:color="auto"/>
+              <w:left w:val="single" w:sz="4" w:space="0" w:color="auto"/>
+              <w:bottom w:val="single" w:sz="4" w:space="0" w:color="auto"/>
+              <w:right w:val="single" w:sz="4" w:space="0" w:color="auto"/>
             </w:tcBorders>
           </w:tcPr>
           <w:p>
@@ -1928,10 +1928,10 @@
           <w:tcPr>
             <w:tcW w:w="2835" w:type="dxa"/>
             <w:tcBorders>
-              <w:top w:val="single" w:color="auto" w:sz="4" w:space="0"/>
-              <w:left w:val="single" w:color="auto" w:sz="4" w:space="0"/>
-              <w:bottom w:val="single" w:color="auto" w:sz="4" w:space="0"/>
-              <w:right w:val="single" w:color="auto" w:sz="4" w:space="0"/>
+              <w:top w:val="single" w:sz="4" w:space="0" w:color="auto"/>
+              <w:left w:val="single" w:sz="4" w:space="0" w:color="auto"/>
+              <w:bottom w:val="single" w:sz="4" w:space="0" w:color="auto"/>
+              <w:right w:val="single" w:sz="4" w:space="0" w:color="auto"/>
             </w:tcBorders>
             <w:shd w:val="clear" w:color="auto" w:fill="70AD47" w:themeFill="accent6"/>
           </w:tcPr>
@@ -1946,10 +1946,10 @@
           <w:tcPr>
             <w:tcW w:w="1993" w:type="dxa"/>
             <w:tcBorders>
-              <w:top w:val="single" w:color="auto" w:sz="4" w:space="0"/>
-              <w:left w:val="single" w:color="auto" w:sz="4" w:space="0"/>
-              <w:bottom w:val="single" w:color="auto" w:sz="4" w:space="0"/>
-              <w:right w:val="single" w:color="auto" w:sz="4" w:space="0"/>
+              <w:top w:val="single" w:sz="4" w:space="0" w:color="auto"/>
+              <w:left w:val="single" w:sz="4" w:space="0" w:color="auto"/>
+              <w:bottom w:val="single" w:sz="4" w:space="0" w:color="auto"/>
+              <w:right w:val="single" w:sz="4" w:space="0" w:color="auto"/>
             </w:tcBorders>
           </w:tcPr>
           <w:p>
@@ -1971,10 +1971,10 @@
           <w:tcPr>
             <w:tcW w:w="554" w:type="dxa"/>
             <w:tcBorders>
-              <w:top w:val="single" w:color="auto" w:sz="4" w:space="0"/>
-              <w:left w:val="single" w:color="auto" w:sz="4" w:space="0"/>
-              <w:bottom w:val="single" w:color="auto" w:sz="4" w:space="0"/>
-              <w:right w:val="single" w:color="auto" w:sz="4" w:space="0"/>
+              <w:top w:val="single" w:sz="4" w:space="0" w:color="auto"/>
+              <w:left w:val="single" w:sz="4" w:space="0" w:color="auto"/>
+              <w:bottom w:val="single" w:sz="4" w:space="0" w:color="auto"/>
+              <w:right w:val="single" w:sz="4" w:space="0" w:color="auto"/>
             </w:tcBorders>
             <w:hideMark/>
           </w:tcPr>
@@ -1992,10 +1992,10 @@
           <w:tcPr>
             <w:tcW w:w="4261" w:type="dxa"/>
             <w:tcBorders>
-              <w:top w:val="single" w:color="auto" w:sz="4" w:space="0"/>
-              <w:left w:val="single" w:color="auto" w:sz="4" w:space="0"/>
-              <w:bottom w:val="single" w:color="auto" w:sz="4" w:space="0"/>
-              <w:right w:val="single" w:color="auto" w:sz="4" w:space="0"/>
+              <w:top w:val="single" w:sz="4" w:space="0" w:color="auto"/>
+              <w:left w:val="single" w:sz="4" w:space="0" w:color="auto"/>
+              <w:bottom w:val="single" w:sz="4" w:space="0" w:color="auto"/>
+              <w:right w:val="single" w:sz="4" w:space="0" w:color="auto"/>
             </w:tcBorders>
             <w:hideMark/>
           </w:tcPr>
@@ -2019,10 +2019,10 @@
           <w:tcPr>
             <w:tcW w:w="2835" w:type="dxa"/>
             <w:tcBorders>
-              <w:top w:val="single" w:color="auto" w:sz="4" w:space="0"/>
-              <w:left w:val="single" w:color="auto" w:sz="4" w:space="0"/>
-              <w:bottom w:val="single" w:color="auto" w:sz="4" w:space="0"/>
-              <w:right w:val="single" w:color="auto" w:sz="4" w:space="0"/>
+              <w:top w:val="single" w:sz="4" w:space="0" w:color="auto"/>
+              <w:left w:val="single" w:sz="4" w:space="0" w:color="auto"/>
+              <w:bottom w:val="single" w:sz="4" w:space="0" w:color="auto"/>
+              <w:right w:val="single" w:sz="4" w:space="0" w:color="auto"/>
             </w:tcBorders>
             <w:shd w:val="clear" w:color="auto" w:fill="70AD47" w:themeFill="accent6"/>
             <w:hideMark/>
@@ -2050,10 +2050,10 @@
           <w:tcPr>
             <w:tcW w:w="1993" w:type="dxa"/>
             <w:tcBorders>
-              <w:top w:val="single" w:color="auto" w:sz="4" w:space="0"/>
-              <w:left w:val="single" w:color="auto" w:sz="4" w:space="0"/>
-              <w:bottom w:val="single" w:color="auto" w:sz="4" w:space="0"/>
-              <w:right w:val="single" w:color="auto" w:sz="4" w:space="0"/>
+              <w:top w:val="single" w:sz="4" w:space="0" w:color="auto"/>
+              <w:left w:val="single" w:sz="4" w:space="0" w:color="auto"/>
+              <w:bottom w:val="single" w:sz="4" w:space="0" w:color="auto"/>
+              <w:right w:val="single" w:sz="4" w:space="0" w:color="auto"/>
             </w:tcBorders>
             <w:hideMark/>
           </w:tcPr>
@@ -2076,10 +2076,10 @@
           <w:tcPr>
             <w:tcW w:w="554" w:type="dxa"/>
             <w:tcBorders>
-              <w:top w:val="single" w:color="auto" w:sz="4" w:space="0"/>
-              <w:left w:val="single" w:color="auto" w:sz="4" w:space="0"/>
-              <w:bottom w:val="single" w:color="auto" w:sz="4" w:space="0"/>
-              <w:right w:val="single" w:color="auto" w:sz="4" w:space="0"/>
+              <w:top w:val="single" w:sz="4" w:space="0" w:color="auto"/>
+              <w:left w:val="single" w:sz="4" w:space="0" w:color="auto"/>
+              <w:bottom w:val="single" w:sz="4" w:space="0" w:color="auto"/>
+              <w:right w:val="single" w:sz="4" w:space="0" w:color="auto"/>
             </w:tcBorders>
           </w:tcPr>
           <w:p>
@@ -2096,10 +2096,10 @@
           <w:tcPr>
             <w:tcW w:w="4261" w:type="dxa"/>
             <w:tcBorders>
-              <w:top w:val="single" w:color="auto" w:sz="4" w:space="0"/>
-              <w:left w:val="single" w:color="auto" w:sz="4" w:space="0"/>
-              <w:bottom w:val="single" w:color="auto" w:sz="4" w:space="0"/>
-              <w:right w:val="single" w:color="auto" w:sz="4" w:space="0"/>
+              <w:top w:val="single" w:sz="4" w:space="0" w:color="auto"/>
+              <w:left w:val="single" w:sz="4" w:space="0" w:color="auto"/>
+              <w:bottom w:val="single" w:sz="4" w:space="0" w:color="auto"/>
+              <w:right w:val="single" w:sz="4" w:space="0" w:color="auto"/>
             </w:tcBorders>
           </w:tcPr>
           <w:p>
@@ -2121,10 +2121,10 @@
           <w:tcPr>
             <w:tcW w:w="2835" w:type="dxa"/>
             <w:tcBorders>
-              <w:top w:val="single" w:color="auto" w:sz="4" w:space="0"/>
-              <w:left w:val="single" w:color="auto" w:sz="4" w:space="0"/>
-              <w:bottom w:val="single" w:color="auto" w:sz="4" w:space="0"/>
-              <w:right w:val="single" w:color="auto" w:sz="4" w:space="0"/>
+              <w:top w:val="single" w:sz="4" w:space="0" w:color="auto"/>
+              <w:left w:val="single" w:sz="4" w:space="0" w:color="auto"/>
+              <w:bottom w:val="single" w:sz="4" w:space="0" w:color="auto"/>
+              <w:right w:val="single" w:sz="4" w:space="0" w:color="auto"/>
             </w:tcBorders>
             <w:shd w:val="clear" w:color="auto" w:fill="70AD47" w:themeFill="accent6"/>
           </w:tcPr>
@@ -2139,10 +2139,10 @@
           <w:tcPr>
             <w:tcW w:w="1993" w:type="dxa"/>
             <w:tcBorders>
-              <w:top w:val="single" w:color="auto" w:sz="4" w:space="0"/>
-              <w:left w:val="single" w:color="auto" w:sz="4" w:space="0"/>
-              <w:bottom w:val="single" w:color="auto" w:sz="4" w:space="0"/>
-              <w:right w:val="single" w:color="auto" w:sz="4" w:space="0"/>
+              <w:top w:val="single" w:sz="4" w:space="0" w:color="auto"/>
+              <w:left w:val="single" w:sz="4" w:space="0" w:color="auto"/>
+              <w:bottom w:val="single" w:sz="4" w:space="0" w:color="auto"/>
+              <w:right w:val="single" w:sz="4" w:space="0" w:color="auto"/>
             </w:tcBorders>
           </w:tcPr>
           <w:p>
@@ -2322,10 +2322,10 @@
           <w:tcPr>
             <w:tcW w:w="554" w:type="dxa"/>
             <w:tcBorders>
-              <w:top w:val="single" w:color="auto" w:sz="4" w:space="0"/>
-              <w:left w:val="single" w:color="auto" w:sz="4" w:space="0"/>
-              <w:bottom w:val="single" w:color="auto" w:sz="4" w:space="0"/>
-              <w:right w:val="single" w:color="auto" w:sz="4" w:space="0"/>
+              <w:top w:val="single" w:sz="4" w:space="0" w:color="auto"/>
+              <w:left w:val="single" w:sz="4" w:space="0" w:color="auto"/>
+              <w:bottom w:val="single" w:sz="4" w:space="0" w:color="auto"/>
+              <w:right w:val="single" w:sz="4" w:space="0" w:color="auto"/>
             </w:tcBorders>
             <w:hideMark/>
           </w:tcPr>
@@ -2345,10 +2345,10 @@
           <w:tcPr>
             <w:tcW w:w="4261" w:type="dxa"/>
             <w:tcBorders>
-              <w:top w:val="single" w:color="auto" w:sz="4" w:space="0"/>
-              <w:left w:val="single" w:color="auto" w:sz="4" w:space="0"/>
-              <w:bottom w:val="single" w:color="auto" w:sz="4" w:space="0"/>
-              <w:right w:val="single" w:color="auto" w:sz="4" w:space="0"/>
+              <w:top w:val="single" w:sz="4" w:space="0" w:color="auto"/>
+              <w:left w:val="single" w:sz="4" w:space="0" w:color="auto"/>
+              <w:bottom w:val="single" w:sz="4" w:space="0" w:color="auto"/>
+              <w:right w:val="single" w:sz="4" w:space="0" w:color="auto"/>
             </w:tcBorders>
             <w:hideMark/>
           </w:tcPr>
@@ -2366,10 +2366,10 @@
           <w:tcPr>
             <w:tcW w:w="2835" w:type="dxa"/>
             <w:tcBorders>
-              <w:top w:val="single" w:color="auto" w:sz="4" w:space="0"/>
-              <w:left w:val="single" w:color="auto" w:sz="4" w:space="0"/>
-              <w:bottom w:val="single" w:color="auto" w:sz="4" w:space="0"/>
-              <w:right w:val="single" w:color="auto" w:sz="4" w:space="0"/>
+              <w:top w:val="single" w:sz="4" w:space="0" w:color="auto"/>
+              <w:left w:val="single" w:sz="4" w:space="0" w:color="auto"/>
+              <w:bottom w:val="single" w:sz="4" w:space="0" w:color="auto"/>
+              <w:right w:val="single" w:sz="4" w:space="0" w:color="auto"/>
             </w:tcBorders>
             <w:hideMark/>
           </w:tcPr>
@@ -2387,10 +2387,10 @@
           <w:tcPr>
             <w:tcW w:w="1993" w:type="dxa"/>
             <w:tcBorders>
-              <w:top w:val="single" w:color="auto" w:sz="4" w:space="0"/>
-              <w:left w:val="single" w:color="auto" w:sz="4" w:space="0"/>
-              <w:bottom w:val="single" w:color="auto" w:sz="4" w:space="0"/>
-              <w:right w:val="single" w:color="auto" w:sz="4" w:space="0"/>
+              <w:top w:val="single" w:sz="4" w:space="0" w:color="auto"/>
+              <w:left w:val="single" w:sz="4" w:space="0" w:color="auto"/>
+              <w:bottom w:val="single" w:sz="4" w:space="0" w:color="auto"/>
+              <w:right w:val="single" w:sz="4" w:space="0" w:color="auto"/>
             </w:tcBorders>
             <w:hideMark/>
           </w:tcPr>
@@ -2413,10 +2413,10 @@
           <w:tcPr>
             <w:tcW w:w="554" w:type="dxa"/>
             <w:tcBorders>
-              <w:top w:val="single" w:color="auto" w:sz="4" w:space="0"/>
-              <w:left w:val="single" w:color="auto" w:sz="4" w:space="0"/>
-              <w:bottom w:val="single" w:color="auto" w:sz="4" w:space="0"/>
-              <w:right w:val="single" w:color="auto" w:sz="4" w:space="0"/>
+              <w:top w:val="single" w:sz="4" w:space="0" w:color="auto"/>
+              <w:left w:val="single" w:sz="4" w:space="0" w:color="auto"/>
+              <w:bottom w:val="single" w:sz="4" w:space="0" w:color="auto"/>
+              <w:right w:val="single" w:sz="4" w:space="0" w:color="auto"/>
             </w:tcBorders>
             <w:hideMark/>
           </w:tcPr>
@@ -2434,10 +2434,10 @@
           <w:tcPr>
             <w:tcW w:w="4261" w:type="dxa"/>
             <w:tcBorders>
-              <w:top w:val="single" w:color="auto" w:sz="4" w:space="0"/>
-              <w:left w:val="single" w:color="auto" w:sz="4" w:space="0"/>
-              <w:bottom w:val="single" w:color="auto" w:sz="4" w:space="0"/>
-              <w:right w:val="single" w:color="auto" w:sz="4" w:space="0"/>
+              <w:top w:val="single" w:sz="4" w:space="0" w:color="auto"/>
+              <w:left w:val="single" w:sz="4" w:space="0" w:color="auto"/>
+              <w:bottom w:val="single" w:sz="4" w:space="0" w:color="auto"/>
+              <w:right w:val="single" w:sz="4" w:space="0" w:color="auto"/>
             </w:tcBorders>
           </w:tcPr>
           <w:p>
@@ -2466,10 +2466,10 @@
           <w:tcPr>
             <w:tcW w:w="2835" w:type="dxa"/>
             <w:tcBorders>
-              <w:top w:val="single" w:color="auto" w:sz="4" w:space="0"/>
-              <w:left w:val="single" w:color="auto" w:sz="4" w:space="0"/>
-              <w:bottom w:val="single" w:color="auto" w:sz="4" w:space="0"/>
-              <w:right w:val="single" w:color="auto" w:sz="4" w:space="0"/>
+              <w:top w:val="single" w:sz="4" w:space="0" w:color="auto"/>
+              <w:left w:val="single" w:sz="4" w:space="0" w:color="auto"/>
+              <w:bottom w:val="single" w:sz="4" w:space="0" w:color="auto"/>
+              <w:right w:val="single" w:sz="4" w:space="0" w:color="auto"/>
             </w:tcBorders>
           </w:tcPr>
           <w:p>
@@ -2486,10 +2486,10 @@
           <w:tcPr>
             <w:tcW w:w="1993" w:type="dxa"/>
             <w:tcBorders>
-              <w:top w:val="single" w:color="auto" w:sz="4" w:space="0"/>
-              <w:left w:val="single" w:color="auto" w:sz="4" w:space="0"/>
-              <w:bottom w:val="single" w:color="auto" w:sz="4" w:space="0"/>
-              <w:right w:val="single" w:color="auto" w:sz="4" w:space="0"/>
+              <w:top w:val="single" w:sz="4" w:space="0" w:color="auto"/>
+              <w:left w:val="single" w:sz="4" w:space="0" w:color="auto"/>
+              <w:bottom w:val="single" w:sz="4" w:space="0" w:color="auto"/>
+              <w:right w:val="single" w:sz="4" w:space="0" w:color="auto"/>
             </w:tcBorders>
           </w:tcPr>
           <w:p>
@@ -2516,10 +2516,10 @@
           <w:tcPr>
             <w:tcW w:w="554" w:type="dxa"/>
             <w:tcBorders>
-              <w:top w:val="single" w:color="auto" w:sz="4" w:space="0"/>
-              <w:left w:val="single" w:color="auto" w:sz="4" w:space="0"/>
-              <w:bottom w:val="single" w:color="auto" w:sz="4" w:space="0"/>
-              <w:right w:val="single" w:color="auto" w:sz="4" w:space="0"/>
+              <w:top w:val="single" w:sz="4" w:space="0" w:color="auto"/>
+              <w:left w:val="single" w:sz="4" w:space="0" w:color="auto"/>
+              <w:bottom w:val="single" w:sz="4" w:space="0" w:color="auto"/>
+              <w:right w:val="single" w:sz="4" w:space="0" w:color="auto"/>
             </w:tcBorders>
             <w:hideMark/>
           </w:tcPr>
@@ -2537,10 +2537,10 @@
           <w:tcPr>
             <w:tcW w:w="4261" w:type="dxa"/>
             <w:tcBorders>
-              <w:top w:val="single" w:color="auto" w:sz="4" w:space="0"/>
-              <w:left w:val="single" w:color="auto" w:sz="4" w:space="0"/>
-              <w:bottom w:val="single" w:color="auto" w:sz="4" w:space="0"/>
-              <w:right w:val="single" w:color="auto" w:sz="4" w:space="0"/>
+              <w:top w:val="single" w:sz="4" w:space="0" w:color="auto"/>
+              <w:left w:val="single" w:sz="4" w:space="0" w:color="auto"/>
+              <w:bottom w:val="single" w:sz="4" w:space="0" w:color="auto"/>
+              <w:right w:val="single" w:sz="4" w:space="0" w:color="auto"/>
             </w:tcBorders>
           </w:tcPr>
           <w:p>
@@ -2569,10 +2569,10 @@
           <w:tcPr>
             <w:tcW w:w="2835" w:type="dxa"/>
             <w:tcBorders>
-              <w:top w:val="single" w:color="auto" w:sz="4" w:space="0"/>
-              <w:left w:val="single" w:color="auto" w:sz="4" w:space="0"/>
-              <w:bottom w:val="single" w:color="auto" w:sz="4" w:space="0"/>
-              <w:right w:val="single" w:color="auto" w:sz="4" w:space="0"/>
+              <w:top w:val="single" w:sz="4" w:space="0" w:color="auto"/>
+              <w:left w:val="single" w:sz="4" w:space="0" w:color="auto"/>
+              <w:bottom w:val="single" w:sz="4" w:space="0" w:color="auto"/>
+              <w:right w:val="single" w:sz="4" w:space="0" w:color="auto"/>
             </w:tcBorders>
           </w:tcPr>
           <w:p>
@@ -2589,10 +2589,10 @@
           <w:tcPr>
             <w:tcW w:w="1993" w:type="dxa"/>
             <w:tcBorders>
-              <w:top w:val="single" w:color="auto" w:sz="4" w:space="0"/>
-              <w:left w:val="single" w:color="auto" w:sz="4" w:space="0"/>
-              <w:bottom w:val="single" w:color="auto" w:sz="4" w:space="0"/>
-              <w:right w:val="single" w:color="auto" w:sz="4" w:space="0"/>
+              <w:top w:val="single" w:sz="4" w:space="0" w:color="auto"/>
+              <w:left w:val="single" w:sz="4" w:space="0" w:color="auto"/>
+              <w:bottom w:val="single" w:sz="4" w:space="0" w:color="auto"/>
+              <w:right w:val="single" w:sz="4" w:space="0" w:color="auto"/>
             </w:tcBorders>
           </w:tcPr>
           <w:p>
@@ -2614,10 +2614,10 @@
           <w:tcPr>
             <w:tcW w:w="554" w:type="dxa"/>
             <w:tcBorders>
-              <w:top w:val="single" w:color="auto" w:sz="4" w:space="0"/>
-              <w:left w:val="single" w:color="auto" w:sz="4" w:space="0"/>
-              <w:bottom w:val="single" w:color="auto" w:sz="4" w:space="0"/>
-              <w:right w:val="single" w:color="auto" w:sz="4" w:space="0"/>
+              <w:top w:val="single" w:sz="4" w:space="0" w:color="auto"/>
+              <w:left w:val="single" w:sz="4" w:space="0" w:color="auto"/>
+              <w:bottom w:val="single" w:sz="4" w:space="0" w:color="auto"/>
+              <w:right w:val="single" w:sz="4" w:space="0" w:color="auto"/>
             </w:tcBorders>
             <w:hideMark/>
           </w:tcPr>
@@ -2635,10 +2635,10 @@
           <w:tcPr>
             <w:tcW w:w="4261" w:type="dxa"/>
             <w:tcBorders>
-              <w:top w:val="single" w:color="auto" w:sz="4" w:space="0"/>
-              <w:left w:val="single" w:color="auto" w:sz="4" w:space="0"/>
-              <w:bottom w:val="single" w:color="auto" w:sz="4" w:space="0"/>
-              <w:right w:val="single" w:color="auto" w:sz="4" w:space="0"/>
+              <w:top w:val="single" w:sz="4" w:space="0" w:color="auto"/>
+              <w:left w:val="single" w:sz="4" w:space="0" w:color="auto"/>
+              <w:bottom w:val="single" w:sz="4" w:space="0" w:color="auto"/>
+              <w:right w:val="single" w:sz="4" w:space="0" w:color="auto"/>
             </w:tcBorders>
           </w:tcPr>
           <w:p>
@@ -2675,10 +2675,10 @@
           <w:tcPr>
             <w:tcW w:w="2835" w:type="dxa"/>
             <w:tcBorders>
-              <w:top w:val="single" w:color="auto" w:sz="4" w:space="0"/>
-              <w:left w:val="single" w:color="auto" w:sz="4" w:space="0"/>
-              <w:bottom w:val="single" w:color="auto" w:sz="4" w:space="0"/>
-              <w:right w:val="single" w:color="auto" w:sz="4" w:space="0"/>
+              <w:top w:val="single" w:sz="4" w:space="0" w:color="auto"/>
+              <w:left w:val="single" w:sz="4" w:space="0" w:color="auto"/>
+              <w:bottom w:val="single" w:sz="4" w:space="0" w:color="auto"/>
+              <w:right w:val="single" w:sz="4" w:space="0" w:color="auto"/>
             </w:tcBorders>
           </w:tcPr>
           <w:p>
@@ -2695,10 +2695,10 @@
           <w:tcPr>
             <w:tcW w:w="1993" w:type="dxa"/>
             <w:tcBorders>
-              <w:top w:val="single" w:color="auto" w:sz="4" w:space="0"/>
-              <w:left w:val="single" w:color="auto" w:sz="4" w:space="0"/>
-              <w:bottom w:val="single" w:color="auto" w:sz="4" w:space="0"/>
-              <w:right w:val="single" w:color="auto" w:sz="4" w:space="0"/>
+              <w:top w:val="single" w:sz="4" w:space="0" w:color="auto"/>
+              <w:left w:val="single" w:sz="4" w:space="0" w:color="auto"/>
+              <w:bottom w:val="single" w:sz="4" w:space="0" w:color="auto"/>
+              <w:right w:val="single" w:sz="4" w:space="0" w:color="auto"/>
             </w:tcBorders>
           </w:tcPr>
           <w:p>
@@ -2720,10 +2720,10 @@
           <w:tcPr>
             <w:tcW w:w="554" w:type="dxa"/>
             <w:tcBorders>
-              <w:top w:val="single" w:color="auto" w:sz="4" w:space="0"/>
-              <w:left w:val="single" w:color="auto" w:sz="4" w:space="0"/>
-              <w:bottom w:val="single" w:color="auto" w:sz="4" w:space="0"/>
-              <w:right w:val="single" w:color="auto" w:sz="4" w:space="0"/>
+              <w:top w:val="single" w:sz="4" w:space="0" w:color="auto"/>
+              <w:left w:val="single" w:sz="4" w:space="0" w:color="auto"/>
+              <w:bottom w:val="single" w:sz="4" w:space="0" w:color="auto"/>
+              <w:right w:val="single" w:sz="4" w:space="0" w:color="auto"/>
             </w:tcBorders>
           </w:tcPr>
           <w:p>
@@ -2740,10 +2740,10 @@
           <w:tcPr>
             <w:tcW w:w="4261" w:type="dxa"/>
             <w:tcBorders>
-              <w:top w:val="single" w:color="auto" w:sz="4" w:space="0"/>
-              <w:left w:val="single" w:color="auto" w:sz="4" w:space="0"/>
-              <w:bottom w:val="single" w:color="auto" w:sz="4" w:space="0"/>
-              <w:right w:val="single" w:color="auto" w:sz="4" w:space="0"/>
+              <w:top w:val="single" w:sz="4" w:space="0" w:color="auto"/>
+              <w:left w:val="single" w:sz="4" w:space="0" w:color="auto"/>
+              <w:bottom w:val="single" w:sz="4" w:space="0" w:color="auto"/>
+              <w:right w:val="single" w:sz="4" w:space="0" w:color="auto"/>
             </w:tcBorders>
           </w:tcPr>
           <w:p>
@@ -2772,10 +2772,10 @@
           <w:tcPr>
             <w:tcW w:w="2835" w:type="dxa"/>
             <w:tcBorders>
-              <w:top w:val="single" w:color="auto" w:sz="4" w:space="0"/>
-              <w:left w:val="single" w:color="auto" w:sz="4" w:space="0"/>
-              <w:bottom w:val="single" w:color="auto" w:sz="4" w:space="0"/>
-              <w:right w:val="single" w:color="auto" w:sz="4" w:space="0"/>
+              <w:top w:val="single" w:sz="4" w:space="0" w:color="auto"/>
+              <w:left w:val="single" w:sz="4" w:space="0" w:color="auto"/>
+              <w:bottom w:val="single" w:sz="4" w:space="0" w:color="auto"/>
+              <w:right w:val="single" w:sz="4" w:space="0" w:color="auto"/>
             </w:tcBorders>
           </w:tcPr>
           <w:p>
@@ -2792,10 +2792,10 @@
           <w:tcPr>
             <w:tcW w:w="1993" w:type="dxa"/>
             <w:tcBorders>
-              <w:top w:val="single" w:color="auto" w:sz="4" w:space="0"/>
-              <w:left w:val="single" w:color="auto" w:sz="4" w:space="0"/>
-              <w:bottom w:val="single" w:color="auto" w:sz="4" w:space="0"/>
-              <w:right w:val="single" w:color="auto" w:sz="4" w:space="0"/>
+              <w:top w:val="single" w:sz="4" w:space="0" w:color="auto"/>
+              <w:left w:val="single" w:sz="4" w:space="0" w:color="auto"/>
+              <w:bottom w:val="single" w:sz="4" w:space="0" w:color="auto"/>
+              <w:right w:val="single" w:sz="4" w:space="0" w:color="auto"/>
             </w:tcBorders>
           </w:tcPr>
           <w:p>
@@ -2837,12 +2837,11 @@
           <w:tcPr>
             <w:tcW w:w="554" w:type="dxa"/>
             <w:tcBorders>
-              <w:top w:val="single" w:color="auto" w:sz="4" w:space="0"/>
-              <w:left w:val="single" w:color="auto" w:sz="4" w:space="0"/>
-              <w:bottom w:val="single" w:color="auto" w:sz="4" w:space="0"/>
-              <w:right w:val="single" w:color="auto" w:sz="4" w:space="0"/>
-            </w:tcBorders>
-            <w:tcMar/>
+              <w:top w:val="single" w:sz="4" w:space="0" w:color="auto"/>
+              <w:left w:val="single" w:sz="4" w:space="0" w:color="auto"/>
+              <w:bottom w:val="single" w:sz="4" w:space="0" w:color="auto"/>
+              <w:right w:val="single" w:sz="4" w:space="0" w:color="auto"/>
+            </w:tcBorders>
             <w:hideMark/>
           </w:tcPr>
           <w:p>
@@ -2861,12 +2860,11 @@
           <w:tcPr>
             <w:tcW w:w="4261" w:type="dxa"/>
             <w:tcBorders>
-              <w:top w:val="single" w:color="auto" w:sz="4" w:space="0"/>
-              <w:left w:val="single" w:color="auto" w:sz="4" w:space="0"/>
-              <w:bottom w:val="single" w:color="auto" w:sz="4" w:space="0"/>
-              <w:right w:val="single" w:color="auto" w:sz="4" w:space="0"/>
-            </w:tcBorders>
-            <w:tcMar/>
+              <w:top w:val="single" w:sz="4" w:space="0" w:color="auto"/>
+              <w:left w:val="single" w:sz="4" w:space="0" w:color="auto"/>
+              <w:bottom w:val="single" w:sz="4" w:space="0" w:color="auto"/>
+              <w:right w:val="single" w:sz="4" w:space="0" w:color="auto"/>
+            </w:tcBorders>
             <w:hideMark/>
           </w:tcPr>
           <w:p>
@@ -2883,12 +2881,11 @@
           <w:tcPr>
             <w:tcW w:w="2835" w:type="dxa"/>
             <w:tcBorders>
-              <w:top w:val="single" w:color="auto" w:sz="4" w:space="0"/>
-              <w:left w:val="single" w:color="auto" w:sz="4" w:space="0"/>
-              <w:bottom w:val="single" w:color="auto" w:sz="4" w:space="0"/>
-              <w:right w:val="single" w:color="auto" w:sz="4" w:space="0"/>
-            </w:tcBorders>
-            <w:tcMar/>
+              <w:top w:val="single" w:sz="4" w:space="0" w:color="auto"/>
+              <w:left w:val="single" w:sz="4" w:space="0" w:color="auto"/>
+              <w:bottom w:val="single" w:sz="4" w:space="0" w:color="auto"/>
+              <w:right w:val="single" w:sz="4" w:space="0" w:color="auto"/>
+            </w:tcBorders>
             <w:hideMark/>
           </w:tcPr>
           <w:p>
@@ -2905,12 +2902,11 @@
           <w:tcPr>
             <w:tcW w:w="1993" w:type="dxa"/>
             <w:tcBorders>
-              <w:top w:val="single" w:color="auto" w:sz="4" w:space="0"/>
-              <w:left w:val="single" w:color="auto" w:sz="4" w:space="0"/>
-              <w:bottom w:val="single" w:color="auto" w:sz="4" w:space="0"/>
-              <w:right w:val="single" w:color="auto" w:sz="4" w:space="0"/>
-            </w:tcBorders>
-            <w:tcMar/>
+              <w:top w:val="single" w:sz="4" w:space="0" w:color="auto"/>
+              <w:left w:val="single" w:sz="4" w:space="0" w:color="auto"/>
+              <w:bottom w:val="single" w:sz="4" w:space="0" w:color="auto"/>
+              <w:right w:val="single" w:sz="4" w:space="0" w:color="auto"/>
+            </w:tcBorders>
             <w:hideMark/>
           </w:tcPr>
           <w:p>
@@ -2932,12 +2928,11 @@
           <w:tcPr>
             <w:tcW w:w="554" w:type="dxa"/>
             <w:tcBorders>
-              <w:top w:val="single" w:color="auto" w:sz="4" w:space="0"/>
-              <w:left w:val="single" w:color="auto" w:sz="4" w:space="0"/>
-              <w:bottom w:val="single" w:color="auto" w:sz="4" w:space="0"/>
-              <w:right w:val="single" w:color="auto" w:sz="4" w:space="0"/>
-            </w:tcBorders>
-            <w:tcMar/>
+              <w:top w:val="single" w:sz="4" w:space="0" w:color="auto"/>
+              <w:left w:val="single" w:sz="4" w:space="0" w:color="auto"/>
+              <w:bottom w:val="single" w:sz="4" w:space="0" w:color="auto"/>
+              <w:right w:val="single" w:sz="4" w:space="0" w:color="auto"/>
+            </w:tcBorders>
             <w:hideMark/>
           </w:tcPr>
           <w:p>
@@ -2954,12 +2949,11 @@
           <w:tcPr>
             <w:tcW w:w="4261" w:type="dxa"/>
             <w:tcBorders>
-              <w:top w:val="single" w:color="auto" w:sz="4" w:space="0"/>
-              <w:left w:val="single" w:color="auto" w:sz="4" w:space="0"/>
-              <w:bottom w:val="single" w:color="auto" w:sz="4" w:space="0"/>
-              <w:right w:val="single" w:color="auto" w:sz="4" w:space="0"/>
-            </w:tcBorders>
-            <w:tcMar/>
+              <w:top w:val="single" w:sz="4" w:space="0" w:color="auto"/>
+              <w:left w:val="single" w:sz="4" w:space="0" w:color="auto"/>
+              <w:bottom w:val="single" w:sz="4" w:space="0" w:color="auto"/>
+              <w:right w:val="single" w:sz="4" w:space="0" w:color="auto"/>
+            </w:tcBorders>
           </w:tcPr>
           <w:p>
             <w:pPr>
@@ -2987,13 +2981,12 @@
           <w:tcPr>
             <w:tcW w:w="2835" w:type="dxa"/>
             <w:tcBorders>
-              <w:top w:val="single" w:color="auto" w:sz="4" w:space="0"/>
-              <w:left w:val="single" w:color="auto" w:sz="4" w:space="0"/>
-              <w:bottom w:val="single" w:color="auto" w:sz="4" w:space="0"/>
-              <w:right w:val="single" w:color="auto" w:sz="4" w:space="0"/>
+              <w:top w:val="single" w:sz="4" w:space="0" w:color="auto"/>
+              <w:left w:val="single" w:sz="4" w:space="0" w:color="auto"/>
+              <w:bottom w:val="single" w:sz="4" w:space="0" w:color="auto"/>
+              <w:right w:val="single" w:sz="4" w:space="0" w:color="auto"/>
             </w:tcBorders>
             <w:shd w:val="clear" w:color="auto" w:fill="70AD47" w:themeFill="accent6"/>
-            <w:tcMar/>
           </w:tcPr>
           <w:p>
             <w:pPr>
@@ -3006,12 +2999,11 @@
           <w:tcPr>
             <w:tcW w:w="1993" w:type="dxa"/>
             <w:tcBorders>
-              <w:top w:val="single" w:color="auto" w:sz="4" w:space="0"/>
-              <w:left w:val="single" w:color="auto" w:sz="4" w:space="0"/>
-              <w:bottom w:val="single" w:color="auto" w:sz="4" w:space="0"/>
-              <w:right w:val="single" w:color="auto" w:sz="4" w:space="0"/>
-            </w:tcBorders>
-            <w:tcMar/>
+              <w:top w:val="single" w:sz="4" w:space="0" w:color="auto"/>
+              <w:left w:val="single" w:sz="4" w:space="0" w:color="auto"/>
+              <w:bottom w:val="single" w:sz="4" w:space="0" w:color="auto"/>
+              <w:right w:val="single" w:sz="4" w:space="0" w:color="auto"/>
+            </w:tcBorders>
           </w:tcPr>
           <w:p>
             <w:pPr>
@@ -3037,12 +3029,11 @@
           <w:tcPr>
             <w:tcW w:w="554" w:type="dxa"/>
             <w:tcBorders>
-              <w:top w:val="single" w:color="auto" w:sz="4" w:space="0"/>
-              <w:left w:val="single" w:color="auto" w:sz="4" w:space="0"/>
-              <w:bottom w:val="single" w:color="auto" w:sz="4" w:space="0"/>
-              <w:right w:val="single" w:color="auto" w:sz="4" w:space="0"/>
-            </w:tcBorders>
-            <w:tcMar/>
+              <w:top w:val="single" w:sz="4" w:space="0" w:color="auto"/>
+              <w:left w:val="single" w:sz="4" w:space="0" w:color="auto"/>
+              <w:bottom w:val="single" w:sz="4" w:space="0" w:color="auto"/>
+              <w:right w:val="single" w:sz="4" w:space="0" w:color="auto"/>
+            </w:tcBorders>
             <w:hideMark/>
           </w:tcPr>
           <w:p>
@@ -3059,12 +3050,11 @@
           <w:tcPr>
             <w:tcW w:w="4261" w:type="dxa"/>
             <w:tcBorders>
-              <w:top w:val="single" w:color="auto" w:sz="4" w:space="0"/>
-              <w:left w:val="single" w:color="auto" w:sz="4" w:space="0"/>
-              <w:bottom w:val="single" w:color="auto" w:sz="4" w:space="0"/>
-              <w:right w:val="single" w:color="auto" w:sz="4" w:space="0"/>
-            </w:tcBorders>
-            <w:tcMar/>
+              <w:top w:val="single" w:sz="4" w:space="0" w:color="auto"/>
+              <w:left w:val="single" w:sz="4" w:space="0" w:color="auto"/>
+              <w:bottom w:val="single" w:sz="4" w:space="0" w:color="auto"/>
+              <w:right w:val="single" w:sz="4" w:space="0" w:color="auto"/>
+            </w:tcBorders>
           </w:tcPr>
           <w:p>
             <w:pPr>
@@ -3092,13 +3082,12 @@
           <w:tcPr>
             <w:tcW w:w="2835" w:type="dxa"/>
             <w:tcBorders>
-              <w:top w:val="single" w:color="auto" w:sz="4" w:space="0"/>
-              <w:left w:val="single" w:color="auto" w:sz="4" w:space="0"/>
-              <w:bottom w:val="single" w:color="auto" w:sz="4" w:space="0"/>
-              <w:right w:val="single" w:color="auto" w:sz="4" w:space="0"/>
+              <w:top w:val="single" w:sz="4" w:space="0" w:color="auto"/>
+              <w:left w:val="single" w:sz="4" w:space="0" w:color="auto"/>
+              <w:bottom w:val="single" w:sz="4" w:space="0" w:color="auto"/>
+              <w:right w:val="single" w:sz="4" w:space="0" w:color="auto"/>
             </w:tcBorders>
             <w:shd w:val="clear" w:color="auto" w:fill="70AD47" w:themeFill="accent6"/>
-            <w:tcMar/>
           </w:tcPr>
           <w:p>
             <w:pPr>
@@ -3111,12 +3100,11 @@
           <w:tcPr>
             <w:tcW w:w="1993" w:type="dxa"/>
             <w:tcBorders>
-              <w:top w:val="single" w:color="auto" w:sz="4" w:space="0"/>
-              <w:left w:val="single" w:color="auto" w:sz="4" w:space="0"/>
-              <w:bottom w:val="single" w:color="auto" w:sz="4" w:space="0"/>
-              <w:right w:val="single" w:color="auto" w:sz="4" w:space="0"/>
-            </w:tcBorders>
-            <w:tcMar/>
+              <w:top w:val="single" w:sz="4" w:space="0" w:color="auto"/>
+              <w:left w:val="single" w:sz="4" w:space="0" w:color="auto"/>
+              <w:bottom w:val="single" w:sz="4" w:space="0" w:color="auto"/>
+              <w:right w:val="single" w:sz="4" w:space="0" w:color="auto"/>
+            </w:tcBorders>
           </w:tcPr>
           <w:p>
             <w:pPr>
@@ -3137,12 +3125,11 @@
           <w:tcPr>
             <w:tcW w:w="554" w:type="dxa"/>
             <w:tcBorders>
-              <w:top w:val="single" w:color="auto" w:sz="4" w:space="0"/>
-              <w:left w:val="single" w:color="auto" w:sz="4" w:space="0"/>
-              <w:bottom w:val="single" w:color="auto" w:sz="4" w:space="0"/>
-              <w:right w:val="single" w:color="auto" w:sz="4" w:space="0"/>
-            </w:tcBorders>
-            <w:tcMar/>
+              <w:top w:val="single" w:sz="4" w:space="0" w:color="auto"/>
+              <w:left w:val="single" w:sz="4" w:space="0" w:color="auto"/>
+              <w:bottom w:val="single" w:sz="4" w:space="0" w:color="auto"/>
+              <w:right w:val="single" w:sz="4" w:space="0" w:color="auto"/>
+            </w:tcBorders>
             <w:hideMark/>
           </w:tcPr>
           <w:p>
@@ -3159,12 +3146,11 @@
           <w:tcPr>
             <w:tcW w:w="4261" w:type="dxa"/>
             <w:tcBorders>
-              <w:top w:val="single" w:color="auto" w:sz="4" w:space="0"/>
-              <w:left w:val="single" w:color="auto" w:sz="4" w:space="0"/>
-              <w:bottom w:val="single" w:color="auto" w:sz="4" w:space="0"/>
-              <w:right w:val="single" w:color="auto" w:sz="4" w:space="0"/>
-            </w:tcBorders>
-            <w:tcMar/>
+              <w:top w:val="single" w:sz="4" w:space="0" w:color="auto"/>
+              <w:left w:val="single" w:sz="4" w:space="0" w:color="auto"/>
+              <w:bottom w:val="single" w:sz="4" w:space="0" w:color="auto"/>
+              <w:right w:val="single" w:sz="4" w:space="0" w:color="auto"/>
+            </w:tcBorders>
           </w:tcPr>
           <w:p>
             <w:pPr>
@@ -3200,13 +3186,12 @@
           <w:tcPr>
             <w:tcW w:w="2835" w:type="dxa"/>
             <w:tcBorders>
-              <w:top w:val="single" w:color="auto" w:sz="4" w:space="0"/>
-              <w:left w:val="single" w:color="auto" w:sz="4" w:space="0"/>
-              <w:bottom w:val="single" w:color="auto" w:sz="4" w:space="0"/>
-              <w:right w:val="single" w:color="auto" w:sz="4" w:space="0"/>
+              <w:top w:val="single" w:sz="4" w:space="0" w:color="auto"/>
+              <w:left w:val="single" w:sz="4" w:space="0" w:color="auto"/>
+              <w:bottom w:val="single" w:sz="4" w:space="0" w:color="auto"/>
+              <w:right w:val="single" w:sz="4" w:space="0" w:color="auto"/>
             </w:tcBorders>
             <w:shd w:val="clear" w:color="auto" w:fill="70AD47" w:themeFill="accent6"/>
-            <w:tcMar/>
           </w:tcPr>
           <w:p>
             <w:pPr>
@@ -3224,12 +3209,11 @@
           <w:tcPr>
             <w:tcW w:w="1993" w:type="dxa"/>
             <w:tcBorders>
-              <w:top w:val="single" w:color="auto" w:sz="4" w:space="0"/>
-              <w:left w:val="single" w:color="auto" w:sz="4" w:space="0"/>
-              <w:bottom w:val="single" w:color="auto" w:sz="4" w:space="0"/>
-              <w:right w:val="single" w:color="auto" w:sz="4" w:space="0"/>
-            </w:tcBorders>
-            <w:tcMar/>
+              <w:top w:val="single" w:sz="4" w:space="0" w:color="auto"/>
+              <w:left w:val="single" w:sz="4" w:space="0" w:color="auto"/>
+              <w:bottom w:val="single" w:sz="4" w:space="0" w:color="auto"/>
+              <w:right w:val="single" w:sz="4" w:space="0" w:color="auto"/>
+            </w:tcBorders>
           </w:tcPr>
           <w:p>
             <w:pPr>
@@ -3241,8 +3225,6 @@
             </w:r>
           </w:p>
         </w:tc>
-        <w:bookmarkStart w:name="_GoBack" w:id="0"/>
-        <w:bookmarkEnd w:id="0"/>
       </w:tr>
       <w:tr>
         <w:trPr>
@@ -3252,12 +3234,11 @@
           <w:tcPr>
             <w:tcW w:w="554" w:type="dxa"/>
             <w:tcBorders>
-              <w:top w:val="single" w:color="auto" w:sz="4" w:space="0"/>
-              <w:left w:val="single" w:color="auto" w:sz="4" w:space="0"/>
-              <w:bottom w:val="single" w:color="auto" w:sz="4" w:space="0"/>
-              <w:right w:val="single" w:color="auto" w:sz="4" w:space="0"/>
-            </w:tcBorders>
-            <w:tcMar/>
+              <w:top w:val="single" w:sz="4" w:space="0" w:color="auto"/>
+              <w:left w:val="single" w:sz="4" w:space="0" w:color="auto"/>
+              <w:bottom w:val="single" w:sz="4" w:space="0" w:color="auto"/>
+              <w:right w:val="single" w:sz="4" w:space="0" w:color="auto"/>
+            </w:tcBorders>
           </w:tcPr>
           <w:p>
             <w:pPr>
@@ -3273,12 +3254,11 @@
           <w:tcPr>
             <w:tcW w:w="4261" w:type="dxa"/>
             <w:tcBorders>
-              <w:top w:val="single" w:color="auto" w:sz="4" w:space="0"/>
-              <w:left w:val="single" w:color="auto" w:sz="4" w:space="0"/>
-              <w:bottom w:val="single" w:color="auto" w:sz="4" w:space="0"/>
-              <w:right w:val="single" w:color="auto" w:sz="4" w:space="0"/>
-            </w:tcBorders>
-            <w:tcMar/>
+              <w:top w:val="single" w:sz="4" w:space="0" w:color="auto"/>
+              <w:left w:val="single" w:sz="4" w:space="0" w:color="auto"/>
+              <w:bottom w:val="single" w:sz="4" w:space="0" w:color="auto"/>
+              <w:right w:val="single" w:sz="4" w:space="0" w:color="auto"/>
+            </w:tcBorders>
           </w:tcPr>
           <w:p>
             <w:pPr>
@@ -3306,15 +3286,14 @@
           <w:tcPr>
             <w:tcW w:w="2835" w:type="dxa"/>
             <w:tcBorders>
-              <w:top w:val="single" w:color="auto" w:sz="4" w:space="0"/>
-              <w:left w:val="single" w:color="auto" w:sz="4" w:space="0"/>
-              <w:bottom w:val="single" w:color="auto" w:sz="4" w:space="0"/>
-              <w:right w:val="single" w:color="auto" w:sz="4" w:space="0"/>
+              <w:top w:val="single" w:sz="4" w:space="0" w:color="auto"/>
+              <w:left w:val="single" w:sz="4" w:space="0" w:color="auto"/>
+              <w:bottom w:val="single" w:sz="4" w:space="0" w:color="auto"/>
+              <w:right w:val="single" w:sz="4" w:space="0" w:color="auto"/>
             </w:tcBorders>
             <w:shd w:val="clear" w:color="auto" w:fill="70AD47" w:themeFill="accent6"/>
-            <w:tcMar/>
-          </w:tcPr>
-          <w:p w14:noSpellErr="1">
+          </w:tcPr>
+          <w:p>
             <w:pPr>
               <w:spacing w:line="240" w:lineRule="auto"/>
               <w:jc w:val="center"/>
@@ -3328,12 +3307,11 @@
           <w:tcPr>
             <w:tcW w:w="1993" w:type="dxa"/>
             <w:tcBorders>
-              <w:top w:val="single" w:color="auto" w:sz="4" w:space="0"/>
-              <w:left w:val="single" w:color="auto" w:sz="4" w:space="0"/>
-              <w:bottom w:val="single" w:color="auto" w:sz="4" w:space="0"/>
-              <w:right w:val="single" w:color="auto" w:sz="4" w:space="0"/>
-            </w:tcBorders>
-            <w:tcMar/>
+              <w:top w:val="single" w:sz="4" w:space="0" w:color="auto"/>
+              <w:left w:val="single" w:sz="4" w:space="0" w:color="auto"/>
+              <w:bottom w:val="single" w:sz="4" w:space="0" w:color="auto"/>
+              <w:right w:val="single" w:sz="4" w:space="0" w:color="auto"/>
+            </w:tcBorders>
           </w:tcPr>
           <w:p>
             <w:pPr>
@@ -3347,13 +3325,1176 @@
         </w:tc>
       </w:tr>
     </w:tbl>
-    <w:p w14:noSpellErr="1">
+    <w:p/>
+    <w:p>
       <w:pPr>
-        <w:pStyle w:val="Normalny"/>
+        <w:jc w:val="center"/>
+        <w:rPr>
+          <w:b/>
+          <w:sz w:val="24"/>
+        </w:rPr>
       </w:pPr>
     </w:p>
+    <w:p>
+      <w:pPr>
+        <w:jc w:val="center"/>
+        <w:rPr>
+          <w:b/>
+          <w:sz w:val="24"/>
+        </w:rPr>
+      </w:pPr>
+    </w:p>
+    <w:p>
+      <w:pPr>
+        <w:jc w:val="center"/>
+        <w:rPr>
+          <w:b/>
+          <w:sz w:val="24"/>
+        </w:rPr>
+      </w:pPr>
+    </w:p>
+    <w:p>
+      <w:pPr>
+        <w:jc w:val="center"/>
+        <w:rPr>
+          <w:b/>
+          <w:sz w:val="24"/>
+        </w:rPr>
+      </w:pPr>
+    </w:p>
+    <w:p>
+      <w:pPr>
+        <w:jc w:val="center"/>
+        <w:rPr>
+          <w:b/>
+          <w:sz w:val="24"/>
+        </w:rPr>
+      </w:pPr>
+    </w:p>
+    <w:p>
+      <w:pPr>
+        <w:jc w:val="center"/>
+        <w:rPr>
+          <w:b/>
+          <w:sz w:val="24"/>
+        </w:rPr>
+      </w:pPr>
+    </w:p>
+    <w:p>
+      <w:pPr>
+        <w:jc w:val="center"/>
+        <w:rPr>
+          <w:b/>
+          <w:sz w:val="24"/>
+        </w:rPr>
+      </w:pPr>
+    </w:p>
+    <w:p>
+      <w:pPr>
+        <w:jc w:val="center"/>
+        <w:rPr>
+          <w:b/>
+          <w:sz w:val="24"/>
+        </w:rPr>
+      </w:pPr>
+    </w:p>
+    <w:p>
+      <w:pPr>
+        <w:jc w:val="center"/>
+        <w:rPr>
+          <w:b/>
+          <w:sz w:val="24"/>
+        </w:rPr>
+      </w:pPr>
+    </w:p>
+    <w:p>
+      <w:pPr>
+        <w:jc w:val="center"/>
+        <w:rPr>
+          <w:b/>
+          <w:sz w:val="24"/>
+        </w:rPr>
+      </w:pPr>
+    </w:p>
+    <w:p>
+      <w:pPr>
+        <w:jc w:val="center"/>
+        <w:rPr>
+          <w:b/>
+          <w:sz w:val="24"/>
+        </w:rPr>
+      </w:pPr>
+      <w:r>
+        <w:rPr>
+          <w:b/>
+          <w:sz w:val="24"/>
+        </w:rPr>
+        <w:lastRenderedPageBreak/>
+        <w:t xml:space="preserve">Tygodniowy plan działań – TYDZIEŃ </w:t>
+      </w:r>
+      <w:r>
+        <w:rPr>
+          <w:b/>
+          <w:sz w:val="24"/>
+        </w:rPr>
+        <w:t>4</w:t>
+      </w:r>
+      <w:r>
+        <w:rPr>
+          <w:b/>
+          <w:sz w:val="24"/>
+        </w:rPr>
+        <w:t xml:space="preserve">   (</w:t>
+      </w:r>
+      <w:r>
+        <w:rPr>
+          <w:b/>
+          <w:sz w:val="24"/>
+        </w:rPr>
+        <w:t>22</w:t>
+      </w:r>
+      <w:r>
+        <w:rPr>
+          <w:b/>
+          <w:sz w:val="24"/>
+        </w:rPr>
+        <w:t>/10/2020)</w:t>
+      </w:r>
+    </w:p>
+    <w:tbl>
+      <w:tblPr>
+        <w:tblStyle w:val="Tabela-Siatka"/>
+        <w:tblW w:w="9643" w:type="dxa"/>
+        <w:tblInd w:w="0" w:type="dxa"/>
+        <w:tblLook w:val="04A0" w:firstRow="1" w:lastRow="0" w:firstColumn="1" w:lastColumn="0" w:noHBand="0" w:noVBand="1"/>
+      </w:tblPr>
+      <w:tblGrid>
+        <w:gridCol w:w="554"/>
+        <w:gridCol w:w="4261"/>
+        <w:gridCol w:w="2835"/>
+        <w:gridCol w:w="1993"/>
+      </w:tblGrid>
+      <w:tr>
+        <w:trPr>
+          <w:trHeight w:val="392"/>
+        </w:trPr>
+        <w:tc>
+          <w:tcPr>
+            <w:tcW w:w="554" w:type="dxa"/>
+            <w:tcBorders>
+              <w:top w:val="single" w:sz="4" w:space="0" w:color="auto"/>
+              <w:left w:val="single" w:sz="4" w:space="0" w:color="auto"/>
+              <w:bottom w:val="single" w:sz="4" w:space="0" w:color="auto"/>
+              <w:right w:val="single" w:sz="4" w:space="0" w:color="auto"/>
+            </w:tcBorders>
+            <w:hideMark/>
+          </w:tcPr>
+          <w:p>
+            <w:pPr>
+              <w:spacing w:line="240" w:lineRule="auto"/>
+              <w:jc w:val="center"/>
+            </w:pPr>
+            <w:proofErr w:type="spellStart"/>
+            <w:r>
+              <w:t>lp</w:t>
+            </w:r>
+            <w:proofErr w:type="spellEnd"/>
+          </w:p>
+        </w:tc>
+        <w:tc>
+          <w:tcPr>
+            <w:tcW w:w="4261" w:type="dxa"/>
+            <w:tcBorders>
+              <w:top w:val="single" w:sz="4" w:space="0" w:color="auto"/>
+              <w:left w:val="single" w:sz="4" w:space="0" w:color="auto"/>
+              <w:bottom w:val="single" w:sz="4" w:space="0" w:color="auto"/>
+              <w:right w:val="single" w:sz="4" w:space="0" w:color="auto"/>
+            </w:tcBorders>
+            <w:hideMark/>
+          </w:tcPr>
+          <w:p>
+            <w:pPr>
+              <w:spacing w:line="240" w:lineRule="auto"/>
+              <w:jc w:val="center"/>
+            </w:pPr>
+            <w:r>
+              <w:t>Zadanie do zrobienia</w:t>
+            </w:r>
+          </w:p>
+        </w:tc>
+        <w:tc>
+          <w:tcPr>
+            <w:tcW w:w="2835" w:type="dxa"/>
+            <w:tcBorders>
+              <w:top w:val="single" w:sz="4" w:space="0" w:color="auto"/>
+              <w:left w:val="single" w:sz="4" w:space="0" w:color="auto"/>
+              <w:bottom w:val="single" w:sz="4" w:space="0" w:color="auto"/>
+              <w:right w:val="single" w:sz="4" w:space="0" w:color="auto"/>
+            </w:tcBorders>
+            <w:hideMark/>
+          </w:tcPr>
+          <w:p>
+            <w:pPr>
+              <w:spacing w:line="240" w:lineRule="auto"/>
+              <w:jc w:val="center"/>
+            </w:pPr>
+            <w:r>
+              <w:t>Uwagi</w:t>
+            </w:r>
+          </w:p>
+        </w:tc>
+        <w:tc>
+          <w:tcPr>
+            <w:tcW w:w="1993" w:type="dxa"/>
+            <w:tcBorders>
+              <w:top w:val="single" w:sz="4" w:space="0" w:color="auto"/>
+              <w:left w:val="single" w:sz="4" w:space="0" w:color="auto"/>
+              <w:bottom w:val="single" w:sz="4" w:space="0" w:color="auto"/>
+              <w:right w:val="single" w:sz="4" w:space="0" w:color="auto"/>
+            </w:tcBorders>
+            <w:hideMark/>
+          </w:tcPr>
+          <w:p>
+            <w:pPr>
+              <w:spacing w:line="240" w:lineRule="auto"/>
+              <w:jc w:val="center"/>
+            </w:pPr>
+            <w:r>
+              <w:t>Os. odpowiedzialna</w:t>
+            </w:r>
+          </w:p>
+        </w:tc>
+      </w:tr>
+      <w:tr>
+        <w:trPr>
+          <w:trHeight w:val="255"/>
+        </w:trPr>
+        <w:tc>
+          <w:tcPr>
+            <w:tcW w:w="554" w:type="dxa"/>
+            <w:tcBorders>
+              <w:top w:val="single" w:sz="4" w:space="0" w:color="auto"/>
+              <w:left w:val="single" w:sz="4" w:space="0" w:color="auto"/>
+              <w:bottom w:val="single" w:sz="4" w:space="0" w:color="auto"/>
+              <w:right w:val="single" w:sz="4" w:space="0" w:color="auto"/>
+            </w:tcBorders>
+            <w:hideMark/>
+          </w:tcPr>
+          <w:p>
+            <w:pPr>
+              <w:spacing w:line="240" w:lineRule="auto"/>
+              <w:jc w:val="center"/>
+            </w:pPr>
+            <w:r>
+              <w:t>1</w:t>
+            </w:r>
+          </w:p>
+        </w:tc>
+        <w:tc>
+          <w:tcPr>
+            <w:tcW w:w="4261" w:type="dxa"/>
+            <w:tcBorders>
+              <w:top w:val="single" w:sz="4" w:space="0" w:color="auto"/>
+              <w:left w:val="single" w:sz="4" w:space="0" w:color="auto"/>
+              <w:bottom w:val="single" w:sz="4" w:space="0" w:color="auto"/>
+              <w:right w:val="single" w:sz="4" w:space="0" w:color="auto"/>
+            </w:tcBorders>
+          </w:tcPr>
+          <w:p>
+            <w:pPr>
+              <w:spacing w:line="240" w:lineRule="auto"/>
+              <w:jc w:val="center"/>
+            </w:pPr>
+          </w:p>
+          <w:p>
+            <w:pPr>
+              <w:spacing w:line="240" w:lineRule="auto"/>
+              <w:jc w:val="center"/>
+            </w:pPr>
+            <w:r>
+              <w:t xml:space="preserve">Zapoznanie się z </w:t>
+            </w:r>
+            <w:proofErr w:type="spellStart"/>
+            <w:r>
+              <w:t>Celery</w:t>
+            </w:r>
+            <w:proofErr w:type="spellEnd"/>
+            <w:r>
+              <w:t xml:space="preserve">, </w:t>
+            </w:r>
+            <w:proofErr w:type="spellStart"/>
+            <w:r>
+              <w:t>Nextflow</w:t>
+            </w:r>
+            <w:proofErr w:type="spellEnd"/>
+          </w:p>
+          <w:p>
+            <w:pPr>
+              <w:spacing w:line="240" w:lineRule="auto"/>
+              <w:jc w:val="center"/>
+            </w:pPr>
+          </w:p>
+        </w:tc>
+        <w:tc>
+          <w:tcPr>
+            <w:tcW w:w="2835" w:type="dxa"/>
+            <w:tcBorders>
+              <w:top w:val="single" w:sz="4" w:space="0" w:color="auto"/>
+              <w:left w:val="single" w:sz="4" w:space="0" w:color="auto"/>
+              <w:bottom w:val="single" w:sz="4" w:space="0" w:color="auto"/>
+              <w:right w:val="single" w:sz="4" w:space="0" w:color="auto"/>
+            </w:tcBorders>
+          </w:tcPr>
+          <w:p>
+            <w:pPr>
+              <w:spacing w:line="240" w:lineRule="auto"/>
+              <w:jc w:val="center"/>
+            </w:pPr>
+            <w:r>
+              <w:t>-</w:t>
+            </w:r>
+          </w:p>
+        </w:tc>
+        <w:tc>
+          <w:tcPr>
+            <w:tcW w:w="1993" w:type="dxa"/>
+            <w:tcBorders>
+              <w:top w:val="single" w:sz="4" w:space="0" w:color="auto"/>
+              <w:left w:val="single" w:sz="4" w:space="0" w:color="auto"/>
+              <w:bottom w:val="single" w:sz="4" w:space="0" w:color="auto"/>
+              <w:right w:val="single" w:sz="4" w:space="0" w:color="auto"/>
+            </w:tcBorders>
+          </w:tcPr>
+          <w:p>
+            <w:pPr>
+              <w:spacing w:line="240" w:lineRule="auto"/>
+              <w:jc w:val="center"/>
+            </w:pPr>
+            <w:r>
+              <w:t>Wszyscy</w:t>
+            </w:r>
+          </w:p>
+        </w:tc>
+      </w:tr>
+      <w:tr>
+        <w:trPr>
+          <w:trHeight w:val="255"/>
+        </w:trPr>
+        <w:tc>
+          <w:tcPr>
+            <w:tcW w:w="554" w:type="dxa"/>
+            <w:tcBorders>
+              <w:top w:val="single" w:sz="4" w:space="0" w:color="auto"/>
+              <w:left w:val="single" w:sz="4" w:space="0" w:color="auto"/>
+              <w:bottom w:val="single" w:sz="4" w:space="0" w:color="auto"/>
+              <w:right w:val="single" w:sz="4" w:space="0" w:color="auto"/>
+            </w:tcBorders>
+            <w:hideMark/>
+          </w:tcPr>
+          <w:p>
+            <w:pPr>
+              <w:spacing w:line="240" w:lineRule="auto"/>
+              <w:jc w:val="center"/>
+            </w:pPr>
+            <w:r>
+              <w:t>2</w:t>
+            </w:r>
+          </w:p>
+        </w:tc>
+        <w:tc>
+          <w:tcPr>
+            <w:tcW w:w="4261" w:type="dxa"/>
+            <w:tcBorders>
+              <w:top w:val="single" w:sz="4" w:space="0" w:color="auto"/>
+              <w:left w:val="single" w:sz="4" w:space="0" w:color="auto"/>
+              <w:bottom w:val="single" w:sz="4" w:space="0" w:color="auto"/>
+              <w:right w:val="single" w:sz="4" w:space="0" w:color="auto"/>
+            </w:tcBorders>
+          </w:tcPr>
+          <w:p>
+            <w:pPr>
+              <w:spacing w:line="240" w:lineRule="auto"/>
+              <w:jc w:val="center"/>
+            </w:pPr>
+          </w:p>
+          <w:p>
+            <w:pPr>
+              <w:spacing w:line="240" w:lineRule="auto"/>
+              <w:jc w:val="center"/>
+            </w:pPr>
+            <w:r>
+              <w:t>Ustalenie struktury słownika</w:t>
+            </w:r>
+          </w:p>
+          <w:p>
+            <w:pPr>
+              <w:spacing w:line="240" w:lineRule="auto"/>
+              <w:jc w:val="center"/>
+            </w:pPr>
+          </w:p>
+        </w:tc>
+        <w:tc>
+          <w:tcPr>
+            <w:tcW w:w="2835" w:type="dxa"/>
+            <w:tcBorders>
+              <w:top w:val="single" w:sz="4" w:space="0" w:color="auto"/>
+              <w:left w:val="single" w:sz="4" w:space="0" w:color="auto"/>
+              <w:bottom w:val="single" w:sz="4" w:space="0" w:color="auto"/>
+              <w:right w:val="single" w:sz="4" w:space="0" w:color="auto"/>
+            </w:tcBorders>
+          </w:tcPr>
+          <w:p>
+            <w:pPr>
+              <w:spacing w:line="240" w:lineRule="auto"/>
+              <w:jc w:val="center"/>
+            </w:pPr>
+            <w:r>
+              <w:t>-</w:t>
+            </w:r>
+          </w:p>
+        </w:tc>
+        <w:tc>
+          <w:tcPr>
+            <w:tcW w:w="1993" w:type="dxa"/>
+            <w:tcBorders>
+              <w:top w:val="single" w:sz="4" w:space="0" w:color="auto"/>
+              <w:left w:val="single" w:sz="4" w:space="0" w:color="auto"/>
+              <w:bottom w:val="single" w:sz="4" w:space="0" w:color="auto"/>
+              <w:right w:val="single" w:sz="4" w:space="0" w:color="auto"/>
+            </w:tcBorders>
+          </w:tcPr>
+          <w:p>
+            <w:pPr>
+              <w:spacing w:line="240" w:lineRule="auto"/>
+              <w:jc w:val="center"/>
+            </w:pPr>
+            <w:r>
+              <w:t xml:space="preserve">Adam </w:t>
+            </w:r>
+            <w:proofErr w:type="spellStart"/>
+            <w:r>
+              <w:t>Polejczuk</w:t>
+            </w:r>
+            <w:proofErr w:type="spellEnd"/>
+          </w:p>
+        </w:tc>
+      </w:tr>
+      <w:tr>
+        <w:trPr>
+          <w:trHeight w:val="244"/>
+        </w:trPr>
+        <w:tc>
+          <w:tcPr>
+            <w:tcW w:w="554" w:type="dxa"/>
+            <w:tcBorders>
+              <w:top w:val="single" w:sz="4" w:space="0" w:color="auto"/>
+              <w:left w:val="single" w:sz="4" w:space="0" w:color="auto"/>
+              <w:bottom w:val="single" w:sz="4" w:space="0" w:color="auto"/>
+              <w:right w:val="single" w:sz="4" w:space="0" w:color="auto"/>
+            </w:tcBorders>
+            <w:hideMark/>
+          </w:tcPr>
+          <w:p>
+            <w:pPr>
+              <w:spacing w:line="240" w:lineRule="auto"/>
+              <w:jc w:val="center"/>
+            </w:pPr>
+            <w:r>
+              <w:t>3</w:t>
+            </w:r>
+          </w:p>
+        </w:tc>
+        <w:tc>
+          <w:tcPr>
+            <w:tcW w:w="4261" w:type="dxa"/>
+            <w:tcBorders>
+              <w:top w:val="single" w:sz="4" w:space="0" w:color="auto"/>
+              <w:left w:val="single" w:sz="4" w:space="0" w:color="auto"/>
+              <w:bottom w:val="single" w:sz="4" w:space="0" w:color="auto"/>
+              <w:right w:val="single" w:sz="4" w:space="0" w:color="auto"/>
+            </w:tcBorders>
+          </w:tcPr>
+          <w:p>
+            <w:pPr>
+              <w:spacing w:line="240" w:lineRule="auto"/>
+              <w:jc w:val="center"/>
+            </w:pPr>
+          </w:p>
+          <w:p>
+            <w:pPr>
+              <w:spacing w:line="240" w:lineRule="auto"/>
+              <w:jc w:val="center"/>
+            </w:pPr>
+            <w:r>
+              <w:t>Poprawki do modeli</w:t>
+            </w:r>
+          </w:p>
+          <w:p>
+            <w:pPr>
+              <w:spacing w:line="240" w:lineRule="auto"/>
+            </w:pPr>
+          </w:p>
+        </w:tc>
+        <w:tc>
+          <w:tcPr>
+            <w:tcW w:w="2835" w:type="dxa"/>
+            <w:tcBorders>
+              <w:top w:val="single" w:sz="4" w:space="0" w:color="auto"/>
+              <w:left w:val="single" w:sz="4" w:space="0" w:color="auto"/>
+              <w:bottom w:val="single" w:sz="4" w:space="0" w:color="auto"/>
+              <w:right w:val="single" w:sz="4" w:space="0" w:color="auto"/>
+            </w:tcBorders>
+          </w:tcPr>
+          <w:p>
+            <w:pPr>
+              <w:spacing w:line="240" w:lineRule="auto"/>
+              <w:jc w:val="center"/>
+            </w:pPr>
+            <w:r>
+              <w:t>-</w:t>
+            </w:r>
+          </w:p>
+        </w:tc>
+        <w:tc>
+          <w:tcPr>
+            <w:tcW w:w="1993" w:type="dxa"/>
+            <w:tcBorders>
+              <w:top w:val="single" w:sz="4" w:space="0" w:color="auto"/>
+              <w:left w:val="single" w:sz="4" w:space="0" w:color="auto"/>
+              <w:bottom w:val="single" w:sz="4" w:space="0" w:color="auto"/>
+              <w:right w:val="single" w:sz="4" w:space="0" w:color="auto"/>
+            </w:tcBorders>
+          </w:tcPr>
+          <w:p>
+            <w:pPr>
+              <w:spacing w:line="240" w:lineRule="auto"/>
+              <w:jc w:val="center"/>
+            </w:pPr>
+            <w:proofErr w:type="spellStart"/>
+            <w:r>
+              <w:t>Samluk</w:t>
+            </w:r>
+            <w:proofErr w:type="spellEnd"/>
+            <w:r>
+              <w:t xml:space="preserve"> Mateusz</w:t>
+            </w:r>
+          </w:p>
+        </w:tc>
+      </w:tr>
+      <w:tr>
+        <w:trPr>
+          <w:trHeight w:val="255"/>
+        </w:trPr>
+        <w:tc>
+          <w:tcPr>
+            <w:tcW w:w="554" w:type="dxa"/>
+            <w:tcBorders>
+              <w:top w:val="single" w:sz="4" w:space="0" w:color="auto"/>
+              <w:left w:val="single" w:sz="4" w:space="0" w:color="auto"/>
+              <w:bottom w:val="single" w:sz="4" w:space="0" w:color="auto"/>
+              <w:right w:val="single" w:sz="4" w:space="0" w:color="auto"/>
+            </w:tcBorders>
+          </w:tcPr>
+          <w:p>
+            <w:pPr>
+              <w:spacing w:line="240" w:lineRule="auto"/>
+              <w:jc w:val="center"/>
+            </w:pPr>
+            <w:r>
+              <w:t>4</w:t>
+            </w:r>
+          </w:p>
+        </w:tc>
+        <w:tc>
+          <w:tcPr>
+            <w:tcW w:w="4261" w:type="dxa"/>
+            <w:tcBorders>
+              <w:top w:val="single" w:sz="4" w:space="0" w:color="auto"/>
+              <w:left w:val="single" w:sz="4" w:space="0" w:color="auto"/>
+              <w:bottom w:val="single" w:sz="4" w:space="0" w:color="auto"/>
+              <w:right w:val="single" w:sz="4" w:space="0" w:color="auto"/>
+            </w:tcBorders>
+          </w:tcPr>
+          <w:p>
+            <w:pPr>
+              <w:spacing w:line="240" w:lineRule="auto"/>
+              <w:jc w:val="center"/>
+            </w:pPr>
+          </w:p>
+          <w:p>
+            <w:pPr>
+              <w:spacing w:line="240" w:lineRule="auto"/>
+              <w:jc w:val="center"/>
+            </w:pPr>
+            <w:r>
+              <w:t>Poprawki do diagramu bazy danych</w:t>
+            </w:r>
+          </w:p>
+          <w:p>
+            <w:pPr>
+              <w:spacing w:line="240" w:lineRule="auto"/>
+              <w:jc w:val="center"/>
+            </w:pPr>
+          </w:p>
+        </w:tc>
+        <w:tc>
+          <w:tcPr>
+            <w:tcW w:w="2835" w:type="dxa"/>
+            <w:tcBorders>
+              <w:top w:val="single" w:sz="4" w:space="0" w:color="auto"/>
+              <w:left w:val="single" w:sz="4" w:space="0" w:color="auto"/>
+              <w:bottom w:val="single" w:sz="4" w:space="0" w:color="auto"/>
+              <w:right w:val="single" w:sz="4" w:space="0" w:color="auto"/>
+            </w:tcBorders>
+          </w:tcPr>
+          <w:p>
+            <w:pPr>
+              <w:spacing w:line="240" w:lineRule="auto"/>
+              <w:jc w:val="center"/>
+            </w:pPr>
+            <w:r>
+              <w:t>-</w:t>
+            </w:r>
+          </w:p>
+        </w:tc>
+        <w:tc>
+          <w:tcPr>
+            <w:tcW w:w="1993" w:type="dxa"/>
+            <w:tcBorders>
+              <w:top w:val="single" w:sz="4" w:space="0" w:color="auto"/>
+              <w:left w:val="single" w:sz="4" w:space="0" w:color="auto"/>
+              <w:bottom w:val="single" w:sz="4" w:space="0" w:color="auto"/>
+              <w:right w:val="single" w:sz="4" w:space="0" w:color="auto"/>
+            </w:tcBorders>
+          </w:tcPr>
+          <w:p>
+            <w:pPr>
+              <w:spacing w:line="240" w:lineRule="auto"/>
+              <w:jc w:val="center"/>
+            </w:pPr>
+            <w:r>
+              <w:t>Kiełczewski Krzysztof</w:t>
+            </w:r>
+          </w:p>
+        </w:tc>
+      </w:tr>
+    </w:tbl>
+    <w:p/>
+    <w:p>
+      <w:r>
+        <w:t>Wykonane zadania:</w:t>
+      </w:r>
+    </w:p>
+    <w:tbl>
+      <w:tblPr>
+        <w:tblStyle w:val="Tabela-Siatka"/>
+        <w:tblW w:w="9643" w:type="dxa"/>
+        <w:tblInd w:w="0" w:type="dxa"/>
+        <w:tblLook w:val="04A0" w:firstRow="1" w:lastRow="0" w:firstColumn="1" w:lastColumn="0" w:noHBand="0" w:noVBand="1"/>
+      </w:tblPr>
+      <w:tblGrid>
+        <w:gridCol w:w="554"/>
+        <w:gridCol w:w="4261"/>
+        <w:gridCol w:w="2835"/>
+        <w:gridCol w:w="1993"/>
+      </w:tblGrid>
+      <w:tr>
+        <w:trPr>
+          <w:trHeight w:val="392"/>
+        </w:trPr>
+        <w:tc>
+          <w:tcPr>
+            <w:tcW w:w="554" w:type="dxa"/>
+            <w:tcBorders>
+              <w:top w:val="single" w:sz="4" w:space="0" w:color="auto"/>
+              <w:left w:val="single" w:sz="4" w:space="0" w:color="auto"/>
+              <w:bottom w:val="single" w:sz="4" w:space="0" w:color="auto"/>
+              <w:right w:val="single" w:sz="4" w:space="0" w:color="auto"/>
+            </w:tcBorders>
+            <w:hideMark/>
+          </w:tcPr>
+          <w:p>
+            <w:pPr>
+              <w:spacing w:line="240" w:lineRule="auto"/>
+              <w:jc w:val="center"/>
+            </w:pPr>
+            <w:proofErr w:type="spellStart"/>
+            <w:r>
+              <w:t>lp</w:t>
+            </w:r>
+            <w:proofErr w:type="spellEnd"/>
+          </w:p>
+        </w:tc>
+        <w:tc>
+          <w:tcPr>
+            <w:tcW w:w="4261" w:type="dxa"/>
+            <w:tcBorders>
+              <w:top w:val="single" w:sz="4" w:space="0" w:color="auto"/>
+              <w:left w:val="single" w:sz="4" w:space="0" w:color="auto"/>
+              <w:bottom w:val="single" w:sz="4" w:space="0" w:color="auto"/>
+              <w:right w:val="single" w:sz="4" w:space="0" w:color="auto"/>
+            </w:tcBorders>
+            <w:hideMark/>
+          </w:tcPr>
+          <w:p>
+            <w:pPr>
+              <w:spacing w:line="240" w:lineRule="auto"/>
+              <w:jc w:val="center"/>
+            </w:pPr>
+            <w:r>
+              <w:t>Zadanie do zrobienia</w:t>
+            </w:r>
+          </w:p>
+        </w:tc>
+        <w:tc>
+          <w:tcPr>
+            <w:tcW w:w="2835" w:type="dxa"/>
+            <w:tcBorders>
+              <w:top w:val="single" w:sz="4" w:space="0" w:color="auto"/>
+              <w:left w:val="single" w:sz="4" w:space="0" w:color="auto"/>
+              <w:bottom w:val="single" w:sz="4" w:space="0" w:color="auto"/>
+              <w:right w:val="single" w:sz="4" w:space="0" w:color="auto"/>
+            </w:tcBorders>
+            <w:hideMark/>
+          </w:tcPr>
+          <w:p>
+            <w:pPr>
+              <w:spacing w:line="240" w:lineRule="auto"/>
+              <w:jc w:val="center"/>
+            </w:pPr>
+            <w:r>
+              <w:t>Wykonany</w:t>
+            </w:r>
+          </w:p>
+        </w:tc>
+        <w:tc>
+          <w:tcPr>
+            <w:tcW w:w="1993" w:type="dxa"/>
+            <w:tcBorders>
+              <w:top w:val="single" w:sz="4" w:space="0" w:color="auto"/>
+              <w:left w:val="single" w:sz="4" w:space="0" w:color="auto"/>
+              <w:bottom w:val="single" w:sz="4" w:space="0" w:color="auto"/>
+              <w:right w:val="single" w:sz="4" w:space="0" w:color="auto"/>
+            </w:tcBorders>
+            <w:hideMark/>
+          </w:tcPr>
+          <w:p>
+            <w:pPr>
+              <w:spacing w:line="240" w:lineRule="auto"/>
+              <w:jc w:val="center"/>
+            </w:pPr>
+            <w:r>
+              <w:t>Os. odpowiedzialna</w:t>
+            </w:r>
+          </w:p>
+        </w:tc>
+      </w:tr>
+      <w:tr>
+        <w:trPr>
+          <w:trHeight w:val="255"/>
+        </w:trPr>
+        <w:tc>
+          <w:tcPr>
+            <w:tcW w:w="554" w:type="dxa"/>
+            <w:tcBorders>
+              <w:top w:val="single" w:sz="4" w:space="0" w:color="auto"/>
+              <w:left w:val="single" w:sz="4" w:space="0" w:color="auto"/>
+              <w:bottom w:val="single" w:sz="4" w:space="0" w:color="auto"/>
+              <w:right w:val="single" w:sz="4" w:space="0" w:color="auto"/>
+            </w:tcBorders>
+            <w:hideMark/>
+          </w:tcPr>
+          <w:p>
+            <w:pPr>
+              <w:spacing w:line="240" w:lineRule="auto"/>
+              <w:jc w:val="center"/>
+            </w:pPr>
+            <w:r>
+              <w:t>1</w:t>
+            </w:r>
+          </w:p>
+        </w:tc>
+        <w:tc>
+          <w:tcPr>
+            <w:tcW w:w="4261" w:type="dxa"/>
+            <w:tcBorders>
+              <w:top w:val="single" w:sz="4" w:space="0" w:color="auto"/>
+              <w:left w:val="single" w:sz="4" w:space="0" w:color="auto"/>
+              <w:bottom w:val="single" w:sz="4" w:space="0" w:color="auto"/>
+              <w:right w:val="single" w:sz="4" w:space="0" w:color="auto"/>
+            </w:tcBorders>
+          </w:tcPr>
+          <w:p>
+            <w:pPr>
+              <w:spacing w:line="240" w:lineRule="auto"/>
+              <w:jc w:val="center"/>
+            </w:pPr>
+          </w:p>
+          <w:p>
+            <w:pPr>
+              <w:spacing w:line="240" w:lineRule="auto"/>
+              <w:jc w:val="center"/>
+            </w:pPr>
+            <w:r>
+              <w:t xml:space="preserve">Zapoznanie się z </w:t>
+            </w:r>
+            <w:proofErr w:type="spellStart"/>
+            <w:r>
+              <w:t>Celery</w:t>
+            </w:r>
+            <w:proofErr w:type="spellEnd"/>
+            <w:r>
+              <w:t xml:space="preserve">, </w:t>
+            </w:r>
+            <w:proofErr w:type="spellStart"/>
+            <w:r>
+              <w:t>Nextflow</w:t>
+            </w:r>
+            <w:proofErr w:type="spellEnd"/>
+          </w:p>
+          <w:p>
+            <w:pPr>
+              <w:spacing w:line="240" w:lineRule="auto"/>
+              <w:jc w:val="center"/>
+            </w:pPr>
+          </w:p>
+        </w:tc>
+        <w:tc>
+          <w:tcPr>
+            <w:tcW w:w="2835" w:type="dxa"/>
+            <w:tcBorders>
+              <w:top w:val="single" w:sz="4" w:space="0" w:color="auto"/>
+              <w:left w:val="single" w:sz="4" w:space="0" w:color="auto"/>
+              <w:bottom w:val="single" w:sz="4" w:space="0" w:color="auto"/>
+              <w:right w:val="single" w:sz="4" w:space="0" w:color="auto"/>
+            </w:tcBorders>
+          </w:tcPr>
+          <w:p>
+            <w:pPr>
+              <w:spacing w:line="240" w:lineRule="auto"/>
+              <w:jc w:val="center"/>
+            </w:pPr>
+          </w:p>
+        </w:tc>
+        <w:tc>
+          <w:tcPr>
+            <w:tcW w:w="1993" w:type="dxa"/>
+            <w:tcBorders>
+              <w:top w:val="single" w:sz="4" w:space="0" w:color="auto"/>
+              <w:left w:val="single" w:sz="4" w:space="0" w:color="auto"/>
+              <w:bottom w:val="single" w:sz="4" w:space="0" w:color="auto"/>
+              <w:right w:val="single" w:sz="4" w:space="0" w:color="auto"/>
+            </w:tcBorders>
+          </w:tcPr>
+          <w:p>
+            <w:pPr>
+              <w:spacing w:line="240" w:lineRule="auto"/>
+              <w:jc w:val="center"/>
+            </w:pPr>
+            <w:r>
+              <w:t>Wszyscy</w:t>
+            </w:r>
+          </w:p>
+        </w:tc>
+      </w:tr>
+      <w:tr>
+        <w:trPr>
+          <w:trHeight w:val="255"/>
+        </w:trPr>
+        <w:tc>
+          <w:tcPr>
+            <w:tcW w:w="554" w:type="dxa"/>
+            <w:tcBorders>
+              <w:top w:val="single" w:sz="4" w:space="0" w:color="auto"/>
+              <w:left w:val="single" w:sz="4" w:space="0" w:color="auto"/>
+              <w:bottom w:val="single" w:sz="4" w:space="0" w:color="auto"/>
+              <w:right w:val="single" w:sz="4" w:space="0" w:color="auto"/>
+            </w:tcBorders>
+            <w:hideMark/>
+          </w:tcPr>
+          <w:p>
+            <w:pPr>
+              <w:spacing w:line="240" w:lineRule="auto"/>
+              <w:jc w:val="center"/>
+            </w:pPr>
+            <w:r>
+              <w:t>2</w:t>
+            </w:r>
+          </w:p>
+        </w:tc>
+        <w:tc>
+          <w:tcPr>
+            <w:tcW w:w="4261" w:type="dxa"/>
+            <w:tcBorders>
+              <w:top w:val="single" w:sz="4" w:space="0" w:color="auto"/>
+              <w:left w:val="single" w:sz="4" w:space="0" w:color="auto"/>
+              <w:bottom w:val="single" w:sz="4" w:space="0" w:color="auto"/>
+              <w:right w:val="single" w:sz="4" w:space="0" w:color="auto"/>
+            </w:tcBorders>
+          </w:tcPr>
+          <w:p>
+            <w:pPr>
+              <w:spacing w:line="240" w:lineRule="auto"/>
+              <w:jc w:val="center"/>
+            </w:pPr>
+          </w:p>
+          <w:p>
+            <w:pPr>
+              <w:spacing w:line="240" w:lineRule="auto"/>
+              <w:jc w:val="center"/>
+            </w:pPr>
+            <w:r>
+              <w:t>Ustalenie struktury słownika</w:t>
+            </w:r>
+          </w:p>
+          <w:p>
+            <w:pPr>
+              <w:spacing w:line="240" w:lineRule="auto"/>
+              <w:jc w:val="center"/>
+            </w:pPr>
+          </w:p>
+        </w:tc>
+        <w:tc>
+          <w:tcPr>
+            <w:tcW w:w="2835" w:type="dxa"/>
+            <w:tcBorders>
+              <w:top w:val="single" w:sz="4" w:space="0" w:color="auto"/>
+              <w:left w:val="single" w:sz="4" w:space="0" w:color="auto"/>
+              <w:bottom w:val="single" w:sz="4" w:space="0" w:color="auto"/>
+              <w:right w:val="single" w:sz="4" w:space="0" w:color="auto"/>
+            </w:tcBorders>
+          </w:tcPr>
+          <w:p>
+            <w:pPr>
+              <w:spacing w:line="240" w:lineRule="auto"/>
+              <w:jc w:val="center"/>
+            </w:pPr>
+          </w:p>
+        </w:tc>
+        <w:tc>
+          <w:tcPr>
+            <w:tcW w:w="1993" w:type="dxa"/>
+            <w:tcBorders>
+              <w:top w:val="single" w:sz="4" w:space="0" w:color="auto"/>
+              <w:left w:val="single" w:sz="4" w:space="0" w:color="auto"/>
+              <w:bottom w:val="single" w:sz="4" w:space="0" w:color="auto"/>
+              <w:right w:val="single" w:sz="4" w:space="0" w:color="auto"/>
+            </w:tcBorders>
+          </w:tcPr>
+          <w:p>
+            <w:pPr>
+              <w:spacing w:line="240" w:lineRule="auto"/>
+              <w:jc w:val="center"/>
+            </w:pPr>
+            <w:r>
+              <w:t xml:space="preserve">Adam </w:t>
+            </w:r>
+            <w:proofErr w:type="spellStart"/>
+            <w:r>
+              <w:t>Polejczuk</w:t>
+            </w:r>
+            <w:proofErr w:type="spellEnd"/>
+          </w:p>
+        </w:tc>
+      </w:tr>
+      <w:tr>
+        <w:trPr>
+          <w:trHeight w:val="244"/>
+        </w:trPr>
+        <w:tc>
+          <w:tcPr>
+            <w:tcW w:w="554" w:type="dxa"/>
+            <w:tcBorders>
+              <w:top w:val="single" w:sz="4" w:space="0" w:color="auto"/>
+              <w:left w:val="single" w:sz="4" w:space="0" w:color="auto"/>
+              <w:bottom w:val="single" w:sz="4" w:space="0" w:color="auto"/>
+              <w:right w:val="single" w:sz="4" w:space="0" w:color="auto"/>
+            </w:tcBorders>
+            <w:hideMark/>
+          </w:tcPr>
+          <w:p>
+            <w:pPr>
+              <w:spacing w:line="240" w:lineRule="auto"/>
+              <w:jc w:val="center"/>
+            </w:pPr>
+            <w:r>
+              <w:t>3</w:t>
+            </w:r>
+          </w:p>
+        </w:tc>
+        <w:tc>
+          <w:tcPr>
+            <w:tcW w:w="4261" w:type="dxa"/>
+            <w:tcBorders>
+              <w:top w:val="single" w:sz="4" w:space="0" w:color="auto"/>
+              <w:left w:val="single" w:sz="4" w:space="0" w:color="auto"/>
+              <w:bottom w:val="single" w:sz="4" w:space="0" w:color="auto"/>
+              <w:right w:val="single" w:sz="4" w:space="0" w:color="auto"/>
+            </w:tcBorders>
+          </w:tcPr>
+          <w:p>
+            <w:pPr>
+              <w:spacing w:line="240" w:lineRule="auto"/>
+              <w:jc w:val="center"/>
+            </w:pPr>
+          </w:p>
+          <w:p>
+            <w:pPr>
+              <w:spacing w:line="240" w:lineRule="auto"/>
+              <w:jc w:val="center"/>
+            </w:pPr>
+            <w:r>
+              <w:t>Poprawki do modeli</w:t>
+            </w:r>
+          </w:p>
+          <w:p>
+            <w:pPr>
+              <w:spacing w:line="240" w:lineRule="auto"/>
+            </w:pPr>
+          </w:p>
+        </w:tc>
+        <w:tc>
+          <w:tcPr>
+            <w:tcW w:w="2835" w:type="dxa"/>
+            <w:tcBorders>
+              <w:top w:val="single" w:sz="4" w:space="0" w:color="auto"/>
+              <w:left w:val="single" w:sz="4" w:space="0" w:color="auto"/>
+              <w:bottom w:val="single" w:sz="4" w:space="0" w:color="auto"/>
+              <w:right w:val="single" w:sz="4" w:space="0" w:color="auto"/>
+            </w:tcBorders>
+          </w:tcPr>
+          <w:p>
+            <w:pPr>
+              <w:spacing w:line="240" w:lineRule="auto"/>
+              <w:jc w:val="center"/>
+            </w:pPr>
+          </w:p>
+        </w:tc>
+        <w:tc>
+          <w:tcPr>
+            <w:tcW w:w="1993" w:type="dxa"/>
+            <w:tcBorders>
+              <w:top w:val="single" w:sz="4" w:space="0" w:color="auto"/>
+              <w:left w:val="single" w:sz="4" w:space="0" w:color="auto"/>
+              <w:bottom w:val="single" w:sz="4" w:space="0" w:color="auto"/>
+              <w:right w:val="single" w:sz="4" w:space="0" w:color="auto"/>
+            </w:tcBorders>
+          </w:tcPr>
+          <w:p>
+            <w:pPr>
+              <w:spacing w:line="240" w:lineRule="auto"/>
+              <w:jc w:val="center"/>
+            </w:pPr>
+            <w:proofErr w:type="spellStart"/>
+            <w:r>
+              <w:t>Samluk</w:t>
+            </w:r>
+            <w:proofErr w:type="spellEnd"/>
+            <w:r>
+              <w:t xml:space="preserve"> Mateusz</w:t>
+            </w:r>
+          </w:p>
+        </w:tc>
+      </w:tr>
+      <w:tr>
+        <w:trPr>
+          <w:trHeight w:val="255"/>
+        </w:trPr>
+        <w:tc>
+          <w:tcPr>
+            <w:tcW w:w="554" w:type="dxa"/>
+            <w:tcBorders>
+              <w:top w:val="single" w:sz="4" w:space="0" w:color="auto"/>
+              <w:left w:val="single" w:sz="4" w:space="0" w:color="auto"/>
+              <w:bottom w:val="single" w:sz="4" w:space="0" w:color="auto"/>
+              <w:right w:val="single" w:sz="4" w:space="0" w:color="auto"/>
+            </w:tcBorders>
+          </w:tcPr>
+          <w:p>
+            <w:pPr>
+              <w:spacing w:line="240" w:lineRule="auto"/>
+              <w:jc w:val="center"/>
+            </w:pPr>
+            <w:r>
+              <w:t>4</w:t>
+            </w:r>
+          </w:p>
+        </w:tc>
+        <w:tc>
+          <w:tcPr>
+            <w:tcW w:w="4261" w:type="dxa"/>
+            <w:tcBorders>
+              <w:top w:val="single" w:sz="4" w:space="0" w:color="auto"/>
+              <w:left w:val="single" w:sz="4" w:space="0" w:color="auto"/>
+              <w:bottom w:val="single" w:sz="4" w:space="0" w:color="auto"/>
+              <w:right w:val="single" w:sz="4" w:space="0" w:color="auto"/>
+            </w:tcBorders>
+          </w:tcPr>
+          <w:p>
+            <w:pPr>
+              <w:spacing w:line="240" w:lineRule="auto"/>
+              <w:jc w:val="center"/>
+            </w:pPr>
+          </w:p>
+          <w:p>
+            <w:pPr>
+              <w:spacing w:line="240" w:lineRule="auto"/>
+              <w:jc w:val="center"/>
+            </w:pPr>
+            <w:r>
+              <w:t>Poprawki do diagramu bazy danych</w:t>
+            </w:r>
+          </w:p>
+          <w:p>
+            <w:pPr>
+              <w:spacing w:line="240" w:lineRule="auto"/>
+              <w:jc w:val="center"/>
+            </w:pPr>
+          </w:p>
+        </w:tc>
+        <w:tc>
+          <w:tcPr>
+            <w:tcW w:w="2835" w:type="dxa"/>
+            <w:tcBorders>
+              <w:top w:val="single" w:sz="4" w:space="0" w:color="auto"/>
+              <w:left w:val="single" w:sz="4" w:space="0" w:color="auto"/>
+              <w:bottom w:val="single" w:sz="4" w:space="0" w:color="auto"/>
+              <w:right w:val="single" w:sz="4" w:space="0" w:color="auto"/>
+            </w:tcBorders>
+          </w:tcPr>
+          <w:p>
+            <w:pPr>
+              <w:spacing w:line="240" w:lineRule="auto"/>
+              <w:jc w:val="center"/>
+            </w:pPr>
+          </w:p>
+        </w:tc>
+        <w:tc>
+          <w:tcPr>
+            <w:tcW w:w="1993" w:type="dxa"/>
+            <w:tcBorders>
+              <w:top w:val="single" w:sz="4" w:space="0" w:color="auto"/>
+              <w:left w:val="single" w:sz="4" w:space="0" w:color="auto"/>
+              <w:bottom w:val="single" w:sz="4" w:space="0" w:color="auto"/>
+              <w:right w:val="single" w:sz="4" w:space="0" w:color="auto"/>
+            </w:tcBorders>
+          </w:tcPr>
+          <w:p>
+            <w:pPr>
+              <w:spacing w:line="240" w:lineRule="auto"/>
+              <w:jc w:val="center"/>
+            </w:pPr>
+            <w:r>
+              <w:t>Kiełczewski Krzysztof</w:t>
+            </w:r>
+          </w:p>
+        </w:tc>
+      </w:tr>
+    </w:tbl>
+    <w:p/>
+    <w:p/>
     <w:sectPr>
-      <w:pgSz w:w="11906" w:h="16838" w:orient="portrait"/>
+      <w:pgSz w:w="11906" w:h="16838"/>
       <w:pgMar w:top="1417" w:right="1417" w:bottom="1417" w:left="1417" w:header="708" w:footer="708" w:gutter="0"/>
       <w:cols w:space="708"/>
       <w:docGrid w:linePitch="360"/>
@@ -3363,11 +4504,11 @@
 </file>
 
 <file path=word/styles.xml><?xml version="1.0" encoding="utf-8"?>
-<w:styles xmlns:mc="http://schemas.openxmlformats.org/markup-compatibility/2006" xmlns:r="http://schemas.openxmlformats.org/officeDocument/2006/relationships" xmlns:w="http://schemas.openxmlformats.org/wordprocessingml/2006/main" xmlns:w14="http://schemas.microsoft.com/office/word/2010/wordml" xmlns:w15="http://schemas.microsoft.com/office/word/2012/wordml" xmlns:w16se="http://schemas.microsoft.com/office/word/2015/wordml/symex" mc:Ignorable="w14 w15 w16se">
+<w:styles xmlns:mc="http://schemas.openxmlformats.org/markup-compatibility/2006" xmlns:r="http://schemas.openxmlformats.org/officeDocument/2006/relationships" xmlns:w="http://schemas.openxmlformats.org/wordprocessingml/2006/main" xmlns:w14="http://schemas.microsoft.com/office/word/2010/wordml" xmlns:w15="http://schemas.microsoft.com/office/word/2012/wordml" xmlns:w16cex="http://schemas.microsoft.com/office/word/2018/wordml/cex" xmlns:w16cid="http://schemas.microsoft.com/office/word/2016/wordml/cid" xmlns:w16="http://schemas.microsoft.com/office/word/2018/wordml" xmlns:w16se="http://schemas.microsoft.com/office/word/2015/wordml/symex" mc:Ignorable="w14 w15 w16se w16cid w16 w16cex">
   <w:docDefaults>
     <w:rPrDefault>
       <w:rPr>
-        <w:rFonts w:asciiTheme="minorHAnsi" w:hAnsiTheme="minorHAnsi" w:eastAsiaTheme="minorHAnsi" w:cstheme="minorBidi"/>
+        <w:rFonts w:asciiTheme="minorHAnsi" w:eastAsiaTheme="minorHAnsi" w:hAnsiTheme="minorHAnsi" w:cstheme="minorBidi"/>
         <w:sz w:val="22"/>
         <w:szCs w:val="22"/>
         <w:lang w:val="pl-PL" w:eastAsia="en-US" w:bidi="ar-SA"/>
@@ -3379,17 +4520,17 @@
       </w:pPr>
     </w:pPrDefault>
   </w:docDefaults>
-  <w:latentStyles w:defLockedState="0" w:defUIPriority="99" w:defSemiHidden="0" w:defUnhideWhenUsed="0" w:defQFormat="0" w:count="371">
+  <w:latentStyles w:defLockedState="0" w:defUIPriority="99" w:defSemiHidden="0" w:defUnhideWhenUsed="0" w:defQFormat="0" w:count="376">
     <w:lsdException w:name="Normal" w:uiPriority="0" w:qFormat="1"/>
     <w:lsdException w:name="heading 1" w:uiPriority="9" w:qFormat="1"/>
-    <w:lsdException w:name="heading 2" w:uiPriority="9" w:semiHidden="1" w:unhideWhenUsed="1" w:qFormat="1"/>
-    <w:lsdException w:name="heading 3" w:uiPriority="9" w:semiHidden="1" w:unhideWhenUsed="1" w:qFormat="1"/>
-    <w:lsdException w:name="heading 4" w:uiPriority="9" w:semiHidden="1" w:unhideWhenUsed="1" w:qFormat="1"/>
-    <w:lsdException w:name="heading 5" w:uiPriority="9" w:semiHidden="1" w:unhideWhenUsed="1" w:qFormat="1"/>
-    <w:lsdException w:name="heading 6" w:uiPriority="9" w:semiHidden="1" w:unhideWhenUsed="1" w:qFormat="1"/>
-    <w:lsdException w:name="heading 7" w:uiPriority="9" w:semiHidden="1" w:unhideWhenUsed="1" w:qFormat="1"/>
-    <w:lsdException w:name="heading 8" w:uiPriority="9" w:semiHidden="1" w:unhideWhenUsed="1" w:qFormat="1"/>
-    <w:lsdException w:name="heading 9" w:uiPriority="9" w:semiHidden="1" w:unhideWhenUsed="1" w:qFormat="1"/>
+    <w:lsdException w:name="heading 2" w:semiHidden="1" w:uiPriority="9" w:unhideWhenUsed="1" w:qFormat="1"/>
+    <w:lsdException w:name="heading 3" w:semiHidden="1" w:uiPriority="9" w:unhideWhenUsed="1" w:qFormat="1"/>
+    <w:lsdException w:name="heading 4" w:semiHidden="1" w:uiPriority="9" w:unhideWhenUsed="1" w:qFormat="1"/>
+    <w:lsdException w:name="heading 5" w:semiHidden="1" w:uiPriority="9" w:unhideWhenUsed="1" w:qFormat="1"/>
+    <w:lsdException w:name="heading 6" w:semiHidden="1" w:uiPriority="9" w:unhideWhenUsed="1" w:qFormat="1"/>
+    <w:lsdException w:name="heading 7" w:semiHidden="1" w:uiPriority="9" w:unhideWhenUsed="1" w:qFormat="1"/>
+    <w:lsdException w:name="heading 8" w:semiHidden="1" w:uiPriority="9" w:unhideWhenUsed="1" w:qFormat="1"/>
+    <w:lsdException w:name="heading 9" w:semiHidden="1" w:uiPriority="9" w:unhideWhenUsed="1" w:qFormat="1"/>
     <w:lsdException w:name="index 1" w:semiHidden="1" w:unhideWhenUsed="1"/>
     <w:lsdException w:name="index 2" w:semiHidden="1" w:unhideWhenUsed="1"/>
     <w:lsdException w:name="index 3" w:semiHidden="1" w:unhideWhenUsed="1"/>
@@ -3399,22 +4540,22 @@
     <w:lsdException w:name="index 7" w:semiHidden="1" w:unhideWhenUsed="1"/>
     <w:lsdException w:name="index 8" w:semiHidden="1" w:unhideWhenUsed="1"/>
     <w:lsdException w:name="index 9" w:semiHidden="1" w:unhideWhenUsed="1"/>
-    <w:lsdException w:name="toc 1" w:uiPriority="39" w:semiHidden="1" w:unhideWhenUsed="1"/>
-    <w:lsdException w:name="toc 2" w:uiPriority="39" w:semiHidden="1" w:unhideWhenUsed="1"/>
-    <w:lsdException w:name="toc 3" w:uiPriority="39" w:semiHidden="1" w:unhideWhenUsed="1"/>
-    <w:lsdException w:name="toc 4" w:uiPriority="39" w:semiHidden="1" w:unhideWhenUsed="1"/>
-    <w:lsdException w:name="toc 5" w:uiPriority="39" w:semiHidden="1" w:unhideWhenUsed="1"/>
-    <w:lsdException w:name="toc 6" w:uiPriority="39" w:semiHidden="1" w:unhideWhenUsed="1"/>
-    <w:lsdException w:name="toc 7" w:uiPriority="39" w:semiHidden="1" w:unhideWhenUsed="1"/>
-    <w:lsdException w:name="toc 8" w:uiPriority="39" w:semiHidden="1" w:unhideWhenUsed="1"/>
-    <w:lsdException w:name="toc 9" w:uiPriority="39" w:semiHidden="1" w:unhideWhenUsed="1"/>
+    <w:lsdException w:name="toc 1" w:semiHidden="1" w:uiPriority="39" w:unhideWhenUsed="1"/>
+    <w:lsdException w:name="toc 2" w:semiHidden="1" w:uiPriority="39" w:unhideWhenUsed="1"/>
+    <w:lsdException w:name="toc 3" w:semiHidden="1" w:uiPriority="39" w:unhideWhenUsed="1"/>
+    <w:lsdException w:name="toc 4" w:semiHidden="1" w:uiPriority="39" w:unhideWhenUsed="1"/>
+    <w:lsdException w:name="toc 5" w:semiHidden="1" w:uiPriority="39" w:unhideWhenUsed="1"/>
+    <w:lsdException w:name="toc 6" w:semiHidden="1" w:uiPriority="39" w:unhideWhenUsed="1"/>
+    <w:lsdException w:name="toc 7" w:semiHidden="1" w:uiPriority="39" w:unhideWhenUsed="1"/>
+    <w:lsdException w:name="toc 8" w:semiHidden="1" w:uiPriority="39" w:unhideWhenUsed="1"/>
+    <w:lsdException w:name="toc 9" w:semiHidden="1" w:uiPriority="39" w:unhideWhenUsed="1"/>
     <w:lsdException w:name="Normal Indent" w:semiHidden="1" w:unhideWhenUsed="1"/>
     <w:lsdException w:name="footnote text" w:semiHidden="1" w:unhideWhenUsed="1"/>
     <w:lsdException w:name="annotation text" w:semiHidden="1" w:unhideWhenUsed="1"/>
     <w:lsdException w:name="header" w:semiHidden="1" w:unhideWhenUsed="1"/>
     <w:lsdException w:name="footer" w:semiHidden="1" w:unhideWhenUsed="1"/>
     <w:lsdException w:name="index heading" w:semiHidden="1" w:unhideWhenUsed="1"/>
-    <w:lsdException w:name="caption" w:uiPriority="35" w:semiHidden="1" w:unhideWhenUsed="1" w:qFormat="1"/>
+    <w:lsdException w:name="caption" w:semiHidden="1" w:uiPriority="35" w:unhideWhenUsed="1" w:qFormat="1"/>
     <w:lsdException w:name="table of figures" w:semiHidden="1" w:unhideWhenUsed="1"/>
     <w:lsdException w:name="envelope address" w:semiHidden="1" w:unhideWhenUsed="1"/>
     <w:lsdException w:name="envelope return" w:semiHidden="1" w:unhideWhenUsed="1"/>
@@ -3445,7 +4586,7 @@
     <w:lsdException w:name="Title" w:uiPriority="10" w:qFormat="1"/>
     <w:lsdException w:name="Closing" w:semiHidden="1" w:unhideWhenUsed="1"/>
     <w:lsdException w:name="Signature" w:semiHidden="1" w:unhideWhenUsed="1"/>
-    <w:lsdException w:name="Default Paragraph Font" w:uiPriority="1" w:semiHidden="1" w:unhideWhenUsed="1"/>
+    <w:lsdException w:name="Default Paragraph Font" w:semiHidden="1" w:uiPriority="1" w:unhideWhenUsed="1"/>
     <w:lsdException w:name="Body Text" w:semiHidden="1" w:unhideWhenUsed="1"/>
     <w:lsdException w:name="Body Text Indent" w:semiHidden="1" w:unhideWhenUsed="1"/>
     <w:lsdException w:name="List Continue" w:semiHidden="1" w:unhideWhenUsed="1"/>
@@ -3485,7 +4626,6 @@
     <w:lsdException w:name="HTML Sample" w:semiHidden="1" w:unhideWhenUsed="1"/>
     <w:lsdException w:name="HTML Typewriter" w:semiHidden="1" w:unhideWhenUsed="1"/>
     <w:lsdException w:name="HTML Variable" w:semiHidden="1" w:unhideWhenUsed="1"/>
-    <w:lsdException w:name="Normal Table" w:semiHidden="1" w:unhideWhenUsed="1"/>
     <w:lsdException w:name="annotation subject" w:semiHidden="1" w:unhideWhenUsed="1"/>
     <w:lsdException w:name="No List" w:semiHidden="1" w:unhideWhenUsed="1"/>
     <w:lsdException w:name="Outline List 1" w:semiHidden="1" w:unhideWhenUsed="1"/>
@@ -3528,11 +4668,8 @@
     <w:lsdException w:name="Table Contemporary" w:semiHidden="1" w:unhideWhenUsed="1"/>
     <w:lsdException w:name="Table Elegant" w:semiHidden="1" w:unhideWhenUsed="1"/>
     <w:lsdException w:name="Table Professional" w:semiHidden="1" w:unhideWhenUsed="1"/>
-    <w:lsdException w:name="Table Subtle 1" w:semiHidden="1" w:unhideWhenUsed="1"/>
     <w:lsdException w:name="Table Subtle 2" w:semiHidden="1" w:unhideWhenUsed="1"/>
     <w:lsdException w:name="Table Web 1" w:semiHidden="1" w:unhideWhenUsed="1"/>
-    <w:lsdException w:name="Table Web 2" w:semiHidden="1" w:unhideWhenUsed="1"/>
-    <w:lsdException w:name="Table Web 3" w:semiHidden="1" w:unhideWhenUsed="1"/>
     <w:lsdException w:name="Balloon Text" w:semiHidden="1" w:unhideWhenUsed="1"/>
     <w:lsdException w:name="Table Grid" w:uiPriority="39"/>
     <w:lsdException w:name="Table Theme" w:semiHidden="1" w:unhideWhenUsed="1"/>
@@ -3645,8 +4782,8 @@
     <w:lsdException w:name="Subtle Reference" w:uiPriority="31" w:qFormat="1"/>
     <w:lsdException w:name="Intense Reference" w:uiPriority="32" w:qFormat="1"/>
     <w:lsdException w:name="Book Title" w:uiPriority="33" w:qFormat="1"/>
-    <w:lsdException w:name="Bibliography" w:uiPriority="37" w:semiHidden="1" w:unhideWhenUsed="1"/>
-    <w:lsdException w:name="TOC Heading" w:uiPriority="39" w:semiHidden="1" w:unhideWhenUsed="1" w:qFormat="1"/>
+    <w:lsdException w:name="Bibliography" w:semiHidden="1" w:uiPriority="37" w:unhideWhenUsed="1"/>
+    <w:lsdException w:name="TOC Heading" w:semiHidden="1" w:uiPriority="39" w:unhideWhenUsed="1" w:qFormat="1"/>
     <w:lsdException w:name="Plain Table 1" w:uiPriority="41"/>
     <w:lsdException w:name="Plain Table 2" w:uiPriority="42"/>
     <w:lsdException w:name="Plain Table 3" w:uiPriority="43"/>
@@ -3751,8 +4888,13 @@
     <w:lsdException w:name="List Table 5 Dark Accent 6" w:uiPriority="50"/>
     <w:lsdException w:name="List Table 6 Colorful Accent 6" w:uiPriority="51"/>
     <w:lsdException w:name="List Table 7 Colorful Accent 6" w:uiPriority="52"/>
+    <w:lsdException w:name="Mention" w:semiHidden="1" w:unhideWhenUsed="1"/>
+    <w:lsdException w:name="Smart Hyperlink" w:semiHidden="1" w:unhideWhenUsed="1"/>
+    <w:lsdException w:name="Hashtag" w:semiHidden="1" w:unhideWhenUsed="1"/>
+    <w:lsdException w:name="Unresolved Mention" w:semiHidden="1" w:unhideWhenUsed="1"/>
+    <w:lsdException w:name="Smart Link" w:semiHidden="1" w:unhideWhenUsed="1"/>
   </w:latentStyles>
-  <w:style w:type="paragraph" w:styleId="Normalny" w:default="1">
+  <w:style w:type="paragraph" w:default="1" w:styleId="Normalny">
     <w:name w:val="Normal"/>
     <w:qFormat/>
     <w:rsid w:val="00D720E3"/>
@@ -3760,13 +4902,13 @@
       <w:spacing w:line="256" w:lineRule="auto"/>
     </w:pPr>
   </w:style>
-  <w:style w:type="character" w:styleId="Domylnaczcionkaakapitu" w:default="1">
+  <w:style w:type="character" w:default="1" w:styleId="Domylnaczcionkaakapitu">
     <w:name w:val="Default Paragraph Font"/>
     <w:uiPriority w:val="1"/>
     <w:semiHidden/>
     <w:unhideWhenUsed/>
   </w:style>
-  <w:style w:type="table" w:styleId="Standardowy" w:default="1">
+  <w:style w:type="table" w:default="1" w:styleId="Standardowy">
     <w:name w:val="Normal Table"/>
     <w:uiPriority w:val="99"/>
     <w:semiHidden/>
@@ -3781,7 +4923,7 @@
       </w:tblCellMar>
     </w:tblPr>
   </w:style>
-  <w:style w:type="numbering" w:styleId="Bezlisty" w:default="1">
+  <w:style w:type="numbering" w:default="1" w:styleId="Bezlisty">
     <w:name w:val="No List"/>
     <w:uiPriority w:val="99"/>
     <w:semiHidden/>
@@ -3798,12 +4940,12 @@
     <w:tblPr>
       <w:tblInd w:w="0" w:type="nil"/>
       <w:tblBorders>
-        <w:top w:val="single" w:color="auto" w:sz="4" w:space="0"/>
-        <w:left w:val="single" w:color="auto" w:sz="4" w:space="0"/>
-        <w:bottom w:val="single" w:color="auto" w:sz="4" w:space="0"/>
-        <w:right w:val="single" w:color="auto" w:sz="4" w:space="0"/>
-        <w:insideH w:val="single" w:color="auto" w:sz="4" w:space="0"/>
-        <w:insideV w:val="single" w:color="auto" w:sz="4" w:space="0"/>
+        <w:top w:val="single" w:sz="4" w:space="0" w:color="auto"/>
+        <w:left w:val="single" w:sz="4" w:space="0" w:color="auto"/>
+        <w:bottom w:val="single" w:sz="4" w:space="0" w:color="auto"/>
+        <w:right w:val="single" w:sz="4" w:space="0" w:color="auto"/>
+        <w:insideH w:val="single" w:sz="4" w:space="0" w:color="auto"/>
+        <w:insideV w:val="single" w:sz="4" w:space="0" w:color="auto"/>
       </w:tblBorders>
     </w:tblPr>
   </w:style>

</xml_diff>

<commit_message>
Documentation for week 5
</commit_message>
<xml_diff>
--- a/Plany_pracy.docx
+++ b/Plany_pracy.docx
@@ -1,6 +1,6 @@
 
 <file path=word/document.xml><?xml version="1.0" encoding="utf-8"?>
-<w:document xmlns:wpc="http://schemas.microsoft.com/office/word/2010/wordprocessingCanvas" xmlns:cx="http://schemas.microsoft.com/office/drawing/2014/chartex" xmlns:cx1="http://schemas.microsoft.com/office/drawing/2015/9/8/chartex" xmlns:mc="http://schemas.openxmlformats.org/markup-compatibility/2006" xmlns:o="urn:schemas-microsoft-com:office:office" xmlns:r="http://schemas.openxmlformats.org/officeDocument/2006/relationships" xmlns:m="http://schemas.openxmlformats.org/officeDocument/2006/math" xmlns:v="urn:schemas-microsoft-com:vml" xmlns:wp14="http://schemas.microsoft.com/office/word/2010/wordprocessingDrawing" xmlns:wp="http://schemas.openxmlformats.org/drawingml/2006/wordprocessingDrawing" xmlns:w10="urn:schemas-microsoft-com:office:word" xmlns:w="http://schemas.openxmlformats.org/wordprocessingml/2006/main" xmlns:w14="http://schemas.microsoft.com/office/word/2010/wordml" xmlns:w15="http://schemas.microsoft.com/office/word/2012/wordml" xmlns:w16se="http://schemas.microsoft.com/office/word/2015/wordml/symex" xmlns:wpg="http://schemas.microsoft.com/office/word/2010/wordprocessingGroup" xmlns:wpi="http://schemas.microsoft.com/office/word/2010/wordprocessingInk" xmlns:wne="http://schemas.microsoft.com/office/word/2006/wordml" xmlns:wps="http://schemas.microsoft.com/office/word/2010/wordprocessingShape" mc:Ignorable="w14 w15 w16se wp14">
+<w:document xmlns:wpc="http://schemas.microsoft.com/office/word/2010/wordprocessingCanvas" xmlns:cx="http://schemas.microsoft.com/office/drawing/2014/chartex" xmlns:cx1="http://schemas.microsoft.com/office/drawing/2015/9/8/chartex" xmlns:cx2="http://schemas.microsoft.com/office/drawing/2015/10/21/chartex" xmlns:cx3="http://schemas.microsoft.com/office/drawing/2016/5/9/chartex" xmlns:cx4="http://schemas.microsoft.com/office/drawing/2016/5/10/chartex" xmlns:cx5="http://schemas.microsoft.com/office/drawing/2016/5/11/chartex" xmlns:cx6="http://schemas.microsoft.com/office/drawing/2016/5/12/chartex" xmlns:cx7="http://schemas.microsoft.com/office/drawing/2016/5/13/chartex" xmlns:cx8="http://schemas.microsoft.com/office/drawing/2016/5/14/chartex" xmlns:mc="http://schemas.openxmlformats.org/markup-compatibility/2006" xmlns:aink="http://schemas.microsoft.com/office/drawing/2016/ink" xmlns:am3d="http://schemas.microsoft.com/office/drawing/2017/model3d" xmlns:o="urn:schemas-microsoft-com:office:office" xmlns:r="http://schemas.openxmlformats.org/officeDocument/2006/relationships" xmlns:m="http://schemas.openxmlformats.org/officeDocument/2006/math" xmlns:v="urn:schemas-microsoft-com:vml" xmlns:wp14="http://schemas.microsoft.com/office/word/2010/wordprocessingDrawing" xmlns:wp="http://schemas.openxmlformats.org/drawingml/2006/wordprocessingDrawing" xmlns:w10="urn:schemas-microsoft-com:office:word" xmlns:w="http://schemas.openxmlformats.org/wordprocessingml/2006/main" xmlns:w14="http://schemas.microsoft.com/office/word/2010/wordml" xmlns:w15="http://schemas.microsoft.com/office/word/2012/wordml" xmlns:w16cex="http://schemas.microsoft.com/office/word/2018/wordml/cex" xmlns:w16cid="http://schemas.microsoft.com/office/word/2016/wordml/cid" xmlns:w16="http://schemas.microsoft.com/office/word/2018/wordml" xmlns:w16se="http://schemas.microsoft.com/office/word/2015/wordml/symex" xmlns:wpg="http://schemas.microsoft.com/office/word/2010/wordprocessingGroup" xmlns:wpi="http://schemas.microsoft.com/office/word/2010/wordprocessingInk" xmlns:wne="http://schemas.microsoft.com/office/word/2006/wordml" xmlns:wps="http://schemas.microsoft.com/office/word/2010/wordprocessingShape" mc:Ignorable="w14 w15 w16se w16cid w16 w16cex wp14">
   <w:body>
     <w:p/>
     <w:tbl>
@@ -2711,8 +2711,6 @@
             </w:r>
           </w:p>
         </w:tc>
-        <w:bookmarkStart w:id="0" w:name="_GoBack"/>
-        <w:bookmarkEnd w:id="0"/>
       </w:tr>
       <w:tr>
         <w:trPr>
@@ -4461,6 +4459,881 @@
     </w:tbl>
     <w:p/>
     <w:p/>
+    <w:p/>
+    <w:p/>
+    <w:p/>
+    <w:p/>
+    <w:p/>
+    <w:p/>
+    <w:p/>
+    <w:p/>
+    <w:p/>
+    <w:p/>
+    <w:p>
+      <w:pPr>
+        <w:jc w:val="center"/>
+        <w:rPr>
+          <w:b/>
+          <w:sz w:val="24"/>
+        </w:rPr>
+      </w:pPr>
+      <w:r>
+        <w:rPr>
+          <w:b/>
+          <w:sz w:val="24"/>
+        </w:rPr>
+        <w:lastRenderedPageBreak/>
+        <w:t>Tygodniowy plan działań – TYDZIEŃ 4   (22/10/2020)</w:t>
+      </w:r>
+    </w:p>
+    <w:tbl>
+      <w:tblPr>
+        <w:tblStyle w:val="Tabela-Siatka"/>
+        <w:tblW w:w="9643" w:type="dxa"/>
+        <w:tblInd w:w="0" w:type="dxa"/>
+        <w:tblLook w:val="04A0" w:firstRow="1" w:lastRow="0" w:firstColumn="1" w:lastColumn="0" w:noHBand="0" w:noVBand="1"/>
+      </w:tblPr>
+      <w:tblGrid>
+        <w:gridCol w:w="554"/>
+        <w:gridCol w:w="4261"/>
+        <w:gridCol w:w="2835"/>
+        <w:gridCol w:w="1993"/>
+      </w:tblGrid>
+      <w:tr>
+        <w:trPr>
+          <w:trHeight w:val="392"/>
+        </w:trPr>
+        <w:tc>
+          <w:tcPr>
+            <w:tcW w:w="554" w:type="dxa"/>
+            <w:tcBorders>
+              <w:top w:val="single" w:sz="4" w:space="0" w:color="auto"/>
+              <w:left w:val="single" w:sz="4" w:space="0" w:color="auto"/>
+              <w:bottom w:val="single" w:sz="4" w:space="0" w:color="auto"/>
+              <w:right w:val="single" w:sz="4" w:space="0" w:color="auto"/>
+            </w:tcBorders>
+            <w:hideMark/>
+          </w:tcPr>
+          <w:p>
+            <w:pPr>
+              <w:spacing w:line="240" w:lineRule="auto"/>
+              <w:jc w:val="center"/>
+            </w:pPr>
+            <w:proofErr w:type="spellStart"/>
+            <w:r>
+              <w:t>lp</w:t>
+            </w:r>
+            <w:proofErr w:type="spellEnd"/>
+          </w:p>
+        </w:tc>
+        <w:tc>
+          <w:tcPr>
+            <w:tcW w:w="4261" w:type="dxa"/>
+            <w:tcBorders>
+              <w:top w:val="single" w:sz="4" w:space="0" w:color="auto"/>
+              <w:left w:val="single" w:sz="4" w:space="0" w:color="auto"/>
+              <w:bottom w:val="single" w:sz="4" w:space="0" w:color="auto"/>
+              <w:right w:val="single" w:sz="4" w:space="0" w:color="auto"/>
+            </w:tcBorders>
+            <w:hideMark/>
+          </w:tcPr>
+          <w:p>
+            <w:pPr>
+              <w:spacing w:line="240" w:lineRule="auto"/>
+              <w:jc w:val="center"/>
+            </w:pPr>
+            <w:r>
+              <w:t>Zadanie do zrobienia</w:t>
+            </w:r>
+          </w:p>
+        </w:tc>
+        <w:tc>
+          <w:tcPr>
+            <w:tcW w:w="2835" w:type="dxa"/>
+            <w:tcBorders>
+              <w:top w:val="single" w:sz="4" w:space="0" w:color="auto"/>
+              <w:left w:val="single" w:sz="4" w:space="0" w:color="auto"/>
+              <w:bottom w:val="single" w:sz="4" w:space="0" w:color="auto"/>
+              <w:right w:val="single" w:sz="4" w:space="0" w:color="auto"/>
+            </w:tcBorders>
+            <w:hideMark/>
+          </w:tcPr>
+          <w:p>
+            <w:pPr>
+              <w:spacing w:line="240" w:lineRule="auto"/>
+              <w:jc w:val="center"/>
+            </w:pPr>
+            <w:r>
+              <w:t>Uwagi</w:t>
+            </w:r>
+          </w:p>
+        </w:tc>
+        <w:tc>
+          <w:tcPr>
+            <w:tcW w:w="1993" w:type="dxa"/>
+            <w:tcBorders>
+              <w:top w:val="single" w:sz="4" w:space="0" w:color="auto"/>
+              <w:left w:val="single" w:sz="4" w:space="0" w:color="auto"/>
+              <w:bottom w:val="single" w:sz="4" w:space="0" w:color="auto"/>
+              <w:right w:val="single" w:sz="4" w:space="0" w:color="auto"/>
+            </w:tcBorders>
+            <w:hideMark/>
+          </w:tcPr>
+          <w:p>
+            <w:pPr>
+              <w:spacing w:line="240" w:lineRule="auto"/>
+              <w:jc w:val="center"/>
+            </w:pPr>
+            <w:r>
+              <w:t>Os. odpowiedzialna</w:t>
+            </w:r>
+          </w:p>
+        </w:tc>
+      </w:tr>
+      <w:tr>
+        <w:trPr>
+          <w:trHeight w:val="255"/>
+        </w:trPr>
+        <w:tc>
+          <w:tcPr>
+            <w:tcW w:w="554" w:type="dxa"/>
+            <w:tcBorders>
+              <w:top w:val="single" w:sz="4" w:space="0" w:color="auto"/>
+              <w:left w:val="single" w:sz="4" w:space="0" w:color="auto"/>
+              <w:bottom w:val="single" w:sz="4" w:space="0" w:color="auto"/>
+              <w:right w:val="single" w:sz="4" w:space="0" w:color="auto"/>
+            </w:tcBorders>
+            <w:hideMark/>
+          </w:tcPr>
+          <w:p>
+            <w:pPr>
+              <w:spacing w:line="240" w:lineRule="auto"/>
+              <w:jc w:val="center"/>
+            </w:pPr>
+            <w:r>
+              <w:t>1</w:t>
+            </w:r>
+          </w:p>
+        </w:tc>
+        <w:tc>
+          <w:tcPr>
+            <w:tcW w:w="4261" w:type="dxa"/>
+            <w:tcBorders>
+              <w:top w:val="single" w:sz="4" w:space="0" w:color="auto"/>
+              <w:left w:val="single" w:sz="4" w:space="0" w:color="auto"/>
+              <w:bottom w:val="single" w:sz="4" w:space="0" w:color="auto"/>
+              <w:right w:val="single" w:sz="4" w:space="0" w:color="auto"/>
+            </w:tcBorders>
+          </w:tcPr>
+          <w:p>
+            <w:pPr>
+              <w:spacing w:line="240" w:lineRule="auto"/>
+              <w:jc w:val="center"/>
+            </w:pPr>
+          </w:p>
+          <w:p>
+            <w:pPr>
+              <w:spacing w:line="240" w:lineRule="auto"/>
+              <w:jc w:val="center"/>
+            </w:pPr>
+            <w:r>
+              <w:t>Implementacja początkowych widoków</w:t>
+            </w:r>
+          </w:p>
+          <w:p>
+            <w:pPr>
+              <w:spacing w:line="240" w:lineRule="auto"/>
+              <w:jc w:val="center"/>
+            </w:pPr>
+          </w:p>
+        </w:tc>
+        <w:tc>
+          <w:tcPr>
+            <w:tcW w:w="2835" w:type="dxa"/>
+            <w:tcBorders>
+              <w:top w:val="single" w:sz="4" w:space="0" w:color="auto"/>
+              <w:left w:val="single" w:sz="4" w:space="0" w:color="auto"/>
+              <w:bottom w:val="single" w:sz="4" w:space="0" w:color="auto"/>
+              <w:right w:val="single" w:sz="4" w:space="0" w:color="auto"/>
+            </w:tcBorders>
+          </w:tcPr>
+          <w:p>
+            <w:pPr>
+              <w:spacing w:line="240" w:lineRule="auto"/>
+              <w:jc w:val="center"/>
+            </w:pPr>
+            <w:r>
+              <w:t>-</w:t>
+            </w:r>
+          </w:p>
+        </w:tc>
+        <w:tc>
+          <w:tcPr>
+            <w:tcW w:w="1993" w:type="dxa"/>
+            <w:tcBorders>
+              <w:top w:val="single" w:sz="4" w:space="0" w:color="auto"/>
+              <w:left w:val="single" w:sz="4" w:space="0" w:color="auto"/>
+              <w:bottom w:val="single" w:sz="4" w:space="0" w:color="auto"/>
+              <w:right w:val="single" w:sz="4" w:space="0" w:color="auto"/>
+            </w:tcBorders>
+          </w:tcPr>
+          <w:p>
+            <w:pPr>
+              <w:tabs>
+                <w:tab w:val="left" w:pos="432"/>
+                <w:tab w:val="center" w:pos="888"/>
+              </w:tabs>
+              <w:spacing w:line="240" w:lineRule="auto"/>
+            </w:pPr>
+            <w:r>
+              <w:tab/>
+            </w:r>
+            <w:r>
+              <w:tab/>
+              <w:t>Jakub Pfajfer</w:t>
+            </w:r>
+          </w:p>
+        </w:tc>
+      </w:tr>
+      <w:tr>
+        <w:trPr>
+          <w:trHeight w:val="255"/>
+        </w:trPr>
+        <w:tc>
+          <w:tcPr>
+            <w:tcW w:w="554" w:type="dxa"/>
+            <w:tcBorders>
+              <w:top w:val="single" w:sz="4" w:space="0" w:color="auto"/>
+              <w:left w:val="single" w:sz="4" w:space="0" w:color="auto"/>
+              <w:bottom w:val="single" w:sz="4" w:space="0" w:color="auto"/>
+              <w:right w:val="single" w:sz="4" w:space="0" w:color="auto"/>
+            </w:tcBorders>
+            <w:hideMark/>
+          </w:tcPr>
+          <w:p>
+            <w:pPr>
+              <w:spacing w:line="240" w:lineRule="auto"/>
+              <w:jc w:val="center"/>
+            </w:pPr>
+            <w:r>
+              <w:t>2</w:t>
+            </w:r>
+          </w:p>
+        </w:tc>
+        <w:tc>
+          <w:tcPr>
+            <w:tcW w:w="4261" w:type="dxa"/>
+            <w:tcBorders>
+              <w:top w:val="single" w:sz="4" w:space="0" w:color="auto"/>
+              <w:left w:val="single" w:sz="4" w:space="0" w:color="auto"/>
+              <w:bottom w:val="single" w:sz="4" w:space="0" w:color="auto"/>
+              <w:right w:val="single" w:sz="4" w:space="0" w:color="auto"/>
+            </w:tcBorders>
+          </w:tcPr>
+          <w:p>
+            <w:pPr>
+              <w:spacing w:line="240" w:lineRule="auto"/>
+              <w:jc w:val="center"/>
+            </w:pPr>
+          </w:p>
+          <w:p>
+            <w:pPr>
+              <w:spacing w:line="240" w:lineRule="auto"/>
+              <w:jc w:val="center"/>
+            </w:pPr>
+            <w:r>
+              <w:t>Implementacja interfejsu</w:t>
+            </w:r>
+          </w:p>
+          <w:p>
+            <w:pPr>
+              <w:spacing w:line="240" w:lineRule="auto"/>
+              <w:jc w:val="center"/>
+            </w:pPr>
+          </w:p>
+        </w:tc>
+        <w:tc>
+          <w:tcPr>
+            <w:tcW w:w="2835" w:type="dxa"/>
+            <w:tcBorders>
+              <w:top w:val="single" w:sz="4" w:space="0" w:color="auto"/>
+              <w:left w:val="single" w:sz="4" w:space="0" w:color="auto"/>
+              <w:bottom w:val="single" w:sz="4" w:space="0" w:color="auto"/>
+              <w:right w:val="single" w:sz="4" w:space="0" w:color="auto"/>
+            </w:tcBorders>
+          </w:tcPr>
+          <w:p>
+            <w:pPr>
+              <w:spacing w:line="240" w:lineRule="auto"/>
+              <w:jc w:val="center"/>
+            </w:pPr>
+            <w:r>
+              <w:t>-</w:t>
+            </w:r>
+          </w:p>
+        </w:tc>
+        <w:tc>
+          <w:tcPr>
+            <w:tcW w:w="1993" w:type="dxa"/>
+            <w:tcBorders>
+              <w:top w:val="single" w:sz="4" w:space="0" w:color="auto"/>
+              <w:left w:val="single" w:sz="4" w:space="0" w:color="auto"/>
+              <w:bottom w:val="single" w:sz="4" w:space="0" w:color="auto"/>
+              <w:right w:val="single" w:sz="4" w:space="0" w:color="auto"/>
+            </w:tcBorders>
+          </w:tcPr>
+          <w:p>
+            <w:pPr>
+              <w:spacing w:line="240" w:lineRule="auto"/>
+              <w:jc w:val="center"/>
+            </w:pPr>
+            <w:r>
+              <w:t xml:space="preserve">Adam </w:t>
+            </w:r>
+            <w:proofErr w:type="spellStart"/>
+            <w:r>
+              <w:t>Polejczuk</w:t>
+            </w:r>
+            <w:proofErr w:type="spellEnd"/>
+          </w:p>
+          <w:p>
+            <w:pPr>
+              <w:spacing w:line="240" w:lineRule="auto"/>
+              <w:jc w:val="center"/>
+            </w:pPr>
+            <w:proofErr w:type="spellStart"/>
+            <w:r>
+              <w:t>Samluk</w:t>
+            </w:r>
+            <w:proofErr w:type="spellEnd"/>
+            <w:r>
+              <w:t xml:space="preserve"> Mateusz</w:t>
+            </w:r>
+          </w:p>
+        </w:tc>
+      </w:tr>
+      <w:tr>
+        <w:trPr>
+          <w:trHeight w:val="244"/>
+        </w:trPr>
+        <w:tc>
+          <w:tcPr>
+            <w:tcW w:w="554" w:type="dxa"/>
+            <w:tcBorders>
+              <w:top w:val="single" w:sz="4" w:space="0" w:color="auto"/>
+              <w:left w:val="single" w:sz="4" w:space="0" w:color="auto"/>
+              <w:bottom w:val="single" w:sz="4" w:space="0" w:color="auto"/>
+              <w:right w:val="single" w:sz="4" w:space="0" w:color="auto"/>
+            </w:tcBorders>
+            <w:hideMark/>
+          </w:tcPr>
+          <w:p>
+            <w:pPr>
+              <w:spacing w:line="240" w:lineRule="auto"/>
+              <w:jc w:val="center"/>
+            </w:pPr>
+            <w:r>
+              <w:t>3</w:t>
+            </w:r>
+          </w:p>
+        </w:tc>
+        <w:tc>
+          <w:tcPr>
+            <w:tcW w:w="4261" w:type="dxa"/>
+            <w:tcBorders>
+              <w:top w:val="single" w:sz="4" w:space="0" w:color="auto"/>
+              <w:left w:val="single" w:sz="4" w:space="0" w:color="auto"/>
+              <w:bottom w:val="single" w:sz="4" w:space="0" w:color="auto"/>
+              <w:right w:val="single" w:sz="4" w:space="0" w:color="auto"/>
+            </w:tcBorders>
+          </w:tcPr>
+          <w:p>
+            <w:pPr>
+              <w:spacing w:line="240" w:lineRule="auto"/>
+              <w:jc w:val="center"/>
+            </w:pPr>
+          </w:p>
+          <w:p>
+            <w:pPr>
+              <w:spacing w:line="240" w:lineRule="auto"/>
+              <w:jc w:val="center"/>
+            </w:pPr>
+            <w:r>
+              <w:t>Wybór i konfiguracja bazy danych</w:t>
+            </w:r>
+          </w:p>
+          <w:p>
+            <w:pPr>
+              <w:spacing w:line="240" w:lineRule="auto"/>
+            </w:pPr>
+          </w:p>
+        </w:tc>
+        <w:tc>
+          <w:tcPr>
+            <w:tcW w:w="2835" w:type="dxa"/>
+            <w:tcBorders>
+              <w:top w:val="single" w:sz="4" w:space="0" w:color="auto"/>
+              <w:left w:val="single" w:sz="4" w:space="0" w:color="auto"/>
+              <w:bottom w:val="single" w:sz="4" w:space="0" w:color="auto"/>
+              <w:right w:val="single" w:sz="4" w:space="0" w:color="auto"/>
+            </w:tcBorders>
+          </w:tcPr>
+          <w:p>
+            <w:pPr>
+              <w:spacing w:line="240" w:lineRule="auto"/>
+              <w:jc w:val="center"/>
+            </w:pPr>
+            <w:r>
+              <w:t>-</w:t>
+            </w:r>
+          </w:p>
+        </w:tc>
+        <w:tc>
+          <w:tcPr>
+            <w:tcW w:w="1993" w:type="dxa"/>
+            <w:tcBorders>
+              <w:top w:val="single" w:sz="4" w:space="0" w:color="auto"/>
+              <w:left w:val="single" w:sz="4" w:space="0" w:color="auto"/>
+              <w:bottom w:val="single" w:sz="4" w:space="0" w:color="auto"/>
+              <w:right w:val="single" w:sz="4" w:space="0" w:color="auto"/>
+            </w:tcBorders>
+          </w:tcPr>
+          <w:p>
+            <w:pPr>
+              <w:spacing w:line="240" w:lineRule="auto"/>
+              <w:jc w:val="center"/>
+            </w:pPr>
+            <w:r>
+              <w:t>Kiełczewski Krzysztof</w:t>
+            </w:r>
+          </w:p>
+        </w:tc>
+      </w:tr>
+    </w:tbl>
+    <w:p/>
+    <w:p>
+      <w:r>
+        <w:t>Wykonane zadania:</w:t>
+      </w:r>
+    </w:p>
+    <w:tbl>
+      <w:tblPr>
+        <w:tblStyle w:val="Tabela-Siatka"/>
+        <w:tblW w:w="9643" w:type="dxa"/>
+        <w:tblInd w:w="0" w:type="dxa"/>
+        <w:tblLook w:val="04A0" w:firstRow="1" w:lastRow="0" w:firstColumn="1" w:lastColumn="0" w:noHBand="0" w:noVBand="1"/>
+      </w:tblPr>
+      <w:tblGrid>
+        <w:gridCol w:w="554"/>
+        <w:gridCol w:w="4261"/>
+        <w:gridCol w:w="2835"/>
+        <w:gridCol w:w="1993"/>
+      </w:tblGrid>
+      <w:tr>
+        <w:trPr>
+          <w:trHeight w:val="392"/>
+        </w:trPr>
+        <w:tc>
+          <w:tcPr>
+            <w:tcW w:w="554" w:type="dxa"/>
+            <w:tcBorders>
+              <w:top w:val="single" w:sz="4" w:space="0" w:color="auto"/>
+              <w:left w:val="single" w:sz="4" w:space="0" w:color="auto"/>
+              <w:bottom w:val="single" w:sz="4" w:space="0" w:color="auto"/>
+              <w:right w:val="single" w:sz="4" w:space="0" w:color="auto"/>
+            </w:tcBorders>
+            <w:hideMark/>
+          </w:tcPr>
+          <w:p>
+            <w:pPr>
+              <w:spacing w:line="240" w:lineRule="auto"/>
+              <w:jc w:val="center"/>
+            </w:pPr>
+            <w:proofErr w:type="spellStart"/>
+            <w:r>
+              <w:t>lp</w:t>
+            </w:r>
+            <w:proofErr w:type="spellEnd"/>
+          </w:p>
+        </w:tc>
+        <w:tc>
+          <w:tcPr>
+            <w:tcW w:w="4261" w:type="dxa"/>
+            <w:tcBorders>
+              <w:top w:val="single" w:sz="4" w:space="0" w:color="auto"/>
+              <w:left w:val="single" w:sz="4" w:space="0" w:color="auto"/>
+              <w:bottom w:val="single" w:sz="4" w:space="0" w:color="auto"/>
+              <w:right w:val="single" w:sz="4" w:space="0" w:color="auto"/>
+            </w:tcBorders>
+            <w:hideMark/>
+          </w:tcPr>
+          <w:p>
+            <w:pPr>
+              <w:spacing w:line="240" w:lineRule="auto"/>
+              <w:jc w:val="center"/>
+            </w:pPr>
+            <w:r>
+              <w:t>Zadanie do zrobienia</w:t>
+            </w:r>
+          </w:p>
+        </w:tc>
+        <w:tc>
+          <w:tcPr>
+            <w:tcW w:w="2835" w:type="dxa"/>
+            <w:tcBorders>
+              <w:top w:val="single" w:sz="4" w:space="0" w:color="auto"/>
+              <w:left w:val="single" w:sz="4" w:space="0" w:color="auto"/>
+              <w:bottom w:val="single" w:sz="4" w:space="0" w:color="auto"/>
+              <w:right w:val="single" w:sz="4" w:space="0" w:color="auto"/>
+            </w:tcBorders>
+            <w:hideMark/>
+          </w:tcPr>
+          <w:p>
+            <w:pPr>
+              <w:spacing w:line="240" w:lineRule="auto"/>
+              <w:jc w:val="center"/>
+            </w:pPr>
+            <w:r>
+              <w:t>Wykonany</w:t>
+            </w:r>
+          </w:p>
+        </w:tc>
+        <w:tc>
+          <w:tcPr>
+            <w:tcW w:w="1993" w:type="dxa"/>
+            <w:tcBorders>
+              <w:top w:val="single" w:sz="4" w:space="0" w:color="auto"/>
+              <w:left w:val="single" w:sz="4" w:space="0" w:color="auto"/>
+              <w:bottom w:val="single" w:sz="4" w:space="0" w:color="auto"/>
+              <w:right w:val="single" w:sz="4" w:space="0" w:color="auto"/>
+            </w:tcBorders>
+            <w:hideMark/>
+          </w:tcPr>
+          <w:p>
+            <w:pPr>
+              <w:spacing w:line="240" w:lineRule="auto"/>
+              <w:jc w:val="center"/>
+            </w:pPr>
+            <w:r>
+              <w:t>Os. odpowiedzialna</w:t>
+            </w:r>
+          </w:p>
+        </w:tc>
+      </w:tr>
+      <w:tr>
+        <w:trPr>
+          <w:trHeight w:val="255"/>
+        </w:trPr>
+        <w:tc>
+          <w:tcPr>
+            <w:tcW w:w="554" w:type="dxa"/>
+            <w:tcBorders>
+              <w:top w:val="single" w:sz="4" w:space="0" w:color="auto"/>
+              <w:left w:val="single" w:sz="4" w:space="0" w:color="auto"/>
+              <w:bottom w:val="single" w:sz="4" w:space="0" w:color="auto"/>
+              <w:right w:val="single" w:sz="4" w:space="0" w:color="auto"/>
+            </w:tcBorders>
+            <w:hideMark/>
+          </w:tcPr>
+          <w:p>
+            <w:pPr>
+              <w:spacing w:line="240" w:lineRule="auto"/>
+              <w:jc w:val="center"/>
+            </w:pPr>
+            <w:r>
+              <w:t>1</w:t>
+            </w:r>
+          </w:p>
+        </w:tc>
+        <w:tc>
+          <w:tcPr>
+            <w:tcW w:w="4261" w:type="dxa"/>
+            <w:tcBorders>
+              <w:top w:val="single" w:sz="4" w:space="0" w:color="auto"/>
+              <w:left w:val="single" w:sz="4" w:space="0" w:color="auto"/>
+              <w:bottom w:val="single" w:sz="4" w:space="0" w:color="auto"/>
+              <w:right w:val="single" w:sz="4" w:space="0" w:color="auto"/>
+            </w:tcBorders>
+          </w:tcPr>
+          <w:p>
+            <w:pPr>
+              <w:spacing w:line="240" w:lineRule="auto"/>
+              <w:jc w:val="center"/>
+            </w:pPr>
+          </w:p>
+          <w:p>
+            <w:pPr>
+              <w:spacing w:line="240" w:lineRule="auto"/>
+              <w:jc w:val="center"/>
+            </w:pPr>
+            <w:r>
+              <w:t>Implementacja początkowych widoków</w:t>
+            </w:r>
+          </w:p>
+          <w:p>
+            <w:pPr>
+              <w:spacing w:line="240" w:lineRule="auto"/>
+              <w:jc w:val="center"/>
+            </w:pPr>
+          </w:p>
+        </w:tc>
+        <w:tc>
+          <w:tcPr>
+            <w:tcW w:w="2835" w:type="dxa"/>
+            <w:tcBorders>
+              <w:top w:val="single" w:sz="4" w:space="0" w:color="auto"/>
+              <w:left w:val="single" w:sz="4" w:space="0" w:color="auto"/>
+              <w:bottom w:val="single" w:sz="4" w:space="0" w:color="auto"/>
+              <w:right w:val="single" w:sz="4" w:space="0" w:color="auto"/>
+            </w:tcBorders>
+          </w:tcPr>
+          <w:p>
+            <w:pPr>
+              <w:spacing w:line="240" w:lineRule="auto"/>
+              <w:jc w:val="center"/>
+            </w:pPr>
+          </w:p>
+        </w:tc>
+        <w:tc>
+          <w:tcPr>
+            <w:tcW w:w="1993" w:type="dxa"/>
+            <w:tcBorders>
+              <w:top w:val="single" w:sz="4" w:space="0" w:color="auto"/>
+              <w:left w:val="single" w:sz="4" w:space="0" w:color="auto"/>
+              <w:bottom w:val="single" w:sz="4" w:space="0" w:color="auto"/>
+              <w:right w:val="single" w:sz="4" w:space="0" w:color="auto"/>
+            </w:tcBorders>
+          </w:tcPr>
+          <w:p>
+            <w:pPr>
+              <w:tabs>
+                <w:tab w:val="left" w:pos="432"/>
+                <w:tab w:val="center" w:pos="888"/>
+              </w:tabs>
+              <w:spacing w:line="240" w:lineRule="auto"/>
+            </w:pPr>
+            <w:r>
+              <w:tab/>
+            </w:r>
+            <w:r>
+              <w:tab/>
+              <w:t>Jakub Pfajfer</w:t>
+            </w:r>
+          </w:p>
+        </w:tc>
+      </w:tr>
+      <w:tr>
+        <w:trPr>
+          <w:trHeight w:val="255"/>
+        </w:trPr>
+        <w:tc>
+          <w:tcPr>
+            <w:tcW w:w="554" w:type="dxa"/>
+            <w:tcBorders>
+              <w:top w:val="single" w:sz="4" w:space="0" w:color="auto"/>
+              <w:left w:val="single" w:sz="4" w:space="0" w:color="auto"/>
+              <w:bottom w:val="single" w:sz="4" w:space="0" w:color="auto"/>
+              <w:right w:val="single" w:sz="4" w:space="0" w:color="auto"/>
+            </w:tcBorders>
+            <w:hideMark/>
+          </w:tcPr>
+          <w:p>
+            <w:pPr>
+              <w:spacing w:line="240" w:lineRule="auto"/>
+              <w:jc w:val="center"/>
+            </w:pPr>
+            <w:r>
+              <w:t>2</w:t>
+            </w:r>
+          </w:p>
+        </w:tc>
+        <w:tc>
+          <w:tcPr>
+            <w:tcW w:w="4261" w:type="dxa"/>
+            <w:tcBorders>
+              <w:top w:val="single" w:sz="4" w:space="0" w:color="auto"/>
+              <w:left w:val="single" w:sz="4" w:space="0" w:color="auto"/>
+              <w:bottom w:val="single" w:sz="4" w:space="0" w:color="auto"/>
+              <w:right w:val="single" w:sz="4" w:space="0" w:color="auto"/>
+            </w:tcBorders>
+          </w:tcPr>
+          <w:p>
+            <w:pPr>
+              <w:spacing w:line="240" w:lineRule="auto"/>
+              <w:jc w:val="center"/>
+            </w:pPr>
+          </w:p>
+          <w:p>
+            <w:pPr>
+              <w:spacing w:line="240" w:lineRule="auto"/>
+              <w:jc w:val="center"/>
+            </w:pPr>
+            <w:r>
+              <w:t>Implementacja interfejsu</w:t>
+            </w:r>
+          </w:p>
+          <w:p>
+            <w:pPr>
+              <w:spacing w:line="240" w:lineRule="auto"/>
+              <w:jc w:val="center"/>
+            </w:pPr>
+          </w:p>
+        </w:tc>
+        <w:tc>
+          <w:tcPr>
+            <w:tcW w:w="2835" w:type="dxa"/>
+            <w:tcBorders>
+              <w:top w:val="single" w:sz="4" w:space="0" w:color="auto"/>
+              <w:left w:val="single" w:sz="4" w:space="0" w:color="auto"/>
+              <w:bottom w:val="single" w:sz="4" w:space="0" w:color="auto"/>
+              <w:right w:val="single" w:sz="4" w:space="0" w:color="auto"/>
+            </w:tcBorders>
+          </w:tcPr>
+          <w:p>
+            <w:pPr>
+              <w:spacing w:line="240" w:lineRule="auto"/>
+              <w:jc w:val="center"/>
+            </w:pPr>
+          </w:p>
+        </w:tc>
+        <w:tc>
+          <w:tcPr>
+            <w:tcW w:w="1993" w:type="dxa"/>
+            <w:tcBorders>
+              <w:top w:val="single" w:sz="4" w:space="0" w:color="auto"/>
+              <w:left w:val="single" w:sz="4" w:space="0" w:color="auto"/>
+              <w:bottom w:val="single" w:sz="4" w:space="0" w:color="auto"/>
+              <w:right w:val="single" w:sz="4" w:space="0" w:color="auto"/>
+            </w:tcBorders>
+          </w:tcPr>
+          <w:p>
+            <w:pPr>
+              <w:spacing w:line="240" w:lineRule="auto"/>
+              <w:jc w:val="center"/>
+            </w:pPr>
+            <w:r>
+              <w:t xml:space="preserve">Adam </w:t>
+            </w:r>
+            <w:proofErr w:type="spellStart"/>
+            <w:r>
+              <w:t>Polejczuk</w:t>
+            </w:r>
+            <w:proofErr w:type="spellEnd"/>
+          </w:p>
+          <w:p>
+            <w:pPr>
+              <w:spacing w:line="240" w:lineRule="auto"/>
+              <w:jc w:val="center"/>
+            </w:pPr>
+            <w:proofErr w:type="spellStart"/>
+            <w:r>
+              <w:t>Samluk</w:t>
+            </w:r>
+            <w:proofErr w:type="spellEnd"/>
+            <w:r>
+              <w:t xml:space="preserve"> Mateusz</w:t>
+            </w:r>
+          </w:p>
+        </w:tc>
+      </w:tr>
+      <w:tr>
+        <w:trPr>
+          <w:trHeight w:val="244"/>
+        </w:trPr>
+        <w:tc>
+          <w:tcPr>
+            <w:tcW w:w="554" w:type="dxa"/>
+            <w:tcBorders>
+              <w:top w:val="single" w:sz="4" w:space="0" w:color="auto"/>
+              <w:left w:val="single" w:sz="4" w:space="0" w:color="auto"/>
+              <w:bottom w:val="single" w:sz="4" w:space="0" w:color="auto"/>
+              <w:right w:val="single" w:sz="4" w:space="0" w:color="auto"/>
+            </w:tcBorders>
+            <w:hideMark/>
+          </w:tcPr>
+          <w:p>
+            <w:pPr>
+              <w:spacing w:line="240" w:lineRule="auto"/>
+              <w:jc w:val="center"/>
+            </w:pPr>
+            <w:r>
+              <w:t>3</w:t>
+            </w:r>
+          </w:p>
+        </w:tc>
+        <w:tc>
+          <w:tcPr>
+            <w:tcW w:w="4261" w:type="dxa"/>
+            <w:tcBorders>
+              <w:top w:val="single" w:sz="4" w:space="0" w:color="auto"/>
+              <w:left w:val="single" w:sz="4" w:space="0" w:color="auto"/>
+              <w:bottom w:val="single" w:sz="4" w:space="0" w:color="auto"/>
+              <w:right w:val="single" w:sz="4" w:space="0" w:color="auto"/>
+            </w:tcBorders>
+          </w:tcPr>
+          <w:p>
+            <w:pPr>
+              <w:spacing w:line="240" w:lineRule="auto"/>
+              <w:jc w:val="center"/>
+            </w:pPr>
+          </w:p>
+          <w:p>
+            <w:pPr>
+              <w:spacing w:line="240" w:lineRule="auto"/>
+              <w:jc w:val="center"/>
+            </w:pPr>
+            <w:r>
+              <w:t>Wybór i konfiguracja bazy danych</w:t>
+            </w:r>
+          </w:p>
+          <w:p>
+            <w:pPr>
+              <w:spacing w:line="240" w:lineRule="auto"/>
+            </w:pPr>
+          </w:p>
+        </w:tc>
+        <w:tc>
+          <w:tcPr>
+            <w:tcW w:w="2835" w:type="dxa"/>
+            <w:tcBorders>
+              <w:top w:val="single" w:sz="4" w:space="0" w:color="auto"/>
+              <w:left w:val="single" w:sz="4" w:space="0" w:color="auto"/>
+              <w:bottom w:val="single" w:sz="4" w:space="0" w:color="auto"/>
+              <w:right w:val="single" w:sz="4" w:space="0" w:color="auto"/>
+            </w:tcBorders>
+          </w:tcPr>
+          <w:p>
+            <w:pPr>
+              <w:spacing w:line="240" w:lineRule="auto"/>
+              <w:jc w:val="center"/>
+            </w:pPr>
+          </w:p>
+        </w:tc>
+        <w:tc>
+          <w:tcPr>
+            <w:tcW w:w="1993" w:type="dxa"/>
+            <w:tcBorders>
+              <w:top w:val="single" w:sz="4" w:space="0" w:color="auto"/>
+              <w:left w:val="single" w:sz="4" w:space="0" w:color="auto"/>
+              <w:bottom w:val="single" w:sz="4" w:space="0" w:color="auto"/>
+              <w:right w:val="single" w:sz="4" w:space="0" w:color="auto"/>
+            </w:tcBorders>
+          </w:tcPr>
+          <w:p>
+            <w:pPr>
+              <w:spacing w:line="240" w:lineRule="auto"/>
+              <w:jc w:val="center"/>
+            </w:pPr>
+            <w:r>
+              <w:t>Kiełczewski Krzysztof</w:t>
+            </w:r>
+          </w:p>
+        </w:tc>
+      </w:tr>
+    </w:tbl>
+    <w:p/>
+    <w:p/>
+    <w:p/>
     <w:sectPr>
       <w:pgSz w:w="11906" w:h="16838"/>
       <w:pgMar w:top="1417" w:right="1417" w:bottom="1417" w:left="1417" w:header="708" w:footer="708" w:gutter="0"/>
@@ -4471,8 +5344,12 @@
 </w:document>
 </file>
 
+<file path=word/numbering.xml><?xml version="1.0" encoding="utf-8"?>
+<w:numbering xmlns:wpc="http://schemas.microsoft.com/office/word/2010/wordprocessingCanvas" xmlns:cx="http://schemas.microsoft.com/office/drawing/2014/chartex" xmlns:cx1="http://schemas.microsoft.com/office/drawing/2015/9/8/chartex" xmlns:cx2="http://schemas.microsoft.com/office/drawing/2015/10/21/chartex" xmlns:cx3="http://schemas.microsoft.com/office/drawing/2016/5/9/chartex" xmlns:cx4="http://schemas.microsoft.com/office/drawing/2016/5/10/chartex" xmlns:cx5="http://schemas.microsoft.com/office/drawing/2016/5/11/chartex" xmlns:cx6="http://schemas.microsoft.com/office/drawing/2016/5/12/chartex" xmlns:cx7="http://schemas.microsoft.com/office/drawing/2016/5/13/chartex" xmlns:cx8="http://schemas.microsoft.com/office/drawing/2016/5/14/chartex" xmlns:mc="http://schemas.openxmlformats.org/markup-compatibility/2006" xmlns:aink="http://schemas.microsoft.com/office/drawing/2016/ink" xmlns:am3d="http://schemas.microsoft.com/office/drawing/2017/model3d" xmlns:o="urn:schemas-microsoft-com:office:office" xmlns:r="http://schemas.openxmlformats.org/officeDocument/2006/relationships" xmlns:m="http://schemas.openxmlformats.org/officeDocument/2006/math" xmlns:v="urn:schemas-microsoft-com:vml" xmlns:wp14="http://schemas.microsoft.com/office/word/2010/wordprocessingDrawing" xmlns:wp="http://schemas.openxmlformats.org/drawingml/2006/wordprocessingDrawing" xmlns:w10="urn:schemas-microsoft-com:office:word" xmlns:w="http://schemas.openxmlformats.org/wordprocessingml/2006/main" xmlns:w14="http://schemas.microsoft.com/office/word/2010/wordml" xmlns:w15="http://schemas.microsoft.com/office/word/2012/wordml" xmlns:w16cex="http://schemas.microsoft.com/office/word/2018/wordml/cex" xmlns:w16cid="http://schemas.microsoft.com/office/word/2016/wordml/cid" xmlns:w16="http://schemas.microsoft.com/office/word/2018/wordml" xmlns:w16se="http://schemas.microsoft.com/office/word/2015/wordml/symex" xmlns:wpg="http://schemas.microsoft.com/office/word/2010/wordprocessingGroup" xmlns:wpi="http://schemas.microsoft.com/office/word/2010/wordprocessingInk" xmlns:wne="http://schemas.microsoft.com/office/word/2006/wordml" xmlns:wps="http://schemas.microsoft.com/office/word/2010/wordprocessingShape" mc:Ignorable="w14 w15 w16se w16cid w16 w16cex wp14"/>
+</file>
+
 <file path=word/styles.xml><?xml version="1.0" encoding="utf-8"?>
-<w:styles xmlns:mc="http://schemas.openxmlformats.org/markup-compatibility/2006" xmlns:r="http://schemas.openxmlformats.org/officeDocument/2006/relationships" xmlns:w="http://schemas.openxmlformats.org/wordprocessingml/2006/main" xmlns:w14="http://schemas.microsoft.com/office/word/2010/wordml" xmlns:w15="http://schemas.microsoft.com/office/word/2012/wordml" xmlns:w16se="http://schemas.microsoft.com/office/word/2015/wordml/symex" mc:Ignorable="w14 w15 w16se">
+<w:styles xmlns:mc="http://schemas.openxmlformats.org/markup-compatibility/2006" xmlns:r="http://schemas.openxmlformats.org/officeDocument/2006/relationships" xmlns:w="http://schemas.openxmlformats.org/wordprocessingml/2006/main" xmlns:w14="http://schemas.microsoft.com/office/word/2010/wordml" xmlns:w15="http://schemas.microsoft.com/office/word/2012/wordml" xmlns:w16cex="http://schemas.microsoft.com/office/word/2018/wordml/cex" xmlns:w16cid="http://schemas.microsoft.com/office/word/2016/wordml/cid" xmlns:w16="http://schemas.microsoft.com/office/word/2018/wordml" xmlns:w16se="http://schemas.microsoft.com/office/word/2015/wordml/symex" mc:Ignorable="w14 w15 w16se w16cid w16 w16cex">
   <w:docDefaults>
     <w:rPrDefault>
       <w:rPr>
@@ -4488,7 +5365,7 @@
       </w:pPr>
     </w:pPrDefault>
   </w:docDefaults>
-  <w:latentStyles w:defLockedState="0" w:defUIPriority="99" w:defSemiHidden="0" w:defUnhideWhenUsed="0" w:defQFormat="0" w:count="371">
+  <w:latentStyles w:defLockedState="0" w:defUIPriority="99" w:defSemiHidden="0" w:defUnhideWhenUsed="0" w:defQFormat="0" w:count="376">
     <w:lsdException w:name="Normal" w:uiPriority="0" w:qFormat="1"/>
     <w:lsdException w:name="heading 1" w:uiPriority="9" w:qFormat="1"/>
     <w:lsdException w:name="heading 2" w:semiHidden="1" w:uiPriority="9" w:unhideWhenUsed="1" w:qFormat="1"/>
@@ -4594,7 +5471,6 @@
     <w:lsdException w:name="HTML Sample" w:semiHidden="1" w:unhideWhenUsed="1"/>
     <w:lsdException w:name="HTML Typewriter" w:semiHidden="1" w:unhideWhenUsed="1"/>
     <w:lsdException w:name="HTML Variable" w:semiHidden="1" w:unhideWhenUsed="1"/>
-    <w:lsdException w:name="Normal Table" w:semiHidden="1" w:unhideWhenUsed="1"/>
     <w:lsdException w:name="annotation subject" w:semiHidden="1" w:unhideWhenUsed="1"/>
     <w:lsdException w:name="No List" w:semiHidden="1" w:unhideWhenUsed="1"/>
     <w:lsdException w:name="Outline List 1" w:semiHidden="1" w:unhideWhenUsed="1"/>
@@ -4637,11 +5513,8 @@
     <w:lsdException w:name="Table Contemporary" w:semiHidden="1" w:unhideWhenUsed="1"/>
     <w:lsdException w:name="Table Elegant" w:semiHidden="1" w:unhideWhenUsed="1"/>
     <w:lsdException w:name="Table Professional" w:semiHidden="1" w:unhideWhenUsed="1"/>
-    <w:lsdException w:name="Table Subtle 1" w:semiHidden="1" w:unhideWhenUsed="1"/>
     <w:lsdException w:name="Table Subtle 2" w:semiHidden="1" w:unhideWhenUsed="1"/>
     <w:lsdException w:name="Table Web 1" w:semiHidden="1" w:unhideWhenUsed="1"/>
-    <w:lsdException w:name="Table Web 2" w:semiHidden="1" w:unhideWhenUsed="1"/>
-    <w:lsdException w:name="Table Web 3" w:semiHidden="1" w:unhideWhenUsed="1"/>
     <w:lsdException w:name="Balloon Text" w:semiHidden="1" w:unhideWhenUsed="1"/>
     <w:lsdException w:name="Table Grid" w:uiPriority="39"/>
     <w:lsdException w:name="Table Theme" w:semiHidden="1" w:unhideWhenUsed="1"/>
@@ -4860,6 +5733,11 @@
     <w:lsdException w:name="List Table 5 Dark Accent 6" w:uiPriority="50"/>
     <w:lsdException w:name="List Table 6 Colorful Accent 6" w:uiPriority="51"/>
     <w:lsdException w:name="List Table 7 Colorful Accent 6" w:uiPriority="52"/>
+    <w:lsdException w:name="Mention" w:semiHidden="1" w:unhideWhenUsed="1"/>
+    <w:lsdException w:name="Smart Hyperlink" w:semiHidden="1" w:unhideWhenUsed="1"/>
+    <w:lsdException w:name="Hashtag" w:semiHidden="1" w:unhideWhenUsed="1"/>
+    <w:lsdException w:name="Unresolved Mention" w:semiHidden="1" w:unhideWhenUsed="1"/>
+    <w:lsdException w:name="Smart Link" w:semiHidden="1" w:unhideWhenUsed="1"/>
   </w:latentStyles>
   <w:style w:type="paragraph" w:default="1" w:styleId="Normalny">
     <w:name w:val="Normal"/>

</xml_diff>

<commit_message>
`    Attached views to templates`
</commit_message>
<xml_diff>
--- a/Plany_pracy.docx
+++ b/Plany_pracy.docx
@@ -4483,7 +4483,35 @@
           <w:sz w:val="24"/>
         </w:rPr>
         <w:lastRenderedPageBreak/>
-        <w:t>Tygodniowy plan działań – TYDZIEŃ 4   (22/10/2020)</w:t>
+        <w:t xml:space="preserve">Tygodniowy plan działań – TYDZIEŃ </w:t>
+      </w:r>
+      <w:r>
+        <w:rPr>
+          <w:b/>
+          <w:sz w:val="24"/>
+        </w:rPr>
+        <w:t>5</w:t>
+      </w:r>
+      <w:r>
+        <w:rPr>
+          <w:b/>
+          <w:sz w:val="24"/>
+        </w:rPr>
+        <w:t xml:space="preserve">   (2</w:t>
+      </w:r>
+      <w:r>
+        <w:rPr>
+          <w:b/>
+          <w:sz w:val="24"/>
+        </w:rPr>
+        <w:t>9</w:t>
+      </w:r>
+      <w:r>
+        <w:rPr>
+          <w:b/>
+          <w:sz w:val="24"/>
+        </w:rPr>
+        <w:t>/10/2020)</w:t>
       </w:r>
     </w:p>
     <w:tbl>
@@ -5086,6 +5114,7 @@
               <w:bottom w:val="single" w:sz="4" w:space="0" w:color="auto"/>
               <w:right w:val="single" w:sz="4" w:space="0" w:color="auto"/>
             </w:tcBorders>
+            <w:shd w:val="clear" w:color="auto" w:fill="FFC000" w:themeFill="accent4"/>
           </w:tcPr>
           <w:p>
             <w:pPr>
@@ -5188,6 +5217,7 @@
               <w:bottom w:val="single" w:sz="4" w:space="0" w:color="auto"/>
               <w:right w:val="single" w:sz="4" w:space="0" w:color="auto"/>
             </w:tcBorders>
+            <w:shd w:val="clear" w:color="auto" w:fill="FFC000" w:themeFill="accent4"/>
           </w:tcPr>
           <w:p>
             <w:pPr>
@@ -5301,11 +5331,15 @@
               <w:bottom w:val="single" w:sz="4" w:space="0" w:color="auto"/>
               <w:right w:val="single" w:sz="4" w:space="0" w:color="auto"/>
             </w:tcBorders>
-          </w:tcPr>
-          <w:p>
-            <w:pPr>
-              <w:spacing w:line="240" w:lineRule="auto"/>
-              <w:jc w:val="center"/>
+            <w:shd w:val="clear" w:color="auto" w:fill="70AD47" w:themeFill="accent6"/>
+          </w:tcPr>
+          <w:p>
+            <w:pPr>
+              <w:spacing w:line="240" w:lineRule="auto"/>
+              <w:jc w:val="center"/>
+              <w:rPr>
+                <w:color w:val="70AD47" w:themeColor="accent6"/>
+              </w:rPr>
             </w:pPr>
           </w:p>
         </w:tc>
@@ -5332,6 +5366,1074 @@
       </w:tr>
     </w:tbl>
     <w:p/>
+    <w:p>
+      <w:pPr>
+        <w:jc w:val="center"/>
+        <w:rPr>
+          <w:b/>
+          <w:sz w:val="24"/>
+        </w:rPr>
+      </w:pPr>
+    </w:p>
+    <w:p>
+      <w:pPr>
+        <w:jc w:val="center"/>
+        <w:rPr>
+          <w:b/>
+          <w:sz w:val="24"/>
+        </w:rPr>
+      </w:pPr>
+    </w:p>
+    <w:p>
+      <w:pPr>
+        <w:jc w:val="center"/>
+        <w:rPr>
+          <w:b/>
+          <w:sz w:val="24"/>
+        </w:rPr>
+      </w:pPr>
+    </w:p>
+    <w:p>
+      <w:pPr>
+        <w:jc w:val="center"/>
+        <w:rPr>
+          <w:b/>
+          <w:sz w:val="24"/>
+        </w:rPr>
+      </w:pPr>
+    </w:p>
+    <w:p>
+      <w:pPr>
+        <w:jc w:val="center"/>
+        <w:rPr>
+          <w:b/>
+          <w:sz w:val="24"/>
+        </w:rPr>
+      </w:pPr>
+    </w:p>
+    <w:p>
+      <w:pPr>
+        <w:jc w:val="center"/>
+        <w:rPr>
+          <w:b/>
+          <w:sz w:val="24"/>
+        </w:rPr>
+      </w:pPr>
+    </w:p>
+    <w:p>
+      <w:pPr>
+        <w:jc w:val="center"/>
+        <w:rPr>
+          <w:b/>
+          <w:sz w:val="24"/>
+        </w:rPr>
+      </w:pPr>
+    </w:p>
+    <w:p>
+      <w:pPr>
+        <w:jc w:val="center"/>
+        <w:rPr>
+          <w:b/>
+          <w:sz w:val="24"/>
+        </w:rPr>
+      </w:pPr>
+    </w:p>
+    <w:p>
+      <w:pPr>
+        <w:jc w:val="center"/>
+        <w:rPr>
+          <w:b/>
+          <w:sz w:val="24"/>
+        </w:rPr>
+      </w:pPr>
+    </w:p>
+    <w:p>
+      <w:pPr>
+        <w:jc w:val="center"/>
+        <w:rPr>
+          <w:b/>
+          <w:sz w:val="24"/>
+        </w:rPr>
+      </w:pPr>
+    </w:p>
+    <w:p>
+      <w:pPr>
+        <w:jc w:val="center"/>
+        <w:rPr>
+          <w:b/>
+          <w:sz w:val="24"/>
+        </w:rPr>
+      </w:pPr>
+    </w:p>
+    <w:p>
+      <w:pPr>
+        <w:jc w:val="center"/>
+        <w:rPr>
+          <w:b/>
+          <w:sz w:val="24"/>
+        </w:rPr>
+      </w:pPr>
+    </w:p>
+    <w:p>
+      <w:pPr>
+        <w:jc w:val="center"/>
+        <w:rPr>
+          <w:b/>
+          <w:sz w:val="24"/>
+        </w:rPr>
+      </w:pPr>
+    </w:p>
+    <w:p>
+      <w:pPr>
+        <w:jc w:val="center"/>
+        <w:rPr>
+          <w:b/>
+          <w:sz w:val="24"/>
+        </w:rPr>
+      </w:pPr>
+    </w:p>
+    <w:p>
+      <w:pPr>
+        <w:jc w:val="center"/>
+        <w:rPr>
+          <w:b/>
+          <w:sz w:val="24"/>
+        </w:rPr>
+      </w:pPr>
+      <w:r>
+        <w:rPr>
+          <w:b/>
+          <w:sz w:val="24"/>
+        </w:rPr>
+        <w:lastRenderedPageBreak/>
+        <w:t>Tygodniowy plan działań – TYDZIEŃ 6   (05/11/2020)</w:t>
+      </w:r>
+    </w:p>
+    <w:tbl>
+      <w:tblPr>
+        <w:tblStyle w:val="Tabela-Siatka"/>
+        <w:tblW w:w="9643" w:type="dxa"/>
+        <w:tblInd w:w="0" w:type="dxa"/>
+        <w:tblLook w:val="04A0" w:firstRow="1" w:lastRow="0" w:firstColumn="1" w:lastColumn="0" w:noHBand="0" w:noVBand="1"/>
+      </w:tblPr>
+      <w:tblGrid>
+        <w:gridCol w:w="554"/>
+        <w:gridCol w:w="4261"/>
+        <w:gridCol w:w="2835"/>
+        <w:gridCol w:w="1993"/>
+      </w:tblGrid>
+      <w:tr>
+        <w:trPr>
+          <w:trHeight w:val="392"/>
+        </w:trPr>
+        <w:tc>
+          <w:tcPr>
+            <w:tcW w:w="554" w:type="dxa"/>
+            <w:tcBorders>
+              <w:top w:val="single" w:sz="4" w:space="0" w:color="auto"/>
+              <w:left w:val="single" w:sz="4" w:space="0" w:color="auto"/>
+              <w:bottom w:val="single" w:sz="4" w:space="0" w:color="auto"/>
+              <w:right w:val="single" w:sz="4" w:space="0" w:color="auto"/>
+            </w:tcBorders>
+            <w:hideMark/>
+          </w:tcPr>
+          <w:p>
+            <w:pPr>
+              <w:spacing w:line="240" w:lineRule="auto"/>
+              <w:jc w:val="center"/>
+            </w:pPr>
+            <w:proofErr w:type="spellStart"/>
+            <w:r>
+              <w:t>lp</w:t>
+            </w:r>
+            <w:proofErr w:type="spellEnd"/>
+          </w:p>
+        </w:tc>
+        <w:tc>
+          <w:tcPr>
+            <w:tcW w:w="4261" w:type="dxa"/>
+            <w:tcBorders>
+              <w:top w:val="single" w:sz="4" w:space="0" w:color="auto"/>
+              <w:left w:val="single" w:sz="4" w:space="0" w:color="auto"/>
+              <w:bottom w:val="single" w:sz="4" w:space="0" w:color="auto"/>
+              <w:right w:val="single" w:sz="4" w:space="0" w:color="auto"/>
+            </w:tcBorders>
+            <w:hideMark/>
+          </w:tcPr>
+          <w:p>
+            <w:pPr>
+              <w:spacing w:line="240" w:lineRule="auto"/>
+              <w:jc w:val="center"/>
+            </w:pPr>
+            <w:r>
+              <w:t>Zadanie do zrobienia</w:t>
+            </w:r>
+          </w:p>
+        </w:tc>
+        <w:tc>
+          <w:tcPr>
+            <w:tcW w:w="2835" w:type="dxa"/>
+            <w:tcBorders>
+              <w:top w:val="single" w:sz="4" w:space="0" w:color="auto"/>
+              <w:left w:val="single" w:sz="4" w:space="0" w:color="auto"/>
+              <w:bottom w:val="single" w:sz="4" w:space="0" w:color="auto"/>
+              <w:right w:val="single" w:sz="4" w:space="0" w:color="auto"/>
+            </w:tcBorders>
+            <w:hideMark/>
+          </w:tcPr>
+          <w:p>
+            <w:pPr>
+              <w:spacing w:line="240" w:lineRule="auto"/>
+              <w:jc w:val="center"/>
+            </w:pPr>
+            <w:r>
+              <w:t>Uwagi</w:t>
+            </w:r>
+          </w:p>
+        </w:tc>
+        <w:tc>
+          <w:tcPr>
+            <w:tcW w:w="1993" w:type="dxa"/>
+            <w:tcBorders>
+              <w:top w:val="single" w:sz="4" w:space="0" w:color="auto"/>
+              <w:left w:val="single" w:sz="4" w:space="0" w:color="auto"/>
+              <w:bottom w:val="single" w:sz="4" w:space="0" w:color="auto"/>
+              <w:right w:val="single" w:sz="4" w:space="0" w:color="auto"/>
+            </w:tcBorders>
+            <w:hideMark/>
+          </w:tcPr>
+          <w:p>
+            <w:pPr>
+              <w:spacing w:line="240" w:lineRule="auto"/>
+              <w:jc w:val="center"/>
+            </w:pPr>
+            <w:r>
+              <w:t>Os. odpowiedzialna</w:t>
+            </w:r>
+          </w:p>
+        </w:tc>
+      </w:tr>
+      <w:tr>
+        <w:trPr>
+          <w:trHeight w:val="255"/>
+        </w:trPr>
+        <w:tc>
+          <w:tcPr>
+            <w:tcW w:w="554" w:type="dxa"/>
+            <w:tcBorders>
+              <w:top w:val="single" w:sz="4" w:space="0" w:color="auto"/>
+              <w:left w:val="single" w:sz="4" w:space="0" w:color="auto"/>
+              <w:bottom w:val="single" w:sz="4" w:space="0" w:color="auto"/>
+              <w:right w:val="single" w:sz="4" w:space="0" w:color="auto"/>
+            </w:tcBorders>
+            <w:hideMark/>
+          </w:tcPr>
+          <w:p>
+            <w:pPr>
+              <w:spacing w:line="240" w:lineRule="auto"/>
+              <w:jc w:val="center"/>
+            </w:pPr>
+            <w:r>
+              <w:t>1</w:t>
+            </w:r>
+          </w:p>
+        </w:tc>
+        <w:tc>
+          <w:tcPr>
+            <w:tcW w:w="4261" w:type="dxa"/>
+            <w:tcBorders>
+              <w:top w:val="single" w:sz="4" w:space="0" w:color="auto"/>
+              <w:left w:val="single" w:sz="4" w:space="0" w:color="auto"/>
+              <w:bottom w:val="single" w:sz="4" w:space="0" w:color="auto"/>
+              <w:right w:val="single" w:sz="4" w:space="0" w:color="auto"/>
+            </w:tcBorders>
+          </w:tcPr>
+          <w:p>
+            <w:pPr>
+              <w:spacing w:line="240" w:lineRule="auto"/>
+              <w:jc w:val="center"/>
+            </w:pPr>
+          </w:p>
+          <w:p>
+            <w:pPr>
+              <w:spacing w:line="240" w:lineRule="auto"/>
+              <w:jc w:val="center"/>
+            </w:pPr>
+            <w:r>
+              <w:t>Implementacja początkowych widoków</w:t>
+            </w:r>
+          </w:p>
+          <w:p>
+            <w:pPr>
+              <w:spacing w:line="240" w:lineRule="auto"/>
+              <w:jc w:val="center"/>
+            </w:pPr>
+          </w:p>
+        </w:tc>
+        <w:tc>
+          <w:tcPr>
+            <w:tcW w:w="2835" w:type="dxa"/>
+            <w:tcBorders>
+              <w:top w:val="single" w:sz="4" w:space="0" w:color="auto"/>
+              <w:left w:val="single" w:sz="4" w:space="0" w:color="auto"/>
+              <w:bottom w:val="single" w:sz="4" w:space="0" w:color="auto"/>
+              <w:right w:val="single" w:sz="4" w:space="0" w:color="auto"/>
+            </w:tcBorders>
+          </w:tcPr>
+          <w:p>
+            <w:pPr>
+              <w:spacing w:line="240" w:lineRule="auto"/>
+              <w:jc w:val="center"/>
+            </w:pPr>
+            <w:r>
+              <w:t>-</w:t>
+            </w:r>
+          </w:p>
+        </w:tc>
+        <w:tc>
+          <w:tcPr>
+            <w:tcW w:w="1993" w:type="dxa"/>
+            <w:tcBorders>
+              <w:top w:val="single" w:sz="4" w:space="0" w:color="auto"/>
+              <w:left w:val="single" w:sz="4" w:space="0" w:color="auto"/>
+              <w:bottom w:val="single" w:sz="4" w:space="0" w:color="auto"/>
+              <w:right w:val="single" w:sz="4" w:space="0" w:color="auto"/>
+            </w:tcBorders>
+          </w:tcPr>
+          <w:p>
+            <w:pPr>
+              <w:tabs>
+                <w:tab w:val="left" w:pos="432"/>
+                <w:tab w:val="center" w:pos="888"/>
+              </w:tabs>
+              <w:spacing w:line="240" w:lineRule="auto"/>
+            </w:pPr>
+            <w:r>
+              <w:tab/>
+            </w:r>
+            <w:r>
+              <w:tab/>
+              <w:t>Jakub Pfajfer</w:t>
+            </w:r>
+          </w:p>
+        </w:tc>
+      </w:tr>
+      <w:tr>
+        <w:trPr>
+          <w:trHeight w:val="255"/>
+        </w:trPr>
+        <w:tc>
+          <w:tcPr>
+            <w:tcW w:w="554" w:type="dxa"/>
+            <w:tcBorders>
+              <w:top w:val="single" w:sz="4" w:space="0" w:color="auto"/>
+              <w:left w:val="single" w:sz="4" w:space="0" w:color="auto"/>
+              <w:bottom w:val="single" w:sz="4" w:space="0" w:color="auto"/>
+              <w:right w:val="single" w:sz="4" w:space="0" w:color="auto"/>
+            </w:tcBorders>
+            <w:hideMark/>
+          </w:tcPr>
+          <w:p>
+            <w:pPr>
+              <w:spacing w:line="240" w:lineRule="auto"/>
+              <w:jc w:val="center"/>
+            </w:pPr>
+            <w:r>
+              <w:t>2</w:t>
+            </w:r>
+          </w:p>
+        </w:tc>
+        <w:tc>
+          <w:tcPr>
+            <w:tcW w:w="4261" w:type="dxa"/>
+            <w:tcBorders>
+              <w:top w:val="single" w:sz="4" w:space="0" w:color="auto"/>
+              <w:left w:val="single" w:sz="4" w:space="0" w:color="auto"/>
+              <w:bottom w:val="single" w:sz="4" w:space="0" w:color="auto"/>
+              <w:right w:val="single" w:sz="4" w:space="0" w:color="auto"/>
+            </w:tcBorders>
+          </w:tcPr>
+          <w:p>
+            <w:pPr>
+              <w:spacing w:line="240" w:lineRule="auto"/>
+              <w:jc w:val="center"/>
+            </w:pPr>
+          </w:p>
+          <w:p>
+            <w:pPr>
+              <w:spacing w:line="240" w:lineRule="auto"/>
+              <w:jc w:val="center"/>
+            </w:pPr>
+            <w:r>
+              <w:t>Implementacja interfejsu</w:t>
+            </w:r>
+          </w:p>
+          <w:p>
+            <w:pPr>
+              <w:spacing w:line="240" w:lineRule="auto"/>
+              <w:jc w:val="center"/>
+            </w:pPr>
+          </w:p>
+        </w:tc>
+        <w:tc>
+          <w:tcPr>
+            <w:tcW w:w="2835" w:type="dxa"/>
+            <w:tcBorders>
+              <w:top w:val="single" w:sz="4" w:space="0" w:color="auto"/>
+              <w:left w:val="single" w:sz="4" w:space="0" w:color="auto"/>
+              <w:bottom w:val="single" w:sz="4" w:space="0" w:color="auto"/>
+              <w:right w:val="single" w:sz="4" w:space="0" w:color="auto"/>
+            </w:tcBorders>
+          </w:tcPr>
+          <w:p>
+            <w:pPr>
+              <w:spacing w:line="240" w:lineRule="auto"/>
+              <w:jc w:val="center"/>
+            </w:pPr>
+            <w:r>
+              <w:t>-</w:t>
+            </w:r>
+          </w:p>
+        </w:tc>
+        <w:tc>
+          <w:tcPr>
+            <w:tcW w:w="1993" w:type="dxa"/>
+            <w:tcBorders>
+              <w:top w:val="single" w:sz="4" w:space="0" w:color="auto"/>
+              <w:left w:val="single" w:sz="4" w:space="0" w:color="auto"/>
+              <w:bottom w:val="single" w:sz="4" w:space="0" w:color="auto"/>
+              <w:right w:val="single" w:sz="4" w:space="0" w:color="auto"/>
+            </w:tcBorders>
+          </w:tcPr>
+          <w:p>
+            <w:pPr>
+              <w:spacing w:line="240" w:lineRule="auto"/>
+              <w:jc w:val="center"/>
+            </w:pPr>
+            <w:r>
+              <w:t xml:space="preserve">Adam </w:t>
+            </w:r>
+            <w:proofErr w:type="spellStart"/>
+            <w:r>
+              <w:t>Polejczuk</w:t>
+            </w:r>
+            <w:proofErr w:type="spellEnd"/>
+          </w:p>
+          <w:p>
+            <w:pPr>
+              <w:spacing w:line="240" w:lineRule="auto"/>
+              <w:jc w:val="center"/>
+            </w:pPr>
+            <w:proofErr w:type="spellStart"/>
+            <w:r>
+              <w:t>Samluk</w:t>
+            </w:r>
+            <w:proofErr w:type="spellEnd"/>
+            <w:r>
+              <w:t xml:space="preserve"> Mateusz</w:t>
+            </w:r>
+          </w:p>
+        </w:tc>
+      </w:tr>
+      <w:tr>
+        <w:trPr>
+          <w:trHeight w:val="244"/>
+        </w:trPr>
+        <w:tc>
+          <w:tcPr>
+            <w:tcW w:w="554" w:type="dxa"/>
+            <w:tcBorders>
+              <w:top w:val="single" w:sz="4" w:space="0" w:color="auto"/>
+              <w:left w:val="single" w:sz="4" w:space="0" w:color="auto"/>
+              <w:bottom w:val="single" w:sz="4" w:space="0" w:color="auto"/>
+              <w:right w:val="single" w:sz="4" w:space="0" w:color="auto"/>
+            </w:tcBorders>
+            <w:hideMark/>
+          </w:tcPr>
+          <w:p>
+            <w:pPr>
+              <w:spacing w:line="240" w:lineRule="auto"/>
+              <w:jc w:val="center"/>
+            </w:pPr>
+            <w:r>
+              <w:t>3</w:t>
+            </w:r>
+          </w:p>
+        </w:tc>
+        <w:tc>
+          <w:tcPr>
+            <w:tcW w:w="4261" w:type="dxa"/>
+            <w:tcBorders>
+              <w:top w:val="single" w:sz="4" w:space="0" w:color="auto"/>
+              <w:left w:val="single" w:sz="4" w:space="0" w:color="auto"/>
+              <w:bottom w:val="single" w:sz="4" w:space="0" w:color="auto"/>
+              <w:right w:val="single" w:sz="4" w:space="0" w:color="auto"/>
+            </w:tcBorders>
+          </w:tcPr>
+          <w:p>
+            <w:pPr>
+              <w:spacing w:line="240" w:lineRule="auto"/>
+              <w:jc w:val="center"/>
+            </w:pPr>
+          </w:p>
+          <w:p>
+            <w:pPr>
+              <w:spacing w:line="240" w:lineRule="auto"/>
+              <w:jc w:val="center"/>
+            </w:pPr>
+            <w:r>
+              <w:t xml:space="preserve">Przygotowanie </w:t>
+            </w:r>
+            <w:proofErr w:type="spellStart"/>
+            <w:r>
+              <w:t>Dockera</w:t>
+            </w:r>
+            <w:proofErr w:type="spellEnd"/>
+            <w:r>
+              <w:t xml:space="preserve"> pod </w:t>
+            </w:r>
+            <w:proofErr w:type="spellStart"/>
+            <w:r>
+              <w:t>Celery</w:t>
+            </w:r>
+            <w:proofErr w:type="spellEnd"/>
+            <w:r>
+              <w:t xml:space="preserve">, </w:t>
+            </w:r>
+            <w:proofErr w:type="spellStart"/>
+            <w:r>
+              <w:t>RabbitMQ</w:t>
+            </w:r>
+            <w:proofErr w:type="spellEnd"/>
+            <w:r>
+              <w:t xml:space="preserve">, </w:t>
+            </w:r>
+            <w:proofErr w:type="spellStart"/>
+            <w:r>
+              <w:t>Nextflow</w:t>
+            </w:r>
+            <w:proofErr w:type="spellEnd"/>
+            <w:r>
+              <w:t xml:space="preserve"> i serwer </w:t>
+            </w:r>
+            <w:proofErr w:type="spellStart"/>
+            <w:r>
+              <w:t>Django</w:t>
+            </w:r>
+            <w:proofErr w:type="spellEnd"/>
+          </w:p>
+          <w:p>
+            <w:pPr>
+              <w:spacing w:line="240" w:lineRule="auto"/>
+            </w:pPr>
+          </w:p>
+        </w:tc>
+        <w:tc>
+          <w:tcPr>
+            <w:tcW w:w="2835" w:type="dxa"/>
+            <w:tcBorders>
+              <w:top w:val="single" w:sz="4" w:space="0" w:color="auto"/>
+              <w:left w:val="single" w:sz="4" w:space="0" w:color="auto"/>
+              <w:bottom w:val="single" w:sz="4" w:space="0" w:color="auto"/>
+              <w:right w:val="single" w:sz="4" w:space="0" w:color="auto"/>
+            </w:tcBorders>
+          </w:tcPr>
+          <w:p>
+            <w:pPr>
+              <w:spacing w:line="240" w:lineRule="auto"/>
+              <w:jc w:val="center"/>
+            </w:pPr>
+            <w:r>
+              <w:t>-</w:t>
+            </w:r>
+          </w:p>
+        </w:tc>
+        <w:tc>
+          <w:tcPr>
+            <w:tcW w:w="1993" w:type="dxa"/>
+            <w:tcBorders>
+              <w:top w:val="single" w:sz="4" w:space="0" w:color="auto"/>
+              <w:left w:val="single" w:sz="4" w:space="0" w:color="auto"/>
+              <w:bottom w:val="single" w:sz="4" w:space="0" w:color="auto"/>
+              <w:right w:val="single" w:sz="4" w:space="0" w:color="auto"/>
+            </w:tcBorders>
+          </w:tcPr>
+          <w:p>
+            <w:pPr>
+              <w:spacing w:line="240" w:lineRule="auto"/>
+              <w:jc w:val="center"/>
+            </w:pPr>
+            <w:r>
+              <w:t>Kiełczewski Krzysztof</w:t>
+            </w:r>
+          </w:p>
+        </w:tc>
+      </w:tr>
+    </w:tbl>
+    <w:p/>
+    <w:p>
+      <w:r>
+        <w:t>Wykonane zadania:</w:t>
+      </w:r>
+    </w:p>
+    <w:tbl>
+      <w:tblPr>
+        <w:tblStyle w:val="Tabela-Siatka"/>
+        <w:tblW w:w="9643" w:type="dxa"/>
+        <w:tblInd w:w="0" w:type="dxa"/>
+        <w:tblLook w:val="04A0" w:firstRow="1" w:lastRow="0" w:firstColumn="1" w:lastColumn="0" w:noHBand="0" w:noVBand="1"/>
+      </w:tblPr>
+      <w:tblGrid>
+        <w:gridCol w:w="554"/>
+        <w:gridCol w:w="4261"/>
+        <w:gridCol w:w="2835"/>
+        <w:gridCol w:w="1993"/>
+      </w:tblGrid>
+      <w:tr>
+        <w:trPr>
+          <w:trHeight w:val="392"/>
+        </w:trPr>
+        <w:tc>
+          <w:tcPr>
+            <w:tcW w:w="554" w:type="dxa"/>
+            <w:tcBorders>
+              <w:top w:val="single" w:sz="4" w:space="0" w:color="auto"/>
+              <w:left w:val="single" w:sz="4" w:space="0" w:color="auto"/>
+              <w:bottom w:val="single" w:sz="4" w:space="0" w:color="auto"/>
+              <w:right w:val="single" w:sz="4" w:space="0" w:color="auto"/>
+            </w:tcBorders>
+            <w:hideMark/>
+          </w:tcPr>
+          <w:p>
+            <w:pPr>
+              <w:spacing w:line="240" w:lineRule="auto"/>
+              <w:jc w:val="center"/>
+            </w:pPr>
+            <w:proofErr w:type="spellStart"/>
+            <w:r>
+              <w:t>lp</w:t>
+            </w:r>
+            <w:proofErr w:type="spellEnd"/>
+          </w:p>
+        </w:tc>
+        <w:tc>
+          <w:tcPr>
+            <w:tcW w:w="4261" w:type="dxa"/>
+            <w:tcBorders>
+              <w:top w:val="single" w:sz="4" w:space="0" w:color="auto"/>
+              <w:left w:val="single" w:sz="4" w:space="0" w:color="auto"/>
+              <w:bottom w:val="single" w:sz="4" w:space="0" w:color="auto"/>
+              <w:right w:val="single" w:sz="4" w:space="0" w:color="auto"/>
+            </w:tcBorders>
+            <w:hideMark/>
+          </w:tcPr>
+          <w:p>
+            <w:pPr>
+              <w:spacing w:line="240" w:lineRule="auto"/>
+              <w:jc w:val="center"/>
+            </w:pPr>
+            <w:r>
+              <w:t>Zadanie do zrobienia</w:t>
+            </w:r>
+          </w:p>
+        </w:tc>
+        <w:tc>
+          <w:tcPr>
+            <w:tcW w:w="2835" w:type="dxa"/>
+            <w:tcBorders>
+              <w:top w:val="single" w:sz="4" w:space="0" w:color="auto"/>
+              <w:left w:val="single" w:sz="4" w:space="0" w:color="auto"/>
+              <w:bottom w:val="single" w:sz="4" w:space="0" w:color="auto"/>
+              <w:right w:val="single" w:sz="4" w:space="0" w:color="auto"/>
+            </w:tcBorders>
+            <w:hideMark/>
+          </w:tcPr>
+          <w:p>
+            <w:pPr>
+              <w:spacing w:line="240" w:lineRule="auto"/>
+              <w:jc w:val="center"/>
+            </w:pPr>
+            <w:r>
+              <w:t>Wykonany</w:t>
+            </w:r>
+          </w:p>
+        </w:tc>
+        <w:tc>
+          <w:tcPr>
+            <w:tcW w:w="1993" w:type="dxa"/>
+            <w:tcBorders>
+              <w:top w:val="single" w:sz="4" w:space="0" w:color="auto"/>
+              <w:left w:val="single" w:sz="4" w:space="0" w:color="auto"/>
+              <w:bottom w:val="single" w:sz="4" w:space="0" w:color="auto"/>
+              <w:right w:val="single" w:sz="4" w:space="0" w:color="auto"/>
+            </w:tcBorders>
+            <w:hideMark/>
+          </w:tcPr>
+          <w:p>
+            <w:pPr>
+              <w:spacing w:line="240" w:lineRule="auto"/>
+              <w:jc w:val="center"/>
+            </w:pPr>
+            <w:r>
+              <w:t>Os. odpowiedzialna</w:t>
+            </w:r>
+          </w:p>
+        </w:tc>
+      </w:tr>
+      <w:tr>
+        <w:trPr>
+          <w:trHeight w:val="255"/>
+        </w:trPr>
+        <w:tc>
+          <w:tcPr>
+            <w:tcW w:w="554" w:type="dxa"/>
+            <w:tcBorders>
+              <w:top w:val="single" w:sz="4" w:space="0" w:color="auto"/>
+              <w:left w:val="single" w:sz="4" w:space="0" w:color="auto"/>
+              <w:bottom w:val="single" w:sz="4" w:space="0" w:color="auto"/>
+              <w:right w:val="single" w:sz="4" w:space="0" w:color="auto"/>
+            </w:tcBorders>
+            <w:hideMark/>
+          </w:tcPr>
+          <w:p>
+            <w:pPr>
+              <w:spacing w:line="240" w:lineRule="auto"/>
+              <w:jc w:val="center"/>
+            </w:pPr>
+            <w:r>
+              <w:t>1</w:t>
+            </w:r>
+          </w:p>
+        </w:tc>
+        <w:tc>
+          <w:tcPr>
+            <w:tcW w:w="4261" w:type="dxa"/>
+            <w:tcBorders>
+              <w:top w:val="single" w:sz="4" w:space="0" w:color="auto"/>
+              <w:left w:val="single" w:sz="4" w:space="0" w:color="auto"/>
+              <w:bottom w:val="single" w:sz="4" w:space="0" w:color="auto"/>
+              <w:right w:val="single" w:sz="4" w:space="0" w:color="auto"/>
+            </w:tcBorders>
+          </w:tcPr>
+          <w:p>
+            <w:pPr>
+              <w:spacing w:line="240" w:lineRule="auto"/>
+              <w:jc w:val="center"/>
+            </w:pPr>
+          </w:p>
+          <w:p>
+            <w:pPr>
+              <w:spacing w:line="240" w:lineRule="auto"/>
+              <w:jc w:val="center"/>
+            </w:pPr>
+            <w:r>
+              <w:t>Implementacja początkowych widoków</w:t>
+            </w:r>
+          </w:p>
+          <w:p>
+            <w:pPr>
+              <w:spacing w:line="240" w:lineRule="auto"/>
+              <w:jc w:val="center"/>
+            </w:pPr>
+          </w:p>
+        </w:tc>
+        <w:tc>
+          <w:tcPr>
+            <w:tcW w:w="2835" w:type="dxa"/>
+            <w:tcBorders>
+              <w:top w:val="single" w:sz="4" w:space="0" w:color="auto"/>
+              <w:left w:val="single" w:sz="4" w:space="0" w:color="auto"/>
+              <w:bottom w:val="single" w:sz="4" w:space="0" w:color="auto"/>
+              <w:right w:val="single" w:sz="4" w:space="0" w:color="auto"/>
+            </w:tcBorders>
+            <w:shd w:val="clear" w:color="auto" w:fill="auto"/>
+          </w:tcPr>
+          <w:p>
+            <w:pPr>
+              <w:spacing w:line="240" w:lineRule="auto"/>
+              <w:jc w:val="center"/>
+            </w:pPr>
+          </w:p>
+        </w:tc>
+        <w:tc>
+          <w:tcPr>
+            <w:tcW w:w="1993" w:type="dxa"/>
+            <w:tcBorders>
+              <w:top w:val="single" w:sz="4" w:space="0" w:color="auto"/>
+              <w:left w:val="single" w:sz="4" w:space="0" w:color="auto"/>
+              <w:bottom w:val="single" w:sz="4" w:space="0" w:color="auto"/>
+              <w:right w:val="single" w:sz="4" w:space="0" w:color="auto"/>
+            </w:tcBorders>
+          </w:tcPr>
+          <w:p>
+            <w:pPr>
+              <w:tabs>
+                <w:tab w:val="left" w:pos="432"/>
+                <w:tab w:val="center" w:pos="888"/>
+              </w:tabs>
+              <w:spacing w:line="240" w:lineRule="auto"/>
+            </w:pPr>
+            <w:r>
+              <w:tab/>
+            </w:r>
+            <w:r>
+              <w:tab/>
+              <w:t>Jakub Pfajfer</w:t>
+            </w:r>
+          </w:p>
+        </w:tc>
+      </w:tr>
+      <w:tr>
+        <w:trPr>
+          <w:trHeight w:val="255"/>
+        </w:trPr>
+        <w:tc>
+          <w:tcPr>
+            <w:tcW w:w="554" w:type="dxa"/>
+            <w:tcBorders>
+              <w:top w:val="single" w:sz="4" w:space="0" w:color="auto"/>
+              <w:left w:val="single" w:sz="4" w:space="0" w:color="auto"/>
+              <w:bottom w:val="single" w:sz="4" w:space="0" w:color="auto"/>
+              <w:right w:val="single" w:sz="4" w:space="0" w:color="auto"/>
+            </w:tcBorders>
+            <w:hideMark/>
+          </w:tcPr>
+          <w:p>
+            <w:pPr>
+              <w:spacing w:line="240" w:lineRule="auto"/>
+              <w:jc w:val="center"/>
+            </w:pPr>
+            <w:r>
+              <w:t>2</w:t>
+            </w:r>
+          </w:p>
+        </w:tc>
+        <w:tc>
+          <w:tcPr>
+            <w:tcW w:w="4261" w:type="dxa"/>
+            <w:tcBorders>
+              <w:top w:val="single" w:sz="4" w:space="0" w:color="auto"/>
+              <w:left w:val="single" w:sz="4" w:space="0" w:color="auto"/>
+              <w:bottom w:val="single" w:sz="4" w:space="0" w:color="auto"/>
+              <w:right w:val="single" w:sz="4" w:space="0" w:color="auto"/>
+            </w:tcBorders>
+          </w:tcPr>
+          <w:p>
+            <w:pPr>
+              <w:spacing w:line="240" w:lineRule="auto"/>
+              <w:jc w:val="center"/>
+            </w:pPr>
+          </w:p>
+          <w:p>
+            <w:pPr>
+              <w:spacing w:line="240" w:lineRule="auto"/>
+              <w:jc w:val="center"/>
+            </w:pPr>
+            <w:r>
+              <w:t>Implementacja interfejsu</w:t>
+            </w:r>
+          </w:p>
+          <w:p>
+            <w:pPr>
+              <w:spacing w:line="240" w:lineRule="auto"/>
+              <w:jc w:val="center"/>
+            </w:pPr>
+          </w:p>
+        </w:tc>
+        <w:tc>
+          <w:tcPr>
+            <w:tcW w:w="2835" w:type="dxa"/>
+            <w:tcBorders>
+              <w:top w:val="single" w:sz="4" w:space="0" w:color="auto"/>
+              <w:left w:val="single" w:sz="4" w:space="0" w:color="auto"/>
+              <w:bottom w:val="single" w:sz="4" w:space="0" w:color="auto"/>
+              <w:right w:val="single" w:sz="4" w:space="0" w:color="auto"/>
+            </w:tcBorders>
+            <w:shd w:val="clear" w:color="auto" w:fill="auto"/>
+          </w:tcPr>
+          <w:p>
+            <w:pPr>
+              <w:spacing w:line="240" w:lineRule="auto"/>
+              <w:jc w:val="center"/>
+            </w:pPr>
+          </w:p>
+        </w:tc>
+        <w:tc>
+          <w:tcPr>
+            <w:tcW w:w="1993" w:type="dxa"/>
+            <w:tcBorders>
+              <w:top w:val="single" w:sz="4" w:space="0" w:color="auto"/>
+              <w:left w:val="single" w:sz="4" w:space="0" w:color="auto"/>
+              <w:bottom w:val="single" w:sz="4" w:space="0" w:color="auto"/>
+              <w:right w:val="single" w:sz="4" w:space="0" w:color="auto"/>
+            </w:tcBorders>
+          </w:tcPr>
+          <w:p>
+            <w:pPr>
+              <w:spacing w:line="240" w:lineRule="auto"/>
+              <w:jc w:val="center"/>
+            </w:pPr>
+            <w:r>
+              <w:t xml:space="preserve">Adam </w:t>
+            </w:r>
+            <w:proofErr w:type="spellStart"/>
+            <w:r>
+              <w:t>Polejczuk</w:t>
+            </w:r>
+            <w:proofErr w:type="spellEnd"/>
+          </w:p>
+          <w:p>
+            <w:pPr>
+              <w:spacing w:line="240" w:lineRule="auto"/>
+              <w:jc w:val="center"/>
+            </w:pPr>
+            <w:proofErr w:type="spellStart"/>
+            <w:r>
+              <w:t>Samluk</w:t>
+            </w:r>
+            <w:proofErr w:type="spellEnd"/>
+            <w:r>
+              <w:t xml:space="preserve"> Mateusz</w:t>
+            </w:r>
+          </w:p>
+        </w:tc>
+      </w:tr>
+      <w:tr>
+        <w:trPr>
+          <w:trHeight w:val="244"/>
+        </w:trPr>
+        <w:tc>
+          <w:tcPr>
+            <w:tcW w:w="554" w:type="dxa"/>
+            <w:tcBorders>
+              <w:top w:val="single" w:sz="4" w:space="0" w:color="auto"/>
+              <w:left w:val="single" w:sz="4" w:space="0" w:color="auto"/>
+              <w:bottom w:val="single" w:sz="4" w:space="0" w:color="auto"/>
+              <w:right w:val="single" w:sz="4" w:space="0" w:color="auto"/>
+            </w:tcBorders>
+            <w:hideMark/>
+          </w:tcPr>
+          <w:p>
+            <w:pPr>
+              <w:spacing w:line="240" w:lineRule="auto"/>
+              <w:jc w:val="center"/>
+            </w:pPr>
+            <w:r>
+              <w:t>3</w:t>
+            </w:r>
+          </w:p>
+        </w:tc>
+        <w:tc>
+          <w:tcPr>
+            <w:tcW w:w="4261" w:type="dxa"/>
+            <w:tcBorders>
+              <w:top w:val="single" w:sz="4" w:space="0" w:color="auto"/>
+              <w:left w:val="single" w:sz="4" w:space="0" w:color="auto"/>
+              <w:bottom w:val="single" w:sz="4" w:space="0" w:color="auto"/>
+              <w:right w:val="single" w:sz="4" w:space="0" w:color="auto"/>
+            </w:tcBorders>
+          </w:tcPr>
+          <w:p>
+            <w:pPr>
+              <w:spacing w:line="240" w:lineRule="auto"/>
+              <w:jc w:val="center"/>
+            </w:pPr>
+          </w:p>
+          <w:p>
+            <w:pPr>
+              <w:spacing w:line="240" w:lineRule="auto"/>
+              <w:jc w:val="center"/>
+            </w:pPr>
+            <w:r>
+              <w:t xml:space="preserve">Przygotowanie </w:t>
+            </w:r>
+            <w:proofErr w:type="spellStart"/>
+            <w:r>
+              <w:t>Dockera</w:t>
+            </w:r>
+            <w:proofErr w:type="spellEnd"/>
+            <w:r>
+              <w:t xml:space="preserve"> pod </w:t>
+            </w:r>
+            <w:proofErr w:type="spellStart"/>
+            <w:r>
+              <w:t>Celery</w:t>
+            </w:r>
+            <w:proofErr w:type="spellEnd"/>
+            <w:r>
+              <w:t xml:space="preserve">, </w:t>
+            </w:r>
+            <w:proofErr w:type="spellStart"/>
+            <w:r>
+              <w:t>RabbitMQ</w:t>
+            </w:r>
+            <w:proofErr w:type="spellEnd"/>
+            <w:r>
+              <w:t xml:space="preserve">, </w:t>
+            </w:r>
+            <w:proofErr w:type="spellStart"/>
+            <w:r>
+              <w:t>Nextflow</w:t>
+            </w:r>
+            <w:proofErr w:type="spellEnd"/>
+            <w:r>
+              <w:t xml:space="preserve"> i serwer </w:t>
+            </w:r>
+            <w:proofErr w:type="spellStart"/>
+            <w:r>
+              <w:t>Django</w:t>
+            </w:r>
+            <w:proofErr w:type="spellEnd"/>
+          </w:p>
+          <w:p>
+            <w:pPr>
+              <w:spacing w:line="240" w:lineRule="auto"/>
+            </w:pPr>
+          </w:p>
+        </w:tc>
+        <w:tc>
+          <w:tcPr>
+            <w:tcW w:w="2835" w:type="dxa"/>
+            <w:tcBorders>
+              <w:top w:val="single" w:sz="4" w:space="0" w:color="auto"/>
+              <w:left w:val="single" w:sz="4" w:space="0" w:color="auto"/>
+              <w:bottom w:val="single" w:sz="4" w:space="0" w:color="auto"/>
+              <w:right w:val="single" w:sz="4" w:space="0" w:color="auto"/>
+            </w:tcBorders>
+            <w:shd w:val="clear" w:color="auto" w:fill="auto"/>
+          </w:tcPr>
+          <w:p>
+            <w:pPr>
+              <w:spacing w:line="240" w:lineRule="auto"/>
+              <w:jc w:val="center"/>
+              <w:rPr>
+                <w:color w:val="70AD47" w:themeColor="accent6"/>
+              </w:rPr>
+            </w:pPr>
+          </w:p>
+        </w:tc>
+        <w:tc>
+          <w:tcPr>
+            <w:tcW w:w="1993" w:type="dxa"/>
+            <w:tcBorders>
+              <w:top w:val="single" w:sz="4" w:space="0" w:color="auto"/>
+              <w:left w:val="single" w:sz="4" w:space="0" w:color="auto"/>
+              <w:bottom w:val="single" w:sz="4" w:space="0" w:color="auto"/>
+              <w:right w:val="single" w:sz="4" w:space="0" w:color="auto"/>
+            </w:tcBorders>
+          </w:tcPr>
+          <w:p>
+            <w:pPr>
+              <w:spacing w:line="240" w:lineRule="auto"/>
+              <w:jc w:val="center"/>
+            </w:pPr>
+            <w:r>
+              <w:t>Kiełczewski Krzysztof</w:t>
+            </w:r>
+          </w:p>
+        </w:tc>
+      </w:tr>
+    </w:tbl>
     <w:p/>
     <w:p/>
     <w:sectPr>
@@ -5342,10 +6444,6 @@
     </w:sectPr>
   </w:body>
 </w:document>
-</file>
-
-<file path=word/numbering.xml><?xml version="1.0" encoding="utf-8"?>
-<w:numbering xmlns:wpc="http://schemas.microsoft.com/office/word/2010/wordprocessingCanvas" xmlns:cx="http://schemas.microsoft.com/office/drawing/2014/chartex" xmlns:cx1="http://schemas.microsoft.com/office/drawing/2015/9/8/chartex" xmlns:cx2="http://schemas.microsoft.com/office/drawing/2015/10/21/chartex" xmlns:cx3="http://schemas.microsoft.com/office/drawing/2016/5/9/chartex" xmlns:cx4="http://schemas.microsoft.com/office/drawing/2016/5/10/chartex" xmlns:cx5="http://schemas.microsoft.com/office/drawing/2016/5/11/chartex" xmlns:cx6="http://schemas.microsoft.com/office/drawing/2016/5/12/chartex" xmlns:cx7="http://schemas.microsoft.com/office/drawing/2016/5/13/chartex" xmlns:cx8="http://schemas.microsoft.com/office/drawing/2016/5/14/chartex" xmlns:mc="http://schemas.openxmlformats.org/markup-compatibility/2006" xmlns:aink="http://schemas.microsoft.com/office/drawing/2016/ink" xmlns:am3d="http://schemas.microsoft.com/office/drawing/2017/model3d" xmlns:o="urn:schemas-microsoft-com:office:office" xmlns:r="http://schemas.openxmlformats.org/officeDocument/2006/relationships" xmlns:m="http://schemas.openxmlformats.org/officeDocument/2006/math" xmlns:v="urn:schemas-microsoft-com:vml" xmlns:wp14="http://schemas.microsoft.com/office/word/2010/wordprocessingDrawing" xmlns:wp="http://schemas.openxmlformats.org/drawingml/2006/wordprocessingDrawing" xmlns:w10="urn:schemas-microsoft-com:office:word" xmlns:w="http://schemas.openxmlformats.org/wordprocessingml/2006/main" xmlns:w14="http://schemas.microsoft.com/office/word/2010/wordml" xmlns:w15="http://schemas.microsoft.com/office/word/2012/wordml" xmlns:w16cex="http://schemas.microsoft.com/office/word/2018/wordml/cex" xmlns:w16cid="http://schemas.microsoft.com/office/word/2016/wordml/cid" xmlns:w16="http://schemas.microsoft.com/office/word/2018/wordml" xmlns:w16se="http://schemas.microsoft.com/office/word/2015/wordml/symex" xmlns:wpg="http://schemas.microsoft.com/office/word/2010/wordprocessingGroup" xmlns:wpi="http://schemas.microsoft.com/office/word/2010/wordprocessingInk" xmlns:wne="http://schemas.microsoft.com/office/word/2006/wordml" xmlns:wps="http://schemas.microsoft.com/office/word/2010/wordprocessingShape" mc:Ignorable="w14 w15 w16se w16cid w16 w16cex wp14"/>
 </file>
 
 <file path=word/styles.xml><?xml version="1.0" encoding="utf-8"?>
@@ -5471,6 +6569,7 @@
     <w:lsdException w:name="HTML Sample" w:semiHidden="1" w:unhideWhenUsed="1"/>
     <w:lsdException w:name="HTML Typewriter" w:semiHidden="1" w:unhideWhenUsed="1"/>
     <w:lsdException w:name="HTML Variable" w:semiHidden="1" w:unhideWhenUsed="1"/>
+    <w:lsdException w:name="Normal Table" w:semiHidden="1" w:unhideWhenUsed="1"/>
     <w:lsdException w:name="annotation subject" w:semiHidden="1" w:unhideWhenUsed="1"/>
     <w:lsdException w:name="No List" w:semiHidden="1" w:unhideWhenUsed="1"/>
     <w:lsdException w:name="Outline List 1" w:semiHidden="1" w:unhideWhenUsed="1"/>
@@ -5513,8 +6612,11 @@
     <w:lsdException w:name="Table Contemporary" w:semiHidden="1" w:unhideWhenUsed="1"/>
     <w:lsdException w:name="Table Elegant" w:semiHidden="1" w:unhideWhenUsed="1"/>
     <w:lsdException w:name="Table Professional" w:semiHidden="1" w:unhideWhenUsed="1"/>
+    <w:lsdException w:name="Table Subtle 1" w:semiHidden="1" w:unhideWhenUsed="1"/>
     <w:lsdException w:name="Table Subtle 2" w:semiHidden="1" w:unhideWhenUsed="1"/>
     <w:lsdException w:name="Table Web 1" w:semiHidden="1" w:unhideWhenUsed="1"/>
+    <w:lsdException w:name="Table Web 2" w:semiHidden="1" w:unhideWhenUsed="1"/>
+    <w:lsdException w:name="Table Web 3" w:semiHidden="1" w:unhideWhenUsed="1"/>
     <w:lsdException w:name="Balloon Text" w:semiHidden="1" w:unhideWhenUsed="1"/>
     <w:lsdException w:name="Table Grid" w:uiPriority="39"/>
     <w:lsdException w:name="Table Theme" w:semiHidden="1" w:unhideWhenUsed="1"/>

</xml_diff>

<commit_message>
Added logout and updated "Plany_pracy"
</commit_message>
<xml_diff>
--- a/Plany_pracy.docx
+++ b/Plany_pracy.docx
@@ -6146,7 +6146,7 @@
               <w:bottom w:val="single" w:sz="4" w:space="0" w:color="auto"/>
               <w:right w:val="single" w:sz="4" w:space="0" w:color="auto"/>
             </w:tcBorders>
-            <w:shd w:val="clear" w:color="auto" w:fill="auto"/>
+            <w:shd w:val="clear" w:color="auto" w:fill="FFC000" w:themeFill="accent4"/>
           </w:tcPr>
           <w:p>
             <w:pPr>
@@ -6249,7 +6249,7 @@
               <w:bottom w:val="single" w:sz="4" w:space="0" w:color="auto"/>
               <w:right w:val="single" w:sz="4" w:space="0" w:color="auto"/>
             </w:tcBorders>
-            <w:shd w:val="clear" w:color="auto" w:fill="auto"/>
+            <w:shd w:val="clear" w:color="auto" w:fill="FFC000" w:themeFill="accent4"/>
           </w:tcPr>
           <w:p>
             <w:pPr>
@@ -6400,7 +6400,1023 @@
               <w:bottom w:val="single" w:sz="4" w:space="0" w:color="auto"/>
               <w:right w:val="single" w:sz="4" w:space="0" w:color="auto"/>
             </w:tcBorders>
-            <w:shd w:val="clear" w:color="auto" w:fill="auto"/>
+            <w:shd w:val="clear" w:color="auto" w:fill="70AD47" w:themeFill="accent6"/>
+          </w:tcPr>
+          <w:p>
+            <w:pPr>
+              <w:spacing w:line="240" w:lineRule="auto"/>
+              <w:jc w:val="center"/>
+              <w:rPr>
+                <w:color w:val="70AD47" w:themeColor="accent6"/>
+              </w:rPr>
+            </w:pPr>
+          </w:p>
+        </w:tc>
+        <w:tc>
+          <w:tcPr>
+            <w:tcW w:w="1993" w:type="dxa"/>
+            <w:tcBorders>
+              <w:top w:val="single" w:sz="4" w:space="0" w:color="auto"/>
+              <w:left w:val="single" w:sz="4" w:space="0" w:color="auto"/>
+              <w:bottom w:val="single" w:sz="4" w:space="0" w:color="auto"/>
+              <w:right w:val="single" w:sz="4" w:space="0" w:color="auto"/>
+            </w:tcBorders>
+          </w:tcPr>
+          <w:p>
+            <w:pPr>
+              <w:spacing w:line="240" w:lineRule="auto"/>
+              <w:jc w:val="center"/>
+            </w:pPr>
+            <w:r>
+              <w:t>Kiełczewski Krzysztof</w:t>
+            </w:r>
+          </w:p>
+        </w:tc>
+      </w:tr>
+    </w:tbl>
+    <w:p/>
+    <w:p/>
+    <w:p>
+      <w:pPr>
+        <w:jc w:val="center"/>
+        <w:rPr>
+          <w:b/>
+          <w:sz w:val="24"/>
+        </w:rPr>
+      </w:pPr>
+    </w:p>
+    <w:p>
+      <w:pPr>
+        <w:jc w:val="center"/>
+        <w:rPr>
+          <w:b/>
+          <w:sz w:val="24"/>
+        </w:rPr>
+      </w:pPr>
+    </w:p>
+    <w:p>
+      <w:pPr>
+        <w:jc w:val="center"/>
+        <w:rPr>
+          <w:b/>
+          <w:sz w:val="24"/>
+        </w:rPr>
+      </w:pPr>
+    </w:p>
+    <w:p>
+      <w:pPr>
+        <w:jc w:val="center"/>
+        <w:rPr>
+          <w:b/>
+          <w:sz w:val="24"/>
+        </w:rPr>
+      </w:pPr>
+    </w:p>
+    <w:p>
+      <w:pPr>
+        <w:jc w:val="center"/>
+        <w:rPr>
+          <w:b/>
+          <w:sz w:val="24"/>
+        </w:rPr>
+      </w:pPr>
+    </w:p>
+    <w:p>
+      <w:pPr>
+        <w:jc w:val="center"/>
+        <w:rPr>
+          <w:b/>
+          <w:sz w:val="24"/>
+        </w:rPr>
+      </w:pPr>
+    </w:p>
+    <w:p>
+      <w:pPr>
+        <w:jc w:val="center"/>
+        <w:rPr>
+          <w:b/>
+          <w:sz w:val="24"/>
+        </w:rPr>
+      </w:pPr>
+    </w:p>
+    <w:p>
+      <w:pPr>
+        <w:jc w:val="center"/>
+        <w:rPr>
+          <w:b/>
+          <w:sz w:val="24"/>
+        </w:rPr>
+      </w:pPr>
+    </w:p>
+    <w:p>
+      <w:pPr>
+        <w:jc w:val="center"/>
+        <w:rPr>
+          <w:b/>
+          <w:sz w:val="24"/>
+        </w:rPr>
+      </w:pPr>
+    </w:p>
+    <w:p>
+      <w:pPr>
+        <w:jc w:val="center"/>
+        <w:rPr>
+          <w:b/>
+          <w:sz w:val="24"/>
+        </w:rPr>
+      </w:pPr>
+    </w:p>
+    <w:p>
+      <w:pPr>
+        <w:jc w:val="center"/>
+        <w:rPr>
+          <w:b/>
+          <w:sz w:val="24"/>
+        </w:rPr>
+      </w:pPr>
+    </w:p>
+    <w:p>
+      <w:pPr>
+        <w:jc w:val="center"/>
+        <w:rPr>
+          <w:b/>
+          <w:sz w:val="24"/>
+        </w:rPr>
+      </w:pPr>
+    </w:p>
+    <w:p>
+      <w:pPr>
+        <w:jc w:val="center"/>
+        <w:rPr>
+          <w:b/>
+          <w:sz w:val="24"/>
+        </w:rPr>
+      </w:pPr>
+      <w:r>
+        <w:rPr>
+          <w:b/>
+          <w:sz w:val="24"/>
+        </w:rPr>
+        <w:lastRenderedPageBreak/>
+        <w:t xml:space="preserve">Tygodniowy plan działań – TYDZIEŃ </w:t>
+      </w:r>
+      <w:r>
+        <w:rPr>
+          <w:b/>
+          <w:sz w:val="24"/>
+        </w:rPr>
+        <w:t>7</w:t>
+      </w:r>
+      <w:r>
+        <w:rPr>
+          <w:b/>
+          <w:sz w:val="24"/>
+        </w:rPr>
+        <w:t xml:space="preserve">   (</w:t>
+      </w:r>
+      <w:r>
+        <w:rPr>
+          <w:b/>
+          <w:sz w:val="24"/>
+        </w:rPr>
+        <w:t>12</w:t>
+      </w:r>
+      <w:r>
+        <w:rPr>
+          <w:b/>
+          <w:sz w:val="24"/>
+        </w:rPr>
+        <w:t>/11/2020)</w:t>
+      </w:r>
+    </w:p>
+    <w:tbl>
+      <w:tblPr>
+        <w:tblStyle w:val="Tabela-Siatka"/>
+        <w:tblW w:w="9643" w:type="dxa"/>
+        <w:tblInd w:w="0" w:type="dxa"/>
+        <w:tblLook w:val="04A0" w:firstRow="1" w:lastRow="0" w:firstColumn="1" w:lastColumn="0" w:noHBand="0" w:noVBand="1"/>
+      </w:tblPr>
+      <w:tblGrid>
+        <w:gridCol w:w="554"/>
+        <w:gridCol w:w="4261"/>
+        <w:gridCol w:w="2835"/>
+        <w:gridCol w:w="1993"/>
+      </w:tblGrid>
+      <w:tr>
+        <w:trPr>
+          <w:trHeight w:val="392"/>
+        </w:trPr>
+        <w:tc>
+          <w:tcPr>
+            <w:tcW w:w="554" w:type="dxa"/>
+            <w:tcBorders>
+              <w:top w:val="single" w:sz="4" w:space="0" w:color="auto"/>
+              <w:left w:val="single" w:sz="4" w:space="0" w:color="auto"/>
+              <w:bottom w:val="single" w:sz="4" w:space="0" w:color="auto"/>
+              <w:right w:val="single" w:sz="4" w:space="0" w:color="auto"/>
+            </w:tcBorders>
+            <w:hideMark/>
+          </w:tcPr>
+          <w:p>
+            <w:pPr>
+              <w:spacing w:line="240" w:lineRule="auto"/>
+              <w:jc w:val="center"/>
+            </w:pPr>
+            <w:proofErr w:type="spellStart"/>
+            <w:r>
+              <w:t>lp</w:t>
+            </w:r>
+            <w:proofErr w:type="spellEnd"/>
+          </w:p>
+        </w:tc>
+        <w:tc>
+          <w:tcPr>
+            <w:tcW w:w="4261" w:type="dxa"/>
+            <w:tcBorders>
+              <w:top w:val="single" w:sz="4" w:space="0" w:color="auto"/>
+              <w:left w:val="single" w:sz="4" w:space="0" w:color="auto"/>
+              <w:bottom w:val="single" w:sz="4" w:space="0" w:color="auto"/>
+              <w:right w:val="single" w:sz="4" w:space="0" w:color="auto"/>
+            </w:tcBorders>
+            <w:hideMark/>
+          </w:tcPr>
+          <w:p>
+            <w:pPr>
+              <w:spacing w:line="240" w:lineRule="auto"/>
+              <w:jc w:val="center"/>
+            </w:pPr>
+            <w:r>
+              <w:t>Zadanie do zrobienia</w:t>
+            </w:r>
+          </w:p>
+        </w:tc>
+        <w:tc>
+          <w:tcPr>
+            <w:tcW w:w="2835" w:type="dxa"/>
+            <w:tcBorders>
+              <w:top w:val="single" w:sz="4" w:space="0" w:color="auto"/>
+              <w:left w:val="single" w:sz="4" w:space="0" w:color="auto"/>
+              <w:bottom w:val="single" w:sz="4" w:space="0" w:color="auto"/>
+              <w:right w:val="single" w:sz="4" w:space="0" w:color="auto"/>
+            </w:tcBorders>
+            <w:hideMark/>
+          </w:tcPr>
+          <w:p>
+            <w:pPr>
+              <w:spacing w:line="240" w:lineRule="auto"/>
+              <w:jc w:val="center"/>
+            </w:pPr>
+            <w:r>
+              <w:t>Uwagi</w:t>
+            </w:r>
+          </w:p>
+        </w:tc>
+        <w:tc>
+          <w:tcPr>
+            <w:tcW w:w="1993" w:type="dxa"/>
+            <w:tcBorders>
+              <w:top w:val="single" w:sz="4" w:space="0" w:color="auto"/>
+              <w:left w:val="single" w:sz="4" w:space="0" w:color="auto"/>
+              <w:bottom w:val="single" w:sz="4" w:space="0" w:color="auto"/>
+              <w:right w:val="single" w:sz="4" w:space="0" w:color="auto"/>
+            </w:tcBorders>
+            <w:hideMark/>
+          </w:tcPr>
+          <w:p>
+            <w:pPr>
+              <w:spacing w:line="240" w:lineRule="auto"/>
+              <w:jc w:val="center"/>
+            </w:pPr>
+            <w:r>
+              <w:t>Os. odpowiedzialna</w:t>
+            </w:r>
+          </w:p>
+        </w:tc>
+      </w:tr>
+      <w:tr>
+        <w:trPr>
+          <w:trHeight w:val="255"/>
+        </w:trPr>
+        <w:tc>
+          <w:tcPr>
+            <w:tcW w:w="554" w:type="dxa"/>
+            <w:tcBorders>
+              <w:top w:val="single" w:sz="4" w:space="0" w:color="auto"/>
+              <w:left w:val="single" w:sz="4" w:space="0" w:color="auto"/>
+              <w:bottom w:val="single" w:sz="4" w:space="0" w:color="auto"/>
+              <w:right w:val="single" w:sz="4" w:space="0" w:color="auto"/>
+            </w:tcBorders>
+            <w:hideMark/>
+          </w:tcPr>
+          <w:p>
+            <w:pPr>
+              <w:spacing w:line="240" w:lineRule="auto"/>
+              <w:jc w:val="center"/>
+            </w:pPr>
+            <w:r>
+              <w:t>1</w:t>
+            </w:r>
+          </w:p>
+        </w:tc>
+        <w:tc>
+          <w:tcPr>
+            <w:tcW w:w="4261" w:type="dxa"/>
+            <w:tcBorders>
+              <w:top w:val="single" w:sz="4" w:space="0" w:color="auto"/>
+              <w:left w:val="single" w:sz="4" w:space="0" w:color="auto"/>
+              <w:bottom w:val="single" w:sz="4" w:space="0" w:color="auto"/>
+              <w:right w:val="single" w:sz="4" w:space="0" w:color="auto"/>
+            </w:tcBorders>
+          </w:tcPr>
+          <w:p>
+            <w:pPr>
+              <w:spacing w:line="240" w:lineRule="auto"/>
+              <w:jc w:val="center"/>
+            </w:pPr>
+          </w:p>
+          <w:p>
+            <w:pPr>
+              <w:spacing w:line="240" w:lineRule="auto"/>
+              <w:jc w:val="center"/>
+            </w:pPr>
+            <w:r>
+              <w:t>Implementacja początkowych widoków</w:t>
+            </w:r>
+          </w:p>
+          <w:p>
+            <w:pPr>
+              <w:spacing w:line="240" w:lineRule="auto"/>
+              <w:jc w:val="center"/>
+            </w:pPr>
+          </w:p>
+        </w:tc>
+        <w:tc>
+          <w:tcPr>
+            <w:tcW w:w="2835" w:type="dxa"/>
+            <w:tcBorders>
+              <w:top w:val="single" w:sz="4" w:space="0" w:color="auto"/>
+              <w:left w:val="single" w:sz="4" w:space="0" w:color="auto"/>
+              <w:bottom w:val="single" w:sz="4" w:space="0" w:color="auto"/>
+              <w:right w:val="single" w:sz="4" w:space="0" w:color="auto"/>
+            </w:tcBorders>
+          </w:tcPr>
+          <w:p>
+            <w:pPr>
+              <w:spacing w:line="240" w:lineRule="auto"/>
+              <w:jc w:val="center"/>
+            </w:pPr>
+            <w:r>
+              <w:t>-</w:t>
+            </w:r>
+          </w:p>
+        </w:tc>
+        <w:tc>
+          <w:tcPr>
+            <w:tcW w:w="1993" w:type="dxa"/>
+            <w:tcBorders>
+              <w:top w:val="single" w:sz="4" w:space="0" w:color="auto"/>
+              <w:left w:val="single" w:sz="4" w:space="0" w:color="auto"/>
+              <w:bottom w:val="single" w:sz="4" w:space="0" w:color="auto"/>
+              <w:right w:val="single" w:sz="4" w:space="0" w:color="auto"/>
+            </w:tcBorders>
+          </w:tcPr>
+          <w:p>
+            <w:pPr>
+              <w:tabs>
+                <w:tab w:val="left" w:pos="432"/>
+                <w:tab w:val="center" w:pos="888"/>
+              </w:tabs>
+              <w:spacing w:line="240" w:lineRule="auto"/>
+            </w:pPr>
+            <w:r>
+              <w:tab/>
+            </w:r>
+            <w:r>
+              <w:tab/>
+              <w:t>Jakub Pfajfer</w:t>
+            </w:r>
+          </w:p>
+        </w:tc>
+      </w:tr>
+      <w:tr>
+        <w:trPr>
+          <w:trHeight w:val="255"/>
+        </w:trPr>
+        <w:tc>
+          <w:tcPr>
+            <w:tcW w:w="554" w:type="dxa"/>
+            <w:tcBorders>
+              <w:top w:val="single" w:sz="4" w:space="0" w:color="auto"/>
+              <w:left w:val="single" w:sz="4" w:space="0" w:color="auto"/>
+              <w:bottom w:val="single" w:sz="4" w:space="0" w:color="auto"/>
+              <w:right w:val="single" w:sz="4" w:space="0" w:color="auto"/>
+            </w:tcBorders>
+            <w:hideMark/>
+          </w:tcPr>
+          <w:p>
+            <w:pPr>
+              <w:spacing w:line="240" w:lineRule="auto"/>
+              <w:jc w:val="center"/>
+            </w:pPr>
+            <w:r>
+              <w:t>2</w:t>
+            </w:r>
+          </w:p>
+        </w:tc>
+        <w:tc>
+          <w:tcPr>
+            <w:tcW w:w="4261" w:type="dxa"/>
+            <w:tcBorders>
+              <w:top w:val="single" w:sz="4" w:space="0" w:color="auto"/>
+              <w:left w:val="single" w:sz="4" w:space="0" w:color="auto"/>
+              <w:bottom w:val="single" w:sz="4" w:space="0" w:color="auto"/>
+              <w:right w:val="single" w:sz="4" w:space="0" w:color="auto"/>
+            </w:tcBorders>
+          </w:tcPr>
+          <w:p>
+            <w:pPr>
+              <w:spacing w:line="240" w:lineRule="auto"/>
+              <w:jc w:val="center"/>
+            </w:pPr>
+          </w:p>
+          <w:p>
+            <w:pPr>
+              <w:spacing w:line="240" w:lineRule="auto"/>
+              <w:jc w:val="center"/>
+            </w:pPr>
+            <w:r>
+              <w:t>Implementacja interfejsu</w:t>
+            </w:r>
+          </w:p>
+          <w:p>
+            <w:pPr>
+              <w:spacing w:line="240" w:lineRule="auto"/>
+              <w:jc w:val="center"/>
+            </w:pPr>
+          </w:p>
+        </w:tc>
+        <w:tc>
+          <w:tcPr>
+            <w:tcW w:w="2835" w:type="dxa"/>
+            <w:tcBorders>
+              <w:top w:val="single" w:sz="4" w:space="0" w:color="auto"/>
+              <w:left w:val="single" w:sz="4" w:space="0" w:color="auto"/>
+              <w:bottom w:val="single" w:sz="4" w:space="0" w:color="auto"/>
+              <w:right w:val="single" w:sz="4" w:space="0" w:color="auto"/>
+            </w:tcBorders>
+          </w:tcPr>
+          <w:p>
+            <w:pPr>
+              <w:spacing w:line="240" w:lineRule="auto"/>
+              <w:jc w:val="center"/>
+            </w:pPr>
+            <w:r>
+              <w:t>-</w:t>
+            </w:r>
+          </w:p>
+        </w:tc>
+        <w:tc>
+          <w:tcPr>
+            <w:tcW w:w="1993" w:type="dxa"/>
+            <w:tcBorders>
+              <w:top w:val="single" w:sz="4" w:space="0" w:color="auto"/>
+              <w:left w:val="single" w:sz="4" w:space="0" w:color="auto"/>
+              <w:bottom w:val="single" w:sz="4" w:space="0" w:color="auto"/>
+              <w:right w:val="single" w:sz="4" w:space="0" w:color="auto"/>
+            </w:tcBorders>
+          </w:tcPr>
+          <w:p>
+            <w:pPr>
+              <w:spacing w:line="240" w:lineRule="auto"/>
+              <w:jc w:val="center"/>
+            </w:pPr>
+            <w:r>
+              <w:t xml:space="preserve">Adam </w:t>
+            </w:r>
+            <w:proofErr w:type="spellStart"/>
+            <w:r>
+              <w:t>Polejczuk</w:t>
+            </w:r>
+            <w:proofErr w:type="spellEnd"/>
+          </w:p>
+          <w:p>
+            <w:pPr>
+              <w:spacing w:line="240" w:lineRule="auto"/>
+              <w:jc w:val="center"/>
+            </w:pPr>
+            <w:proofErr w:type="spellStart"/>
+            <w:r>
+              <w:t>Samluk</w:t>
+            </w:r>
+            <w:proofErr w:type="spellEnd"/>
+            <w:r>
+              <w:t xml:space="preserve"> Mateusz</w:t>
+            </w:r>
+          </w:p>
+        </w:tc>
+      </w:tr>
+      <w:tr>
+        <w:trPr>
+          <w:trHeight w:val="244"/>
+        </w:trPr>
+        <w:tc>
+          <w:tcPr>
+            <w:tcW w:w="554" w:type="dxa"/>
+            <w:tcBorders>
+              <w:top w:val="single" w:sz="4" w:space="0" w:color="auto"/>
+              <w:left w:val="single" w:sz="4" w:space="0" w:color="auto"/>
+              <w:bottom w:val="single" w:sz="4" w:space="0" w:color="auto"/>
+              <w:right w:val="single" w:sz="4" w:space="0" w:color="auto"/>
+            </w:tcBorders>
+            <w:hideMark/>
+          </w:tcPr>
+          <w:p>
+            <w:pPr>
+              <w:spacing w:line="240" w:lineRule="auto"/>
+              <w:jc w:val="center"/>
+            </w:pPr>
+            <w:r>
+              <w:t>3</w:t>
+            </w:r>
+          </w:p>
+        </w:tc>
+        <w:tc>
+          <w:tcPr>
+            <w:tcW w:w="4261" w:type="dxa"/>
+            <w:tcBorders>
+              <w:top w:val="single" w:sz="4" w:space="0" w:color="auto"/>
+              <w:left w:val="single" w:sz="4" w:space="0" w:color="auto"/>
+              <w:bottom w:val="single" w:sz="4" w:space="0" w:color="auto"/>
+              <w:right w:val="single" w:sz="4" w:space="0" w:color="auto"/>
+            </w:tcBorders>
+          </w:tcPr>
+          <w:p>
+            <w:pPr>
+              <w:spacing w:line="240" w:lineRule="auto"/>
+              <w:jc w:val="center"/>
+            </w:pPr>
+          </w:p>
+          <w:p>
+            <w:pPr>
+              <w:spacing w:line="240" w:lineRule="auto"/>
+              <w:jc w:val="center"/>
+            </w:pPr>
+            <w:r>
+              <w:t xml:space="preserve">Kontynuacja integracji z </w:t>
+            </w:r>
+            <w:proofErr w:type="spellStart"/>
+            <w:r>
+              <w:t>Dockerem</w:t>
+            </w:r>
+            <w:proofErr w:type="spellEnd"/>
+          </w:p>
+          <w:p>
+            <w:pPr>
+              <w:spacing w:line="240" w:lineRule="auto"/>
+            </w:pPr>
+          </w:p>
+        </w:tc>
+        <w:tc>
+          <w:tcPr>
+            <w:tcW w:w="2835" w:type="dxa"/>
+            <w:tcBorders>
+              <w:top w:val="single" w:sz="4" w:space="0" w:color="auto"/>
+              <w:left w:val="single" w:sz="4" w:space="0" w:color="auto"/>
+              <w:bottom w:val="single" w:sz="4" w:space="0" w:color="auto"/>
+              <w:right w:val="single" w:sz="4" w:space="0" w:color="auto"/>
+            </w:tcBorders>
+          </w:tcPr>
+          <w:p>
+            <w:pPr>
+              <w:spacing w:line="240" w:lineRule="auto"/>
+              <w:jc w:val="center"/>
+            </w:pPr>
+            <w:r>
+              <w:t>-</w:t>
+            </w:r>
+          </w:p>
+        </w:tc>
+        <w:tc>
+          <w:tcPr>
+            <w:tcW w:w="1993" w:type="dxa"/>
+            <w:tcBorders>
+              <w:top w:val="single" w:sz="4" w:space="0" w:color="auto"/>
+              <w:left w:val="single" w:sz="4" w:space="0" w:color="auto"/>
+              <w:bottom w:val="single" w:sz="4" w:space="0" w:color="auto"/>
+              <w:right w:val="single" w:sz="4" w:space="0" w:color="auto"/>
+            </w:tcBorders>
+          </w:tcPr>
+          <w:p>
+            <w:pPr>
+              <w:spacing w:line="240" w:lineRule="auto"/>
+              <w:jc w:val="center"/>
+            </w:pPr>
+            <w:r>
+              <w:t>Kiełczewski Krzysztof</w:t>
+            </w:r>
+          </w:p>
+        </w:tc>
+      </w:tr>
+    </w:tbl>
+    <w:p/>
+    <w:p>
+      <w:r>
+        <w:t>Wykonane zadania:</w:t>
+      </w:r>
+    </w:p>
+    <w:tbl>
+      <w:tblPr>
+        <w:tblStyle w:val="Tabela-Siatka"/>
+        <w:tblW w:w="9643" w:type="dxa"/>
+        <w:tblInd w:w="0" w:type="dxa"/>
+        <w:tblLook w:val="04A0" w:firstRow="1" w:lastRow="0" w:firstColumn="1" w:lastColumn="0" w:noHBand="0" w:noVBand="1"/>
+      </w:tblPr>
+      <w:tblGrid>
+        <w:gridCol w:w="554"/>
+        <w:gridCol w:w="4261"/>
+        <w:gridCol w:w="2835"/>
+        <w:gridCol w:w="1993"/>
+      </w:tblGrid>
+      <w:tr>
+        <w:trPr>
+          <w:trHeight w:val="392"/>
+        </w:trPr>
+        <w:tc>
+          <w:tcPr>
+            <w:tcW w:w="554" w:type="dxa"/>
+            <w:tcBorders>
+              <w:top w:val="single" w:sz="4" w:space="0" w:color="auto"/>
+              <w:left w:val="single" w:sz="4" w:space="0" w:color="auto"/>
+              <w:bottom w:val="single" w:sz="4" w:space="0" w:color="auto"/>
+              <w:right w:val="single" w:sz="4" w:space="0" w:color="auto"/>
+            </w:tcBorders>
+            <w:hideMark/>
+          </w:tcPr>
+          <w:p>
+            <w:pPr>
+              <w:spacing w:line="240" w:lineRule="auto"/>
+              <w:jc w:val="center"/>
+            </w:pPr>
+            <w:proofErr w:type="spellStart"/>
+            <w:r>
+              <w:t>lp</w:t>
+            </w:r>
+            <w:proofErr w:type="spellEnd"/>
+          </w:p>
+        </w:tc>
+        <w:tc>
+          <w:tcPr>
+            <w:tcW w:w="4261" w:type="dxa"/>
+            <w:tcBorders>
+              <w:top w:val="single" w:sz="4" w:space="0" w:color="auto"/>
+              <w:left w:val="single" w:sz="4" w:space="0" w:color="auto"/>
+              <w:bottom w:val="single" w:sz="4" w:space="0" w:color="auto"/>
+              <w:right w:val="single" w:sz="4" w:space="0" w:color="auto"/>
+            </w:tcBorders>
+            <w:hideMark/>
+          </w:tcPr>
+          <w:p>
+            <w:pPr>
+              <w:spacing w:line="240" w:lineRule="auto"/>
+              <w:jc w:val="center"/>
+            </w:pPr>
+            <w:r>
+              <w:t>Zadanie do zrobienia</w:t>
+            </w:r>
+          </w:p>
+        </w:tc>
+        <w:tc>
+          <w:tcPr>
+            <w:tcW w:w="2835" w:type="dxa"/>
+            <w:tcBorders>
+              <w:top w:val="single" w:sz="4" w:space="0" w:color="auto"/>
+              <w:left w:val="single" w:sz="4" w:space="0" w:color="auto"/>
+              <w:bottom w:val="single" w:sz="4" w:space="0" w:color="auto"/>
+              <w:right w:val="single" w:sz="4" w:space="0" w:color="auto"/>
+            </w:tcBorders>
+            <w:hideMark/>
+          </w:tcPr>
+          <w:p>
+            <w:pPr>
+              <w:spacing w:line="240" w:lineRule="auto"/>
+              <w:jc w:val="center"/>
+            </w:pPr>
+            <w:r>
+              <w:t>Wykonany</w:t>
+            </w:r>
+          </w:p>
+        </w:tc>
+        <w:tc>
+          <w:tcPr>
+            <w:tcW w:w="1993" w:type="dxa"/>
+            <w:tcBorders>
+              <w:top w:val="single" w:sz="4" w:space="0" w:color="auto"/>
+              <w:left w:val="single" w:sz="4" w:space="0" w:color="auto"/>
+              <w:bottom w:val="single" w:sz="4" w:space="0" w:color="auto"/>
+              <w:right w:val="single" w:sz="4" w:space="0" w:color="auto"/>
+            </w:tcBorders>
+            <w:hideMark/>
+          </w:tcPr>
+          <w:p>
+            <w:pPr>
+              <w:spacing w:line="240" w:lineRule="auto"/>
+              <w:jc w:val="center"/>
+            </w:pPr>
+            <w:r>
+              <w:t>Os. odpowiedzialna</w:t>
+            </w:r>
+          </w:p>
+        </w:tc>
+      </w:tr>
+      <w:tr>
+        <w:trPr>
+          <w:trHeight w:val="255"/>
+        </w:trPr>
+        <w:tc>
+          <w:tcPr>
+            <w:tcW w:w="554" w:type="dxa"/>
+            <w:tcBorders>
+              <w:top w:val="single" w:sz="4" w:space="0" w:color="auto"/>
+              <w:left w:val="single" w:sz="4" w:space="0" w:color="auto"/>
+              <w:bottom w:val="single" w:sz="4" w:space="0" w:color="auto"/>
+              <w:right w:val="single" w:sz="4" w:space="0" w:color="auto"/>
+            </w:tcBorders>
+            <w:hideMark/>
+          </w:tcPr>
+          <w:p>
+            <w:pPr>
+              <w:spacing w:line="240" w:lineRule="auto"/>
+              <w:jc w:val="center"/>
+            </w:pPr>
+            <w:r>
+              <w:t>1</w:t>
+            </w:r>
+          </w:p>
+        </w:tc>
+        <w:tc>
+          <w:tcPr>
+            <w:tcW w:w="4261" w:type="dxa"/>
+            <w:tcBorders>
+              <w:top w:val="single" w:sz="4" w:space="0" w:color="auto"/>
+              <w:left w:val="single" w:sz="4" w:space="0" w:color="auto"/>
+              <w:bottom w:val="single" w:sz="4" w:space="0" w:color="auto"/>
+              <w:right w:val="single" w:sz="4" w:space="0" w:color="auto"/>
+            </w:tcBorders>
+          </w:tcPr>
+          <w:p>
+            <w:pPr>
+              <w:spacing w:line="240" w:lineRule="auto"/>
+              <w:jc w:val="center"/>
+            </w:pPr>
+          </w:p>
+          <w:p>
+            <w:pPr>
+              <w:spacing w:line="240" w:lineRule="auto"/>
+              <w:jc w:val="center"/>
+            </w:pPr>
+            <w:r>
+              <w:t>Implementacja początkowych widoków</w:t>
+            </w:r>
+          </w:p>
+          <w:p>
+            <w:pPr>
+              <w:spacing w:line="240" w:lineRule="auto"/>
+              <w:jc w:val="center"/>
+            </w:pPr>
+          </w:p>
+        </w:tc>
+        <w:tc>
+          <w:tcPr>
+            <w:tcW w:w="2835" w:type="dxa"/>
+            <w:tcBorders>
+              <w:top w:val="single" w:sz="4" w:space="0" w:color="auto"/>
+              <w:left w:val="single" w:sz="4" w:space="0" w:color="auto"/>
+              <w:bottom w:val="single" w:sz="4" w:space="0" w:color="auto"/>
+              <w:right w:val="single" w:sz="4" w:space="0" w:color="auto"/>
+            </w:tcBorders>
+            <w:shd w:val="clear" w:color="auto" w:fill="FFC000" w:themeFill="accent4"/>
+          </w:tcPr>
+          <w:p>
+            <w:pPr>
+              <w:spacing w:line="240" w:lineRule="auto"/>
+              <w:jc w:val="center"/>
+            </w:pPr>
+          </w:p>
+        </w:tc>
+        <w:tc>
+          <w:tcPr>
+            <w:tcW w:w="1993" w:type="dxa"/>
+            <w:tcBorders>
+              <w:top w:val="single" w:sz="4" w:space="0" w:color="auto"/>
+              <w:left w:val="single" w:sz="4" w:space="0" w:color="auto"/>
+              <w:bottom w:val="single" w:sz="4" w:space="0" w:color="auto"/>
+              <w:right w:val="single" w:sz="4" w:space="0" w:color="auto"/>
+            </w:tcBorders>
+          </w:tcPr>
+          <w:p>
+            <w:pPr>
+              <w:tabs>
+                <w:tab w:val="left" w:pos="432"/>
+                <w:tab w:val="center" w:pos="888"/>
+              </w:tabs>
+              <w:spacing w:line="240" w:lineRule="auto"/>
+            </w:pPr>
+            <w:r>
+              <w:tab/>
+            </w:r>
+            <w:r>
+              <w:tab/>
+              <w:t>Jakub Pfajfer</w:t>
+            </w:r>
+          </w:p>
+        </w:tc>
+      </w:tr>
+      <w:tr>
+        <w:trPr>
+          <w:trHeight w:val="255"/>
+        </w:trPr>
+        <w:tc>
+          <w:tcPr>
+            <w:tcW w:w="554" w:type="dxa"/>
+            <w:tcBorders>
+              <w:top w:val="single" w:sz="4" w:space="0" w:color="auto"/>
+              <w:left w:val="single" w:sz="4" w:space="0" w:color="auto"/>
+              <w:bottom w:val="single" w:sz="4" w:space="0" w:color="auto"/>
+              <w:right w:val="single" w:sz="4" w:space="0" w:color="auto"/>
+            </w:tcBorders>
+            <w:hideMark/>
+          </w:tcPr>
+          <w:p>
+            <w:pPr>
+              <w:spacing w:line="240" w:lineRule="auto"/>
+              <w:jc w:val="center"/>
+            </w:pPr>
+            <w:r>
+              <w:t>2</w:t>
+            </w:r>
+          </w:p>
+        </w:tc>
+        <w:tc>
+          <w:tcPr>
+            <w:tcW w:w="4261" w:type="dxa"/>
+            <w:tcBorders>
+              <w:top w:val="single" w:sz="4" w:space="0" w:color="auto"/>
+              <w:left w:val="single" w:sz="4" w:space="0" w:color="auto"/>
+              <w:bottom w:val="single" w:sz="4" w:space="0" w:color="auto"/>
+              <w:right w:val="single" w:sz="4" w:space="0" w:color="auto"/>
+            </w:tcBorders>
+          </w:tcPr>
+          <w:p>
+            <w:pPr>
+              <w:spacing w:line="240" w:lineRule="auto"/>
+              <w:jc w:val="center"/>
+            </w:pPr>
+          </w:p>
+          <w:p>
+            <w:pPr>
+              <w:spacing w:line="240" w:lineRule="auto"/>
+              <w:jc w:val="center"/>
+            </w:pPr>
+            <w:r>
+              <w:t>Implementacja interfejsu</w:t>
+            </w:r>
+          </w:p>
+          <w:p>
+            <w:pPr>
+              <w:spacing w:line="240" w:lineRule="auto"/>
+              <w:jc w:val="center"/>
+            </w:pPr>
+          </w:p>
+        </w:tc>
+        <w:tc>
+          <w:tcPr>
+            <w:tcW w:w="2835" w:type="dxa"/>
+            <w:tcBorders>
+              <w:top w:val="single" w:sz="4" w:space="0" w:color="auto"/>
+              <w:left w:val="single" w:sz="4" w:space="0" w:color="auto"/>
+              <w:bottom w:val="single" w:sz="4" w:space="0" w:color="auto"/>
+              <w:right w:val="single" w:sz="4" w:space="0" w:color="auto"/>
+            </w:tcBorders>
+            <w:shd w:val="clear" w:color="auto" w:fill="FFC000" w:themeFill="accent4"/>
+          </w:tcPr>
+          <w:p>
+            <w:pPr>
+              <w:spacing w:line="240" w:lineRule="auto"/>
+              <w:jc w:val="center"/>
+            </w:pPr>
+          </w:p>
+        </w:tc>
+        <w:tc>
+          <w:tcPr>
+            <w:tcW w:w="1993" w:type="dxa"/>
+            <w:tcBorders>
+              <w:top w:val="single" w:sz="4" w:space="0" w:color="auto"/>
+              <w:left w:val="single" w:sz="4" w:space="0" w:color="auto"/>
+              <w:bottom w:val="single" w:sz="4" w:space="0" w:color="auto"/>
+              <w:right w:val="single" w:sz="4" w:space="0" w:color="auto"/>
+            </w:tcBorders>
+          </w:tcPr>
+          <w:p>
+            <w:pPr>
+              <w:spacing w:line="240" w:lineRule="auto"/>
+              <w:jc w:val="center"/>
+            </w:pPr>
+            <w:r>
+              <w:t xml:space="preserve">Adam </w:t>
+            </w:r>
+            <w:proofErr w:type="spellStart"/>
+            <w:r>
+              <w:t>Polejczuk</w:t>
+            </w:r>
+            <w:proofErr w:type="spellEnd"/>
+          </w:p>
+          <w:p>
+            <w:pPr>
+              <w:spacing w:line="240" w:lineRule="auto"/>
+              <w:jc w:val="center"/>
+            </w:pPr>
+            <w:proofErr w:type="spellStart"/>
+            <w:r>
+              <w:t>Samluk</w:t>
+            </w:r>
+            <w:proofErr w:type="spellEnd"/>
+            <w:r>
+              <w:t xml:space="preserve"> Mateusz</w:t>
+            </w:r>
+          </w:p>
+        </w:tc>
+      </w:tr>
+      <w:tr>
+        <w:trPr>
+          <w:trHeight w:val="244"/>
+        </w:trPr>
+        <w:tc>
+          <w:tcPr>
+            <w:tcW w:w="554" w:type="dxa"/>
+            <w:tcBorders>
+              <w:top w:val="single" w:sz="4" w:space="0" w:color="auto"/>
+              <w:left w:val="single" w:sz="4" w:space="0" w:color="auto"/>
+              <w:bottom w:val="single" w:sz="4" w:space="0" w:color="auto"/>
+              <w:right w:val="single" w:sz="4" w:space="0" w:color="auto"/>
+            </w:tcBorders>
+            <w:hideMark/>
+          </w:tcPr>
+          <w:p>
+            <w:pPr>
+              <w:spacing w:line="240" w:lineRule="auto"/>
+              <w:jc w:val="center"/>
+            </w:pPr>
+            <w:r>
+              <w:t>3</w:t>
+            </w:r>
+          </w:p>
+        </w:tc>
+        <w:tc>
+          <w:tcPr>
+            <w:tcW w:w="4261" w:type="dxa"/>
+            <w:tcBorders>
+              <w:top w:val="single" w:sz="4" w:space="0" w:color="auto"/>
+              <w:left w:val="single" w:sz="4" w:space="0" w:color="auto"/>
+              <w:bottom w:val="single" w:sz="4" w:space="0" w:color="auto"/>
+              <w:right w:val="single" w:sz="4" w:space="0" w:color="auto"/>
+            </w:tcBorders>
+          </w:tcPr>
+          <w:p>
+            <w:pPr>
+              <w:spacing w:line="240" w:lineRule="auto"/>
+              <w:jc w:val="center"/>
+            </w:pPr>
+          </w:p>
+          <w:p>
+            <w:pPr>
+              <w:spacing w:line="240" w:lineRule="auto"/>
+              <w:jc w:val="center"/>
+            </w:pPr>
+            <w:r>
+              <w:t xml:space="preserve">Kontynuacja integracji z </w:t>
+            </w:r>
+            <w:proofErr w:type="spellStart"/>
+            <w:r>
+              <w:t>Dockerem</w:t>
+            </w:r>
+            <w:proofErr w:type="spellEnd"/>
+          </w:p>
+          <w:p>
+            <w:pPr>
+              <w:spacing w:line="240" w:lineRule="auto"/>
+            </w:pPr>
+          </w:p>
+        </w:tc>
+        <w:tc>
+          <w:tcPr>
+            <w:tcW w:w="2835" w:type="dxa"/>
+            <w:tcBorders>
+              <w:top w:val="single" w:sz="4" w:space="0" w:color="auto"/>
+              <w:left w:val="single" w:sz="4" w:space="0" w:color="auto"/>
+              <w:bottom w:val="single" w:sz="4" w:space="0" w:color="auto"/>
+              <w:right w:val="single" w:sz="4" w:space="0" w:color="auto"/>
+            </w:tcBorders>
+            <w:shd w:val="clear" w:color="auto" w:fill="70AD47" w:themeFill="accent6"/>
           </w:tcPr>
           <w:p>
             <w:pPr>

</xml_diff>